<commit_message>
Created Slide deck for project
</commit_message>
<xml_diff>
--- a/Part_III/Lesson19/Iris_Classification_report.docx
+++ b/Part_III/Lesson19/Iris_Classification_report.docx
@@ -10,6 +10,7 @@
           <w:docPartUnique/>
         </w:docPartObj>
       </w:sdtPr>
+      <w:sdtEndPr/>
       <w:sdtContent>
         <w:p>
           <w:pPr>
@@ -148,6 +149,7 @@
                                       <w:calendar w:val="gregorian"/>
                                     </w:date>
                                   </w:sdtPr>
+                                  <w:sdtEndPr/>
                                   <w:sdtContent>
                                     <w:p>
                                       <w:pPr>
@@ -3461,6 +3463,7 @@
                                 <w:calendar w:val="gregorian"/>
                               </w:date>
                             </w:sdtPr>
+                            <w:sdtEndPr/>
                             <w:sdtContent>
                               <w:p>
                                 <w:pPr>
@@ -3687,6 +3690,7 @@
                                     <w:dataBinding w:prefixMappings="xmlns:ns0='http://purl.org/dc/elements/1.1/' xmlns:ns1='http://schemas.openxmlformats.org/package/2006/metadata/core-properties' " w:xpath="/ns1:coreProperties[1]/ns0:title[1]" w:storeItemID="{6C3C8BC8-F283-45AE-878A-BAB7291924A1}"/>
                                     <w:text/>
                                   </w:sdtPr>
+                                  <w:sdtEndPr/>
                                   <w:sdtContent>
                                     <w:r>
                                       <w:rPr>
@@ -3721,6 +3725,7 @@
                                     <w:dataBinding w:prefixMappings="xmlns:ns0='http://purl.org/dc/elements/1.1/' xmlns:ns1='http://schemas.openxmlformats.org/package/2006/metadata/core-properties' " w:xpath="/ns1:coreProperties[1]/ns0:subject[1]" w:storeItemID="{6C3C8BC8-F283-45AE-878A-BAB7291924A1}"/>
                                     <w:text/>
                                   </w:sdtPr>
+                                  <w:sdtEndPr/>
                                   <w:sdtContent>
                                     <w:r>
                                       <w:rPr>
@@ -3785,6 +3790,7 @@
                               <w:dataBinding w:prefixMappings="xmlns:ns0='http://purl.org/dc/elements/1.1/' xmlns:ns1='http://schemas.openxmlformats.org/package/2006/metadata/core-properties' " w:xpath="/ns1:coreProperties[1]/ns0:title[1]" w:storeItemID="{6C3C8BC8-F283-45AE-878A-BAB7291924A1}"/>
                               <w:text/>
                             </w:sdtPr>
+                            <w:sdtEndPr/>
                             <w:sdtContent>
                               <w:r>
                                 <w:rPr>
@@ -3819,6 +3825,7 @@
                               <w:dataBinding w:prefixMappings="xmlns:ns0='http://purl.org/dc/elements/1.1/' xmlns:ns1='http://schemas.openxmlformats.org/package/2006/metadata/core-properties' " w:xpath="/ns1:coreProperties[1]/ns0:subject[1]" w:storeItemID="{6C3C8BC8-F283-45AE-878A-BAB7291924A1}"/>
                               <w:text/>
                             </w:sdtPr>
+                            <w:sdtEndPr/>
                             <w:sdtContent>
                               <w:r>
                                 <w:rPr>
@@ -3853,6 +3860,12 @@
     </w:sdt>
     <w:sdt>
       <w:sdtPr>
+        <w:rPr>
+          <w:rFonts w:ascii="Times New Roman" w:eastAsia="Times New Roman" w:hAnsi="Times New Roman" w:cs="Times New Roman"/>
+          <w:color w:val="auto"/>
+          <w:sz w:val="22"/>
+          <w:szCs w:val="24"/>
+        </w:rPr>
         <w:id w:val="2077315457"/>
         <w:docPartObj>
           <w:docPartGallery w:val="Table of Contents"/>
@@ -3861,13 +3874,9 @@
       </w:sdtPr>
       <w:sdtEndPr>
         <w:rPr>
-          <w:rFonts w:ascii="Times New Roman" w:eastAsia="Times New Roman" w:hAnsi="Times New Roman" w:cs="Times New Roman"/>
           <w:b/>
           <w:bCs/>
           <w:noProof/>
-          <w:color w:val="auto"/>
-          <w:sz w:val="22"/>
-          <w:szCs w:val="24"/>
         </w:rPr>
       </w:sdtEndPr>
       <w:sdtContent>
@@ -3902,111 +3911,64 @@
           <w:r>
             <w:fldChar w:fldCharType="separate"/>
           </w:r>
-          <w:bookmarkStart w:id="0" w:name="_GoBack"/>
-          <w:r>
-            <w:rPr>
-              <w:rStyle w:val="Hyperlink"/>
-              <w:noProof/>
-            </w:rPr>
-            <w:fldChar w:fldCharType="begin"/>
-          </w:r>
-          <w:r>
-            <w:rPr>
-              <w:rStyle w:val="Hyperlink"/>
-              <w:noProof/>
-            </w:rPr>
-            <w:instrText xml:space="preserve"> </w:instrText>
-          </w:r>
-          <w:r>
-            <w:rPr>
-              <w:noProof/>
-            </w:rPr>
-            <w:instrText>HYPERLINK \l "_Toc29649487"</w:instrText>
-          </w:r>
-          <w:r>
-            <w:rPr>
-              <w:rStyle w:val="Hyperlink"/>
-              <w:noProof/>
-            </w:rPr>
-            <w:instrText xml:space="preserve"> </w:instrText>
-          </w:r>
-          <w:r>
-            <w:rPr>
-              <w:rStyle w:val="Hyperlink"/>
-              <w:noProof/>
-            </w:rPr>
-          </w:r>
-          <w:r>
-            <w:rPr>
-              <w:rStyle w:val="Hyperlink"/>
-              <w:noProof/>
-            </w:rPr>
-            <w:fldChar w:fldCharType="separate"/>
-          </w:r>
-          <w:r>
-            <w:rPr>
-              <w:rStyle w:val="Hyperlink"/>
-              <w:noProof/>
-            </w:rPr>
-            <w:t>Iris Classification</w:t>
-          </w:r>
-          <w:r>
-            <w:rPr>
-              <w:noProof/>
-              <w:webHidden/>
-            </w:rPr>
-            <w:tab/>
-          </w:r>
-          <w:r>
-            <w:rPr>
-              <w:noProof/>
-              <w:webHidden/>
-            </w:rPr>
-            <w:fldChar w:fldCharType="begin"/>
-          </w:r>
-          <w:r>
-            <w:rPr>
-              <w:noProof/>
-              <w:webHidden/>
-            </w:rPr>
-            <w:instrText xml:space="preserve"> PAGEREF _Toc29649487 \h </w:instrText>
-          </w:r>
-          <w:r>
-            <w:rPr>
-              <w:noProof/>
-              <w:webHidden/>
-            </w:rPr>
-          </w:r>
-          <w:r>
-            <w:rPr>
-              <w:noProof/>
-              <w:webHidden/>
-            </w:rPr>
-            <w:fldChar w:fldCharType="separate"/>
-          </w:r>
-          <w:r>
-            <w:rPr>
-              <w:noProof/>
-              <w:webHidden/>
-            </w:rPr>
-            <w:t>2</w:t>
-          </w:r>
-          <w:r>
-            <w:rPr>
-              <w:noProof/>
-              <w:webHidden/>
-            </w:rPr>
-            <w:fldChar w:fldCharType="end"/>
-          </w:r>
-          <w:r>
-            <w:rPr>
-              <w:rStyle w:val="Hyperlink"/>
-              <w:noProof/>
-            </w:rPr>
-            <w:fldChar w:fldCharType="end"/>
-          </w:r>
+          <w:hyperlink w:anchor="_Toc29649487" w:history="1">
+            <w:r>
+              <w:rPr>
+                <w:rStyle w:val="Hyperlink"/>
+                <w:noProof/>
+              </w:rPr>
+              <w:t>Iris Classification</w:t>
+            </w:r>
+            <w:r>
+              <w:rPr>
+                <w:noProof/>
+                <w:webHidden/>
+              </w:rPr>
+              <w:tab/>
+            </w:r>
+            <w:r>
+              <w:rPr>
+                <w:noProof/>
+                <w:webHidden/>
+              </w:rPr>
+              <w:fldChar w:fldCharType="begin"/>
+            </w:r>
+            <w:r>
+              <w:rPr>
+                <w:noProof/>
+                <w:webHidden/>
+              </w:rPr>
+              <w:instrText xml:space="preserve"> PAGEREF _Toc29649487 \h </w:instrText>
+            </w:r>
+            <w:r>
+              <w:rPr>
+                <w:noProof/>
+                <w:webHidden/>
+              </w:rPr>
+            </w:r>
+            <w:r>
+              <w:rPr>
+                <w:noProof/>
+                <w:webHidden/>
+              </w:rPr>
+              <w:fldChar w:fldCharType="separate"/>
+            </w:r>
+            <w:r>
+              <w:rPr>
+                <w:noProof/>
+                <w:webHidden/>
+              </w:rPr>
+              <w:t>2</w:t>
+            </w:r>
+            <w:r>
+              <w:rPr>
+                <w:noProof/>
+                <w:webHidden/>
+              </w:rPr>
+              <w:fldChar w:fldCharType="end"/>
+            </w:r>
+          </w:hyperlink>
         </w:p>
-        <w:bookmarkEnd w:id="0"/>
         <w:p>
           <w:pPr>
             <w:pStyle w:val="TOC1"/>
@@ -4020,108 +3982,63 @@
               <w:lang w:val="en-US"/>
             </w:rPr>
           </w:pPr>
-          <w:r>
-            <w:rPr>
-              <w:rStyle w:val="Hyperlink"/>
-              <w:noProof/>
-            </w:rPr>
-            <w:fldChar w:fldCharType="begin"/>
-          </w:r>
-          <w:r>
-            <w:rPr>
-              <w:rStyle w:val="Hyperlink"/>
-              <w:noProof/>
-            </w:rPr>
-            <w:instrText xml:space="preserve"> </w:instrText>
-          </w:r>
-          <w:r>
-            <w:rPr>
-              <w:noProof/>
-            </w:rPr>
-            <w:instrText>HYPERLINK \l "_Toc29649488"</w:instrText>
-          </w:r>
-          <w:r>
-            <w:rPr>
-              <w:rStyle w:val="Hyperlink"/>
-              <w:noProof/>
-            </w:rPr>
-            <w:instrText xml:space="preserve"> </w:instrText>
-          </w:r>
-          <w:r>
-            <w:rPr>
-              <w:rStyle w:val="Hyperlink"/>
-              <w:noProof/>
-            </w:rPr>
-          </w:r>
-          <w:r>
-            <w:rPr>
-              <w:rStyle w:val="Hyperlink"/>
-              <w:noProof/>
-            </w:rPr>
-            <w:fldChar w:fldCharType="separate"/>
-          </w:r>
-          <w:r>
-            <w:rPr>
-              <w:rStyle w:val="Hyperlink"/>
-              <w:noProof/>
-            </w:rPr>
-            <w:t>Aim of the Project</w:t>
-          </w:r>
-          <w:r>
-            <w:rPr>
-              <w:noProof/>
-              <w:webHidden/>
-            </w:rPr>
-            <w:tab/>
-          </w:r>
-          <w:r>
-            <w:rPr>
-              <w:noProof/>
-              <w:webHidden/>
-            </w:rPr>
-            <w:fldChar w:fldCharType="begin"/>
-          </w:r>
-          <w:r>
-            <w:rPr>
-              <w:noProof/>
-              <w:webHidden/>
-            </w:rPr>
-            <w:instrText xml:space="preserve"> PAGEREF _Toc29649488 \h </w:instrText>
-          </w:r>
-          <w:r>
-            <w:rPr>
-              <w:noProof/>
-              <w:webHidden/>
-            </w:rPr>
-          </w:r>
-          <w:r>
-            <w:rPr>
-              <w:noProof/>
-              <w:webHidden/>
-            </w:rPr>
-            <w:fldChar w:fldCharType="separate"/>
-          </w:r>
-          <w:r>
-            <w:rPr>
-              <w:noProof/>
-              <w:webHidden/>
-            </w:rPr>
-            <w:t>3</w:t>
-          </w:r>
-          <w:r>
-            <w:rPr>
-              <w:noProof/>
-              <w:webHidden/>
-            </w:rPr>
-            <w:fldChar w:fldCharType="end"/>
-          </w:r>
-          <w:r>
-            <w:rPr>
-              <w:rStyle w:val="Hyperlink"/>
-              <w:noProof/>
-            </w:rPr>
-            <w:fldChar w:fldCharType="end"/>
-          </w:r>
+          <w:hyperlink w:anchor="_Toc29649488" w:history="1">
+            <w:r>
+              <w:rPr>
+                <w:rStyle w:val="Hyperlink"/>
+                <w:noProof/>
+              </w:rPr>
+              <w:t>Aim of the Project</w:t>
+            </w:r>
+            <w:r>
+              <w:rPr>
+                <w:noProof/>
+                <w:webHidden/>
+              </w:rPr>
+              <w:tab/>
+            </w:r>
+            <w:r>
+              <w:rPr>
+                <w:noProof/>
+                <w:webHidden/>
+              </w:rPr>
+              <w:fldChar w:fldCharType="begin"/>
+            </w:r>
+            <w:r>
+              <w:rPr>
+                <w:noProof/>
+                <w:webHidden/>
+              </w:rPr>
+              <w:instrText xml:space="preserve"> PAGEREF _Toc29649488 \h </w:instrText>
+            </w:r>
+            <w:r>
+              <w:rPr>
+                <w:noProof/>
+                <w:webHidden/>
+              </w:rPr>
+            </w:r>
+            <w:r>
+              <w:rPr>
+                <w:noProof/>
+                <w:webHidden/>
+              </w:rPr>
+              <w:fldChar w:fldCharType="separate"/>
+            </w:r>
+            <w:r>
+              <w:rPr>
+                <w:noProof/>
+                <w:webHidden/>
+              </w:rPr>
+              <w:t>3</w:t>
+            </w:r>
+            <w:r>
+              <w:rPr>
+                <w:noProof/>
+                <w:webHidden/>
+              </w:rPr>
+              <w:fldChar w:fldCharType="end"/>
+            </w:r>
+          </w:hyperlink>
         </w:p>
         <w:p>
           <w:pPr>
@@ -6260,12 +6177,12 @@
       <w:pPr>
         <w:pStyle w:val="Subtitle"/>
       </w:pPr>
-      <w:bookmarkStart w:id="1" w:name="_Toc29649487"/>
+      <w:bookmarkStart w:id="0" w:name="_Toc29649487"/>
       <w:r>
         <w:lastRenderedPageBreak/>
         <w:t>Iris Classification</w:t>
       </w:r>
-      <w:bookmarkEnd w:id="1"/>
+      <w:bookmarkEnd w:id="0"/>
     </w:p>
     <w:p>
       <w:pPr>
@@ -6280,12 +6197,12 @@
       <w:pPr>
         <w:pStyle w:val="Title"/>
       </w:pPr>
-      <w:bookmarkStart w:id="2" w:name="_Toc29649488"/>
+      <w:bookmarkStart w:id="1" w:name="_Toc29649488"/>
       <w:r>
         <w:lastRenderedPageBreak/>
         <w:t>Aim of the Project</w:t>
       </w:r>
-      <w:bookmarkEnd w:id="2"/>
+      <w:bookmarkEnd w:id="1"/>
     </w:p>
     <w:p>
       <w:r>
@@ -6305,35 +6222,35 @@
       <w:pPr>
         <w:pStyle w:val="Heading1"/>
       </w:pPr>
-      <w:bookmarkStart w:id="3" w:name="_Toc29649489"/>
+      <w:bookmarkStart w:id="2" w:name="_Toc29649489"/>
       <w:r>
         <w:lastRenderedPageBreak/>
         <w:t>About the Project</w:t>
       </w:r>
+      <w:bookmarkEnd w:id="2"/>
+    </w:p>
+    <w:p>
+      <w:pPr>
+        <w:rPr>
+          <w:lang w:val="en-GB"/>
+        </w:rPr>
+      </w:pPr>
+      <w:r>
+        <w:rPr>
+          <w:lang w:val="en-GB"/>
+        </w:rPr>
+        <w:t>This is the Iris classification project. The aim of this project is to build a model that can classify the iris dataset.</w:t>
+      </w:r>
+    </w:p>
+    <w:p>
+      <w:pPr>
+        <w:pStyle w:val="Heading2"/>
+      </w:pPr>
+      <w:bookmarkStart w:id="3" w:name="_Toc29649490"/>
+      <w:r>
+        <w:t>Project Steps</w:t>
+      </w:r>
       <w:bookmarkEnd w:id="3"/>
-    </w:p>
-    <w:p>
-      <w:pPr>
-        <w:rPr>
-          <w:lang w:val="en-GB"/>
-        </w:rPr>
-      </w:pPr>
-      <w:r>
-        <w:rPr>
-          <w:lang w:val="en-GB"/>
-        </w:rPr>
-        <w:t>This is the Iris classification project. The aim of this project is to build a model that can classify the iris dataset.</w:t>
-      </w:r>
-    </w:p>
-    <w:p>
-      <w:pPr>
-        <w:pStyle w:val="Heading2"/>
-      </w:pPr>
-      <w:bookmarkStart w:id="4" w:name="_Toc29649490"/>
-      <w:r>
-        <w:t>Project Steps</w:t>
-      </w:r>
-      <w:bookmarkEnd w:id="4"/>
     </w:p>
     <w:p>
       <w:pPr>
@@ -6616,11 +6533,11 @@
       <w:pPr>
         <w:pStyle w:val="Heading2"/>
       </w:pPr>
-      <w:bookmarkStart w:id="5" w:name="_Toc29649491"/>
+      <w:bookmarkStart w:id="4" w:name="_Toc29649491"/>
       <w:r>
         <w:t>Project Files</w:t>
       </w:r>
-      <w:bookmarkEnd w:id="5"/>
+      <w:bookmarkEnd w:id="4"/>
     </w:p>
     <w:p>
       <w:pPr>
@@ -6771,12 +6688,12 @@
       <w:pPr>
         <w:pStyle w:val="Heading1"/>
       </w:pPr>
-      <w:bookmarkStart w:id="6" w:name="_Toc29649492"/>
+      <w:bookmarkStart w:id="5" w:name="_Toc29649492"/>
       <w:r>
         <w:lastRenderedPageBreak/>
         <w:t>About the Iris Dataset</w:t>
       </w:r>
-      <w:bookmarkEnd w:id="6"/>
+      <w:bookmarkEnd w:id="5"/>
     </w:p>
     <w:p>
       <w:pPr>
@@ -6790,7 +6707,7 @@
         </w:rPr>
         <w:t xml:space="preserve">The repository is hosted at </w:t>
       </w:r>
-      <w:hyperlink r:id="rId7" w:history="1">
+      <w:hyperlink r:id="rId9" w:history="1">
         <w:r>
           <w:rPr>
             <w:rStyle w:val="Hyperlink"/>
@@ -6824,33 +6741,27 @@
       <w:pPr>
         <w:pStyle w:val="Heading2"/>
       </w:pPr>
-      <w:bookmarkStart w:id="7" w:name="_Toc29649493"/>
+      <w:bookmarkStart w:id="6" w:name="_Toc29649493"/>
       <w:r>
         <w:t>Dataset Summarization</w:t>
       </w:r>
+      <w:bookmarkEnd w:id="6"/>
+    </w:p>
+    <w:p>
+      <w:pPr>
+        <w:pStyle w:val="Heading3"/>
+      </w:pPr>
+      <w:bookmarkStart w:id="7" w:name="_Toc29649494"/>
+      <w:r>
+        <w:t xml:space="preserve">Shape of the </w:t>
+      </w:r>
+      <w:r>
+        <w:t>dataset (</w:t>
+      </w:r>
+      <w:r>
+        <w:t>instance, attribute)</w:t>
+      </w:r>
       <w:bookmarkEnd w:id="7"/>
-    </w:p>
-    <w:p>
-      <w:pPr>
-        <w:pStyle w:val="Heading3"/>
-      </w:pPr>
-      <w:bookmarkStart w:id="8" w:name="_Toc29649494"/>
-      <w:r>
-        <w:t xml:space="preserve">Shape of the </w:t>
-      </w:r>
-      <w:r>
-        <w:t>dataset (</w:t>
-      </w:r>
-      <w:r>
-        <w:t>instance,</w:t>
-      </w:r>
-      <w:r>
-        <w:t xml:space="preserve"> </w:t>
-      </w:r>
-      <w:r>
-        <w:t>attribute)</w:t>
-      </w:r>
-      <w:bookmarkEnd w:id="8"/>
     </w:p>
     <w:p>
       <w:pPr>
@@ -6898,11 +6809,11 @@
       <w:pPr>
         <w:pStyle w:val="Heading3"/>
       </w:pPr>
-      <w:bookmarkStart w:id="9" w:name="_Toc29649495"/>
+      <w:bookmarkStart w:id="8" w:name="_Toc29649495"/>
       <w:r>
         <w:t>First 20 instances</w:t>
       </w:r>
-      <w:bookmarkEnd w:id="9"/>
+      <w:bookmarkEnd w:id="8"/>
     </w:p>
     <w:p>
       <w:r>
@@ -7043,77 +6954,77 @@
       <w:pPr>
         <w:pStyle w:val="Heading3"/>
       </w:pPr>
-      <w:bookmarkStart w:id="10" w:name="_Toc29649496"/>
+      <w:bookmarkStart w:id="9" w:name="_Toc29649496"/>
       <w:r>
         <w:t>Statistical summary</w:t>
       </w:r>
+      <w:bookmarkEnd w:id="9"/>
+    </w:p>
+    <w:p>
+      <w:r>
+        <w:t xml:space="preserve">    sepal-</w:t>
+      </w:r>
+      <w:r>
+        <w:t>length</w:t>
+      </w:r>
+      <w:r>
+        <w:t xml:space="preserve">  sepal-width  petal-length  petal-width</w:t>
+      </w:r>
+    </w:p>
+    <w:p>
+      <w:r>
+        <w:t>count    150.000000   150.000000    150.000000   150.000000</w:t>
+      </w:r>
+    </w:p>
+    <w:p>
+      <w:r>
+        <w:t>mean       5.843333     3.054000      3.758667     1.198667</w:t>
+      </w:r>
+    </w:p>
+    <w:p>
+      <w:r>
+        <w:t>std        0.828066     0.433594      1.764420     0.763161</w:t>
+      </w:r>
+    </w:p>
+    <w:p>
+      <w:r>
+        <w:t>min        4.300000     2.000000      1.000000     0.100000</w:t>
+      </w:r>
+    </w:p>
+    <w:p>
+      <w:r>
+        <w:t>25%        5.100000     2.800000      1.600000     0.300000</w:t>
+      </w:r>
+    </w:p>
+    <w:p>
+      <w:r>
+        <w:t>50%        5.800000     3.000000      4.350000     1.300000</w:t>
+      </w:r>
+    </w:p>
+    <w:p>
+      <w:r>
+        <w:t>75%        6.400000     3.300000      5.100000     1.800000</w:t>
+      </w:r>
+    </w:p>
+    <w:p>
+      <w:r>
+        <w:t>max        7.900000     4.400000      6.900000     2.500000</w:t>
+      </w:r>
+    </w:p>
+    <w:p>
+      <w:r>
+        <w:t>From the summary we can see that the data is of 150 count. The values lie between 0 and 8.</w:t>
+      </w:r>
+    </w:p>
+    <w:p>
+      <w:pPr>
+        <w:pStyle w:val="Heading3"/>
+      </w:pPr>
+      <w:bookmarkStart w:id="10" w:name="_Toc29649497"/>
+      <w:r>
+        <w:t>Class Distribution</w:t>
+      </w:r>
       <w:bookmarkEnd w:id="10"/>
-    </w:p>
-    <w:p>
-      <w:r>
-        <w:t xml:space="preserve">    sepal-</w:t>
-      </w:r>
-      <w:r>
-        <w:t>length</w:t>
-      </w:r>
-      <w:r>
-        <w:t xml:space="preserve">  sepal-width  petal-length  petal-width</w:t>
-      </w:r>
-    </w:p>
-    <w:p>
-      <w:r>
-        <w:t>count    150.000000   150.000000    150.000000   150.000000</w:t>
-      </w:r>
-    </w:p>
-    <w:p>
-      <w:r>
-        <w:t>mean       5.843333     3.054000      3.758667     1.198667</w:t>
-      </w:r>
-    </w:p>
-    <w:p>
-      <w:r>
-        <w:t>std        0.828066     0.433594      1.764420     0.763161</w:t>
-      </w:r>
-    </w:p>
-    <w:p>
-      <w:r>
-        <w:t>min        4.300000     2.000000      1.000000     0.100000</w:t>
-      </w:r>
-    </w:p>
-    <w:p>
-      <w:r>
-        <w:t>25%        5.100000     2.800000      1.600000     0.300000</w:t>
-      </w:r>
-    </w:p>
-    <w:p>
-      <w:r>
-        <w:t>50%        5.800000     3.000000      4.350000     1.300000</w:t>
-      </w:r>
-    </w:p>
-    <w:p>
-      <w:r>
-        <w:t>75%        6.400000     3.300000      5.100000     1.800000</w:t>
-      </w:r>
-    </w:p>
-    <w:p>
-      <w:r>
-        <w:t>max        7.900000     4.400000      6.900000     2.500000</w:t>
-      </w:r>
-    </w:p>
-    <w:p>
-      <w:r>
-        <w:t>From the summary we can see that the data is of 150 count. The values lie between 0 and 8.</w:t>
-      </w:r>
-    </w:p>
-    <w:p>
-      <w:pPr>
-        <w:pStyle w:val="Heading3"/>
-      </w:pPr>
-      <w:bookmarkStart w:id="11" w:name="_Toc29649497"/>
-      <w:r>
-        <w:t>Class Distribution</w:t>
-      </w:r>
-      <w:bookmarkEnd w:id="11"/>
     </w:p>
     <w:p>
       <w:r>
@@ -7158,7 +7069,7 @@
       <w:pPr>
         <w:pStyle w:val="Heading2"/>
       </w:pPr>
-      <w:bookmarkStart w:id="12" w:name="_Toc29649498"/>
+      <w:bookmarkStart w:id="11" w:name="_Toc29649498"/>
       <w:r>
         <w:lastRenderedPageBreak/>
         <w:t xml:space="preserve">Data </w:t>
@@ -7169,17 +7080,17 @@
       <w:r>
         <w:t xml:space="preserve"> &amp; analysis</w:t>
       </w:r>
+      <w:bookmarkEnd w:id="11"/>
+    </w:p>
+    <w:p>
+      <w:pPr>
+        <w:pStyle w:val="Heading3"/>
+      </w:pPr>
+      <w:bookmarkStart w:id="12" w:name="_Toc29649499"/>
+      <w:r>
+        <w:t>Box and whisker</w:t>
+      </w:r>
       <w:bookmarkEnd w:id="12"/>
-    </w:p>
-    <w:p>
-      <w:pPr>
-        <w:pStyle w:val="Heading3"/>
-      </w:pPr>
-      <w:bookmarkStart w:id="13" w:name="_Toc29649499"/>
-      <w:r>
-        <w:t>Box and whisker</w:t>
-      </w:r>
-      <w:bookmarkEnd w:id="13"/>
     </w:p>
     <w:p>
       <w:r>
@@ -7199,275 +7110,6 @@
                 <pic:pic xmlns:pic="http://schemas.openxmlformats.org/drawingml/2006/picture">
                   <pic:nvPicPr>
                     <pic:cNvPr id="11" name="box_and_whisker_plot.png"/>
-                    <pic:cNvPicPr/>
-                  </pic:nvPicPr>
-                  <pic:blipFill>
-                    <a:blip r:embed="rId8">
-                      <a:extLst>
-                        <a:ext uri="{28A0092B-C50C-407E-A947-70E740481C1C}">
-                          <a14:useLocalDpi xmlns:a14="http://schemas.microsoft.com/office/drawing/2010/main" val="0"/>
-                        </a:ext>
-                      </a:extLst>
-                    </a:blip>
-                    <a:stretch>
-                      <a:fillRect/>
-                    </a:stretch>
-                  </pic:blipFill>
-                  <pic:spPr>
-                    <a:xfrm>
-                      <a:off x="0" y="0"/>
-                      <a:ext cx="5852172" cy="4389129"/>
-                    </a:xfrm>
-                    <a:prstGeom prst="rect">
-                      <a:avLst/>
-                    </a:prstGeom>
-                  </pic:spPr>
-                </pic:pic>
-              </a:graphicData>
-            </a:graphic>
-          </wp:inline>
-        </w:drawing>
-      </w:r>
-    </w:p>
-    <w:p>
-      <w:pPr>
-        <w:rPr>
-          <w:b/>
-          <w:bCs/>
-        </w:rPr>
-      </w:pPr>
-      <w:r>
-        <w:rPr>
-          <w:b/>
-          <w:bCs/>
-        </w:rPr>
-        <w:t>Sepal length</w:t>
-      </w:r>
-    </w:p>
-    <w:p>
-      <w:r>
-        <w:t xml:space="preserve">We can see a </w:t>
-      </w:r>
-      <w:r>
-        <w:t>well-balanced</w:t>
-      </w:r>
-      <w:r>
-        <w:t xml:space="preserve"> dataset. There is no visible skew. The max data point seems to be well above the 75% quartile.</w:t>
-      </w:r>
-    </w:p>
-    <w:p>
-      <w:pPr>
-        <w:rPr>
-          <w:b/>
-          <w:bCs/>
-        </w:rPr>
-      </w:pPr>
-      <w:r>
-        <w:rPr>
-          <w:b/>
-          <w:bCs/>
-        </w:rPr>
-        <w:t>Sepal width</w:t>
-      </w:r>
-    </w:p>
-    <w:p>
-      <w:r>
-        <w:t>We can see some outliers here, above the max point. There is slight skew towards the 75% quartile and, the data is probably skewed to the right.</w:t>
-      </w:r>
-    </w:p>
-    <w:p>
-      <w:pPr>
-        <w:rPr>
-          <w:b/>
-          <w:bCs/>
-        </w:rPr>
-      </w:pPr>
-      <w:r>
-        <w:rPr>
-          <w:b/>
-          <w:bCs/>
-        </w:rPr>
-        <w:t>Petal length</w:t>
-      </w:r>
-    </w:p>
-    <w:p>
-      <w:r>
-        <w:t>No outliers, but the data is very much skewed towards the 25% quartile. The 75% quartile is much closer to the mean than the 25% quartile. The minimum value is quite far from the mean.</w:t>
-      </w:r>
-    </w:p>
-    <w:p>
-      <w:pPr>
-        <w:rPr>
-          <w:b/>
-          <w:bCs/>
-        </w:rPr>
-      </w:pPr>
-      <w:r>
-        <w:rPr>
-          <w:b/>
-          <w:bCs/>
-        </w:rPr>
-        <w:t>Petal width</w:t>
-      </w:r>
-    </w:p>
-    <w:p>
-      <w:r>
-        <w:t>Again, the data is very much skewed towards the 25% quartile. The minimum value is quite far from the mean.</w:t>
-      </w:r>
-    </w:p>
-    <w:p>
-      <w:pPr>
-        <w:rPr>
-          <w:b/>
-          <w:bCs/>
-        </w:rPr>
-      </w:pPr>
-      <w:r>
-        <w:rPr>
-          <w:b/>
-          <w:bCs/>
-        </w:rPr>
-        <w:lastRenderedPageBreak/>
-        <w:t>Conclusion</w:t>
-      </w:r>
-    </w:p>
-    <w:p>
-      <w:r>
-        <w:t>Petal length and width are both on the smaller side. Values in these 2 columns are skewed to the left. Very interesting.</w:t>
-      </w:r>
-    </w:p>
-    <w:p>
-      <w:r>
-        <w:t>In contrast, sepal length and width are much more 'normal'.</w:t>
-      </w:r>
-    </w:p>
-    <w:p>
-      <w:pPr>
-        <w:spacing w:before="0" w:after="0"/>
-        <w:jc w:val="left"/>
-      </w:pPr>
-      <w:r>
-        <w:br w:type="page"/>
-      </w:r>
-    </w:p>
-    <w:p>
-      <w:pPr>
-        <w:pStyle w:val="Heading3"/>
-      </w:pPr>
-      <w:bookmarkStart w:id="14" w:name="_Toc29649500"/>
-      <w:r>
-        <w:lastRenderedPageBreak/>
-        <w:t>Histogram</w:t>
-      </w:r>
-      <w:bookmarkEnd w:id="14"/>
-    </w:p>
-    <w:p>
-      <w:r>
-        <w:rPr>
-          <w:noProof/>
-        </w:rPr>
-        <w:drawing>
-          <wp:inline distT="0" distB="0" distL="0" distR="0" wp14:anchorId="48422EB9" wp14:editId="69EBB31F">
-            <wp:extent cx="5852172" cy="4389129"/>
-            <wp:effectExtent l="0" t="0" r="0" b="0"/>
-            <wp:docPr id="33" name="Picture 33"/>
-            <wp:cNvGraphicFramePr>
-              <a:graphicFrameLocks xmlns:a="http://schemas.openxmlformats.org/drawingml/2006/main" noChangeAspect="1"/>
-            </wp:cNvGraphicFramePr>
-            <a:graphic xmlns:a="http://schemas.openxmlformats.org/drawingml/2006/main">
-              <a:graphicData uri="http://schemas.openxmlformats.org/drawingml/2006/picture">
-                <pic:pic xmlns:pic="http://schemas.openxmlformats.org/drawingml/2006/picture">
-                  <pic:nvPicPr>
-                    <pic:cNvPr id="33" name="histogram_plot.png"/>
-                    <pic:cNvPicPr/>
-                  </pic:nvPicPr>
-                  <pic:blipFill>
-                    <a:blip r:embed="rId9">
-                      <a:extLst>
-                        <a:ext uri="{28A0092B-C50C-407E-A947-70E740481C1C}">
-                          <a14:useLocalDpi xmlns:a14="http://schemas.microsoft.com/office/drawing/2010/main" val="0"/>
-                        </a:ext>
-                      </a:extLst>
-                    </a:blip>
-                    <a:stretch>
-                      <a:fillRect/>
-                    </a:stretch>
-                  </pic:blipFill>
-                  <pic:spPr>
-                    <a:xfrm>
-                      <a:off x="0" y="0"/>
-                      <a:ext cx="5852172" cy="4389129"/>
-                    </a:xfrm>
-                    <a:prstGeom prst="rect">
-                      <a:avLst/>
-                    </a:prstGeom>
-                  </pic:spPr>
-                </pic:pic>
-              </a:graphicData>
-            </a:graphic>
-          </wp:inline>
-        </w:drawing>
-      </w:r>
-    </w:p>
-    <w:p>
-      <w:r>
-        <w:t xml:space="preserve">As expected, petal length and width are both heavily skewed to the left. You could draw a diagonal line from the left to the right across the </w:t>
-      </w:r>
-      <w:r>
-        <w:t>Maxima</w:t>
-      </w:r>
-      <w:r>
-        <w:t xml:space="preserve"> of the petal width data.</w:t>
-      </w:r>
-    </w:p>
-    <w:p>
-      <w:r>
-        <w:t>Sepal length and width assume a very broken, but still imaginable bell curve.</w:t>
-      </w:r>
-    </w:p>
-    <w:p>
-      <w:r>
-        <w:t>Overall, the data seems very interesting.</w:t>
-      </w:r>
-    </w:p>
-    <w:p>
-      <w:pPr>
-        <w:spacing w:before="0" w:after="0"/>
-        <w:jc w:val="left"/>
-      </w:pPr>
-      <w:r>
-        <w:br w:type="page"/>
-      </w:r>
-    </w:p>
-    <w:p>
-      <w:pPr>
-        <w:pStyle w:val="Heading3"/>
-      </w:pPr>
-      <w:bookmarkStart w:id="15" w:name="_Toc29649501"/>
-      <w:r>
-        <w:lastRenderedPageBreak/>
-        <w:t>Scatter matrix</w:t>
-      </w:r>
-      <w:bookmarkEnd w:id="15"/>
-    </w:p>
-    <w:p>
-      <w:r>
-        <w:rPr>
-          <w:noProof/>
-        </w:rPr>
-        <w:drawing>
-          <wp:inline distT="0" distB="0" distL="0" distR="0" wp14:anchorId="19723FE2" wp14:editId="3C173D6B">
-            <wp:extent cx="5852172" cy="4389129"/>
-            <wp:effectExtent l="0" t="0" r="0" b="0"/>
-            <wp:docPr id="34" name="Picture 34"/>
-            <wp:cNvGraphicFramePr>
-              <a:graphicFrameLocks xmlns:a="http://schemas.openxmlformats.org/drawingml/2006/main" noChangeAspect="1"/>
-            </wp:cNvGraphicFramePr>
-            <a:graphic xmlns:a="http://schemas.openxmlformats.org/drawingml/2006/main">
-              <a:graphicData uri="http://schemas.openxmlformats.org/drawingml/2006/picture">
-                <pic:pic xmlns:pic="http://schemas.openxmlformats.org/drawingml/2006/picture">
-                  <pic:nvPicPr>
-                    <pic:cNvPr id="34" name="scatter_matrix.png"/>
                     <pic:cNvPicPr/>
                   </pic:nvPicPr>
                   <pic:blipFill>
@@ -7499,30 +7141,117 @@
       </w:r>
     </w:p>
     <w:p>
-      <w:r>
-        <w:t>There's a slight correlation between sepal length and sepal width for one of the classes. This is also the case for sepal length and petal length.</w:t>
-      </w:r>
-    </w:p>
-    <w:p>
-      <w:r>
-        <w:t>Petal length and width also have a correlation for a part of the data.</w:t>
-      </w:r>
-    </w:p>
-    <w:p>
-      <w:r>
+      <w:pPr>
         <w:rPr>
           <w:b/>
           <w:bCs/>
         </w:rPr>
+      </w:pPr>
+      <w:r>
+        <w:rPr>
+          <w:b/>
+          <w:bCs/>
+        </w:rPr>
+        <w:t>Sepal length</w:t>
+      </w:r>
+    </w:p>
+    <w:p>
+      <w:r>
+        <w:t xml:space="preserve">We can see a </w:t>
+      </w:r>
+      <w:r>
+        <w:t>well-balanced</w:t>
+      </w:r>
+      <w:r>
+        <w:t xml:space="preserve"> dataset. There is no visible skew. The max data point seems to be well above the 75% quartile.</w:t>
+      </w:r>
+    </w:p>
+    <w:p>
+      <w:pPr>
+        <w:rPr>
+          <w:b/>
+          <w:bCs/>
+        </w:rPr>
+      </w:pPr>
+      <w:r>
+        <w:rPr>
+          <w:b/>
+          <w:bCs/>
+        </w:rPr>
+        <w:t>Sepal width</w:t>
+      </w:r>
+    </w:p>
+    <w:p>
+      <w:r>
+        <w:t>We can see some outliers here, above the max point. There is slight skew towards the 75% quartile and, the data is probably skewed to the right.</w:t>
+      </w:r>
+    </w:p>
+    <w:p>
+      <w:pPr>
+        <w:rPr>
+          <w:b/>
+          <w:bCs/>
+        </w:rPr>
+      </w:pPr>
+      <w:r>
+        <w:rPr>
+          <w:b/>
+          <w:bCs/>
+        </w:rPr>
+        <w:t>Petal length</w:t>
+      </w:r>
+    </w:p>
+    <w:p>
+      <w:r>
+        <w:t>No outliers, but the data is very much skewed towards the 25% quartile. The 75% quartile is much closer to the mean than the 25% quartile. The minimum value is quite far from the mean.</w:t>
+      </w:r>
+    </w:p>
+    <w:p>
+      <w:pPr>
+        <w:rPr>
+          <w:b/>
+          <w:bCs/>
+        </w:rPr>
+      </w:pPr>
+      <w:r>
+        <w:rPr>
+          <w:b/>
+          <w:bCs/>
+        </w:rPr>
+        <w:t>Petal width</w:t>
+      </w:r>
+    </w:p>
+    <w:p>
+      <w:r>
+        <w:t>Again, the data is very much skewed towards the 25% quartile. The minimum value is quite far from the mean.</w:t>
+      </w:r>
+    </w:p>
+    <w:p>
+      <w:pPr>
+        <w:rPr>
+          <w:b/>
+          <w:bCs/>
+        </w:rPr>
+      </w:pPr>
+      <w:r>
+        <w:rPr>
+          <w:b/>
+          <w:bCs/>
+        </w:rPr>
+        <w:lastRenderedPageBreak/>
         <w:t>Conclusion</w:t>
       </w:r>
     </w:p>
     <w:p>
       <w:r>
-        <w:t>The data has some slight correlation.</w:t>
-      </w:r>
-    </w:p>
-    <w:p/>
+        <w:t>Petal length and width are both on the smaller side. Values in these 2 columns are skewed to the left. Very interesting.</w:t>
+      </w:r>
+    </w:p>
+    <w:p>
+      <w:r>
+        <w:t>In contrast, sepal length and width are much more 'normal'.</w:t>
+      </w:r>
+    </w:p>
     <w:p>
       <w:pPr>
         <w:spacing w:before="0" w:after="0"/>
@@ -7534,14 +7263,196 @@
     </w:p>
     <w:p>
       <w:pPr>
+        <w:pStyle w:val="Heading3"/>
+      </w:pPr>
+      <w:bookmarkStart w:id="13" w:name="_Toc29649500"/>
+      <w:r>
+        <w:lastRenderedPageBreak/>
+        <w:t>Histogram</w:t>
+      </w:r>
+      <w:bookmarkEnd w:id="13"/>
+    </w:p>
+    <w:p>
+      <w:r>
+        <w:rPr>
+          <w:noProof/>
+        </w:rPr>
+        <w:drawing>
+          <wp:inline distT="0" distB="0" distL="0" distR="0" wp14:anchorId="48422EB9" wp14:editId="69EBB31F">
+            <wp:extent cx="5852172" cy="4389129"/>
+            <wp:effectExtent l="0" t="0" r="0" b="0"/>
+            <wp:docPr id="33" name="Picture 33"/>
+            <wp:cNvGraphicFramePr>
+              <a:graphicFrameLocks xmlns:a="http://schemas.openxmlformats.org/drawingml/2006/main" noChangeAspect="1"/>
+            </wp:cNvGraphicFramePr>
+            <a:graphic xmlns:a="http://schemas.openxmlformats.org/drawingml/2006/main">
+              <a:graphicData uri="http://schemas.openxmlformats.org/drawingml/2006/picture">
+                <pic:pic xmlns:pic="http://schemas.openxmlformats.org/drawingml/2006/picture">
+                  <pic:nvPicPr>
+                    <pic:cNvPr id="33" name="histogram_plot.png"/>
+                    <pic:cNvPicPr/>
+                  </pic:nvPicPr>
+                  <pic:blipFill>
+                    <a:blip r:embed="rId11">
+                      <a:extLst>
+                        <a:ext uri="{28A0092B-C50C-407E-A947-70E740481C1C}">
+                          <a14:useLocalDpi xmlns:a14="http://schemas.microsoft.com/office/drawing/2010/main" val="0"/>
+                        </a:ext>
+                      </a:extLst>
+                    </a:blip>
+                    <a:stretch>
+                      <a:fillRect/>
+                    </a:stretch>
+                  </pic:blipFill>
+                  <pic:spPr>
+                    <a:xfrm>
+                      <a:off x="0" y="0"/>
+                      <a:ext cx="5852172" cy="4389129"/>
+                    </a:xfrm>
+                    <a:prstGeom prst="rect">
+                      <a:avLst/>
+                    </a:prstGeom>
+                  </pic:spPr>
+                </pic:pic>
+              </a:graphicData>
+            </a:graphic>
+          </wp:inline>
+        </w:drawing>
+      </w:r>
+    </w:p>
+    <w:p>
+      <w:r>
+        <w:t xml:space="preserve">As expected, petal length and width are both heavily skewed to the left. You could draw a diagonal line from the left to the right across the </w:t>
+      </w:r>
+      <w:r>
+        <w:t>Maxima</w:t>
+      </w:r>
+      <w:r>
+        <w:t xml:space="preserve"> of the petal width data.</w:t>
+      </w:r>
+    </w:p>
+    <w:p>
+      <w:r>
+        <w:t>Sepal length and width assume a very broken, but still imaginable bell curve.</w:t>
+      </w:r>
+    </w:p>
+    <w:p>
+      <w:r>
+        <w:t>Overall, the data seems very interesting.</w:t>
+      </w:r>
+    </w:p>
+    <w:p>
+      <w:pPr>
+        <w:spacing w:before="0" w:after="0"/>
+        <w:jc w:val="left"/>
+      </w:pPr>
+      <w:r>
+        <w:br w:type="page"/>
+      </w:r>
+    </w:p>
+    <w:p>
+      <w:pPr>
+        <w:pStyle w:val="Heading3"/>
+      </w:pPr>
+      <w:bookmarkStart w:id="14" w:name="_Toc29649501"/>
+      <w:r>
+        <w:lastRenderedPageBreak/>
+        <w:t>Scatter matrix</w:t>
+      </w:r>
+      <w:bookmarkEnd w:id="14"/>
+    </w:p>
+    <w:p>
+      <w:r>
+        <w:rPr>
+          <w:noProof/>
+        </w:rPr>
+        <w:drawing>
+          <wp:inline distT="0" distB="0" distL="0" distR="0" wp14:anchorId="19723FE2" wp14:editId="3C173D6B">
+            <wp:extent cx="5852172" cy="4389129"/>
+            <wp:effectExtent l="0" t="0" r="0" b="0"/>
+            <wp:docPr id="34" name="Picture 34"/>
+            <wp:cNvGraphicFramePr>
+              <a:graphicFrameLocks xmlns:a="http://schemas.openxmlformats.org/drawingml/2006/main" noChangeAspect="1"/>
+            </wp:cNvGraphicFramePr>
+            <a:graphic xmlns:a="http://schemas.openxmlformats.org/drawingml/2006/main">
+              <a:graphicData uri="http://schemas.openxmlformats.org/drawingml/2006/picture">
+                <pic:pic xmlns:pic="http://schemas.openxmlformats.org/drawingml/2006/picture">
+                  <pic:nvPicPr>
+                    <pic:cNvPr id="34" name="scatter_matrix.png"/>
+                    <pic:cNvPicPr/>
+                  </pic:nvPicPr>
+                  <pic:blipFill>
+                    <a:blip r:embed="rId12">
+                      <a:extLst>
+                        <a:ext uri="{28A0092B-C50C-407E-A947-70E740481C1C}">
+                          <a14:useLocalDpi xmlns:a14="http://schemas.microsoft.com/office/drawing/2010/main" val="0"/>
+                        </a:ext>
+                      </a:extLst>
+                    </a:blip>
+                    <a:stretch>
+                      <a:fillRect/>
+                    </a:stretch>
+                  </pic:blipFill>
+                  <pic:spPr>
+                    <a:xfrm>
+                      <a:off x="0" y="0"/>
+                      <a:ext cx="5852172" cy="4389129"/>
+                    </a:xfrm>
+                    <a:prstGeom prst="rect">
+                      <a:avLst/>
+                    </a:prstGeom>
+                  </pic:spPr>
+                </pic:pic>
+              </a:graphicData>
+            </a:graphic>
+          </wp:inline>
+        </w:drawing>
+      </w:r>
+    </w:p>
+    <w:p>
+      <w:r>
+        <w:t>There's a slight correlation between sepal length and sepal width for one of the classes. This is also the case for sepal length and petal length.</w:t>
+      </w:r>
+    </w:p>
+    <w:p>
+      <w:r>
+        <w:t>Petal length and width also have a correlation for a part of the data.</w:t>
+      </w:r>
+    </w:p>
+    <w:p>
+      <w:r>
+        <w:rPr>
+          <w:b/>
+          <w:bCs/>
+        </w:rPr>
+        <w:t>Conclusion</w:t>
+      </w:r>
+    </w:p>
+    <w:p>
+      <w:r>
+        <w:t>The data has some slight correlation.</w:t>
+      </w:r>
+    </w:p>
+    <w:p/>
+    <w:p>
+      <w:pPr>
+        <w:spacing w:before="0" w:after="0"/>
+        <w:jc w:val="left"/>
+      </w:pPr>
+      <w:r>
+        <w:br w:type="page"/>
+      </w:r>
+    </w:p>
+    <w:p>
+      <w:pPr>
         <w:pStyle w:val="Heading1"/>
       </w:pPr>
-      <w:bookmarkStart w:id="16" w:name="_Toc29649502"/>
+      <w:bookmarkStart w:id="15" w:name="_Toc29649502"/>
       <w:r>
         <w:lastRenderedPageBreak/>
         <w:t>Model Creation</w:t>
       </w:r>
-      <w:bookmarkEnd w:id="16"/>
+      <w:bookmarkEnd w:id="15"/>
     </w:p>
     <w:p>
       <w:pPr>
@@ -7668,151 +7579,151 @@
       <w:pPr>
         <w:pStyle w:val="Heading2"/>
       </w:pPr>
-      <w:bookmarkStart w:id="17" w:name="_Toc29649503"/>
+      <w:bookmarkStart w:id="16" w:name="_Toc29649503"/>
       <w:r>
         <w:t>Spot Checking</w:t>
       </w:r>
+      <w:bookmarkEnd w:id="16"/>
+    </w:p>
+    <w:p>
+      <w:pPr>
+        <w:rPr>
+          <w:lang w:val="en-GB"/>
+        </w:rPr>
+      </w:pPr>
+      <w:r>
+        <w:rPr>
+          <w:lang w:val="en-GB"/>
+        </w:rPr>
+        <w:t xml:space="preserve">The models were spot checked on training dataset using a 10-k </w:t>
+      </w:r>
+      <w:r>
+        <w:rPr>
+          <w:lang w:val="en-GB"/>
+        </w:rPr>
+        <w:t>KFold Harness</w:t>
+      </w:r>
+      <w:r>
+        <w:rPr>
+          <w:lang w:val="en-GB"/>
+        </w:rPr>
+        <w:t>.</w:t>
+      </w:r>
+    </w:p>
+    <w:p>
+      <w:pPr>
+        <w:pStyle w:val="Heading3"/>
+      </w:pPr>
+      <w:bookmarkStart w:id="17" w:name="_Toc29649504"/>
+      <w:r>
+        <w:t>Results</w:t>
+      </w:r>
       <w:bookmarkEnd w:id="17"/>
     </w:p>
     <w:p>
       <w:pPr>
-        <w:rPr>
-          <w:lang w:val="en-GB"/>
-        </w:rPr>
-      </w:pPr>
-      <w:r>
-        <w:rPr>
-          <w:lang w:val="en-GB"/>
-        </w:rPr>
-        <w:t xml:space="preserve">The models were spot checked on training dataset using a 10-k </w:t>
-      </w:r>
-      <w:r>
-        <w:rPr>
-          <w:lang w:val="en-GB"/>
-        </w:rPr>
-        <w:t>KFold Harness</w:t>
-      </w:r>
-      <w:r>
-        <w:rPr>
-          <w:lang w:val="en-GB"/>
-        </w:rPr>
-        <w:t>.</w:t>
-      </w:r>
-    </w:p>
-    <w:p>
-      <w:pPr>
-        <w:pStyle w:val="Heading3"/>
-      </w:pPr>
-      <w:bookmarkStart w:id="18" w:name="_Toc29649504"/>
-      <w:r>
-        <w:t>Results</w:t>
+        <w:pStyle w:val="Code"/>
+      </w:pPr>
+      <w:r>
+        <w:t>The Cross Eval Scores using 10-kfold test harness is:</w:t>
+      </w:r>
+    </w:p>
+    <w:p>
+      <w:pPr>
+        <w:pStyle w:val="Code"/>
+      </w:pPr>
+      <w:r>
+        <w:t>lr: 0.9666666666666666 (0.04082482904638632)</w:t>
+      </w:r>
+    </w:p>
+    <w:p>
+      <w:pPr>
+        <w:pStyle w:val="Code"/>
+      </w:pPr>
+      <w:r>
+        <w:t>lda: 0.975 (0.03818813079129868)</w:t>
+      </w:r>
+    </w:p>
+    <w:p>
+      <w:pPr>
+        <w:pStyle w:val="Code"/>
+      </w:pPr>
+      <w:r>
+        <w:t>knn: 0.9833333333333332 (0.03333333333333335)</w:t>
+      </w:r>
+    </w:p>
+    <w:p>
+      <w:pPr>
+        <w:pStyle w:val="Code"/>
+      </w:pPr>
+      <w:r>
+        <w:t>cart: 0.975 (0.03818813079129868)</w:t>
+      </w:r>
+    </w:p>
+    <w:p>
+      <w:pPr>
+        <w:pStyle w:val="Code"/>
+      </w:pPr>
+      <w:r>
+        <w:t>nb: 0.975 (0.053359368645273735)</w:t>
+      </w:r>
+    </w:p>
+    <w:p>
+      <w:pPr>
+        <w:pStyle w:val="Code"/>
+      </w:pPr>
+      <w:r>
+        <w:t>svm: 0.9916666666666666 (0.025000000000000012)</w:t>
+      </w:r>
+    </w:p>
+    <w:p>
+      <w:pPr>
+        <w:rPr>
+          <w:lang w:val="en-GB"/>
+        </w:rPr>
+      </w:pPr>
+    </w:p>
+    <w:p>
+      <w:pPr>
+        <w:rPr>
+          <w:lang w:val="en-GB"/>
+        </w:rPr>
+      </w:pPr>
+      <w:r>
+        <w:rPr>
+          <w:lang w:val="en-GB"/>
+        </w:rPr>
+        <w:t>From the figure we can see the nearly all the non-linear models reach near 1.00 accuracy.</w:t>
+      </w:r>
+    </w:p>
+    <w:p>
+      <w:pPr>
+        <w:rPr>
+          <w:lang w:val="en-GB"/>
+        </w:rPr>
+      </w:pPr>
+      <w:r>
+        <w:rPr>
+          <w:lang w:val="en-GB"/>
+        </w:rPr>
+        <w:t>SVM and KNN seem to have the highest estimated accuracy scores.</w:t>
+      </w:r>
+      <w:r>
+        <w:rPr>
+          <w:lang w:val="en-GB"/>
+        </w:rPr>
+        <w:t xml:space="preserve"> We have chosen the KNN.</w:t>
+      </w:r>
+    </w:p>
+    <w:p>
+      <w:pPr>
+        <w:pStyle w:val="Heading2"/>
+      </w:pPr>
+      <w:bookmarkStart w:id="18" w:name="_Toc29649505"/>
+      <w:r>
+        <w:t>Creating the model.</w:t>
       </w:r>
       <w:bookmarkEnd w:id="18"/>
-    </w:p>
-    <w:p>
-      <w:pPr>
-        <w:pStyle w:val="Code"/>
-      </w:pPr>
-      <w:r>
-        <w:t>The Cross Eval Scores using 10-kfold test harness is:</w:t>
-      </w:r>
-    </w:p>
-    <w:p>
-      <w:pPr>
-        <w:pStyle w:val="Code"/>
-      </w:pPr>
-      <w:r>
-        <w:t>lr: 0.9666666666666666 (0.04082482904638632)</w:t>
-      </w:r>
-    </w:p>
-    <w:p>
-      <w:pPr>
-        <w:pStyle w:val="Code"/>
-      </w:pPr>
-      <w:r>
-        <w:t>lda: 0.975 (0.03818813079129868)</w:t>
-      </w:r>
-    </w:p>
-    <w:p>
-      <w:pPr>
-        <w:pStyle w:val="Code"/>
-      </w:pPr>
-      <w:r>
-        <w:t>knn: 0.9833333333333332 (0.03333333333333335)</w:t>
-      </w:r>
-    </w:p>
-    <w:p>
-      <w:pPr>
-        <w:pStyle w:val="Code"/>
-      </w:pPr>
-      <w:r>
-        <w:t>cart: 0.975 (0.03818813079129868)</w:t>
-      </w:r>
-    </w:p>
-    <w:p>
-      <w:pPr>
-        <w:pStyle w:val="Code"/>
-      </w:pPr>
-      <w:r>
-        <w:t>nb: 0.975 (0.053359368645273735)</w:t>
-      </w:r>
-    </w:p>
-    <w:p>
-      <w:pPr>
-        <w:pStyle w:val="Code"/>
-      </w:pPr>
-      <w:r>
-        <w:t>svm: 0.9916666666666666 (0.025000000000000012)</w:t>
-      </w:r>
-    </w:p>
-    <w:p>
-      <w:pPr>
-        <w:rPr>
-          <w:lang w:val="en-GB"/>
-        </w:rPr>
-      </w:pPr>
-    </w:p>
-    <w:p>
-      <w:pPr>
-        <w:rPr>
-          <w:lang w:val="en-GB"/>
-        </w:rPr>
-      </w:pPr>
-      <w:r>
-        <w:rPr>
-          <w:lang w:val="en-GB"/>
-        </w:rPr>
-        <w:t>From the figure we can see the nearly all the non-linear models reach near 1.00 accuracy.</w:t>
-      </w:r>
-    </w:p>
-    <w:p>
-      <w:pPr>
-        <w:rPr>
-          <w:lang w:val="en-GB"/>
-        </w:rPr>
-      </w:pPr>
-      <w:r>
-        <w:rPr>
-          <w:lang w:val="en-GB"/>
-        </w:rPr>
-        <w:t>SVM and KNN seem to have the highest estimated accuracy scores.</w:t>
-      </w:r>
-      <w:r>
-        <w:rPr>
-          <w:lang w:val="en-GB"/>
-        </w:rPr>
-        <w:t xml:space="preserve"> We have chosen the KNN.</w:t>
-      </w:r>
-    </w:p>
-    <w:p>
-      <w:pPr>
-        <w:pStyle w:val="Heading2"/>
-      </w:pPr>
-      <w:bookmarkStart w:id="19" w:name="_Toc29649505"/>
-      <w:r>
-        <w:t>Creating the model.</w:t>
-      </w:r>
-      <w:bookmarkEnd w:id="19"/>
     </w:p>
     <w:p>
       <w:pPr>
@@ -7846,290 +7757,290 @@
       <w:pPr>
         <w:pStyle w:val="Heading1"/>
       </w:pPr>
-      <w:bookmarkStart w:id="20" w:name="_Toc29649506"/>
+      <w:bookmarkStart w:id="19" w:name="_Toc29649506"/>
       <w:r>
         <w:lastRenderedPageBreak/>
         <w:t>Results</w:t>
       </w:r>
+      <w:bookmarkEnd w:id="19"/>
+    </w:p>
+    <w:p>
+      <w:pPr>
+        <w:pStyle w:val="Heading2"/>
+      </w:pPr>
+      <w:bookmarkStart w:id="20" w:name="_Toc29649507"/>
+      <w:r>
+        <w:t>Results of Testing on Validation Dataset</w:t>
+      </w:r>
       <w:bookmarkEnd w:id="20"/>
     </w:p>
     <w:p>
       <w:pPr>
+        <w:rPr>
+          <w:lang w:val="en-GB"/>
+        </w:rPr>
+      </w:pPr>
+      <w:r>
+        <w:rPr>
+          <w:lang w:val="en-GB"/>
+        </w:rPr>
+        <w:t xml:space="preserve">Accuracy </w:t>
+      </w:r>
+      <w:r>
+        <w:rPr>
+          <w:lang w:val="en-GB"/>
+        </w:rPr>
+        <w:t>= 0.9</w:t>
+      </w:r>
+    </w:p>
+    <w:p>
+      <w:pPr>
+        <w:rPr>
+          <w:lang w:val="en-GB"/>
+        </w:rPr>
+      </w:pPr>
+    </w:p>
+    <w:p>
+      <w:pPr>
+        <w:rPr>
+          <w:lang w:val="en-GB"/>
+        </w:rPr>
+      </w:pPr>
+      <w:r>
+        <w:rPr>
+          <w:lang w:val="en-GB"/>
+        </w:rPr>
+        <w:t>Confusion Matrix:</w:t>
+      </w:r>
+    </w:p>
+    <w:p>
+      <w:pPr>
+        <w:rPr>
+          <w:lang w:val="en-GB"/>
+        </w:rPr>
+      </w:pPr>
+      <w:r>
+        <w:rPr>
+          <w:lang w:val="en-GB"/>
+        </w:rPr>
+        <w:t xml:space="preserve">[[ </w:t>
+      </w:r>
+      <w:r>
+        <w:rPr>
+          <w:lang w:val="en-GB"/>
+        </w:rPr>
+        <w:t>7 0 0</w:t>
+      </w:r>
+      <w:r>
+        <w:rPr>
+          <w:lang w:val="en-GB"/>
+        </w:rPr>
+        <w:t>]</w:t>
+      </w:r>
+    </w:p>
+    <w:p>
+      <w:pPr>
+        <w:rPr>
+          <w:lang w:val="en-GB"/>
+        </w:rPr>
+      </w:pPr>
+      <w:r>
+        <w:rPr>
+          <w:lang w:val="en-GB"/>
+        </w:rPr>
+        <w:t xml:space="preserve">[ 0 </w:t>
+      </w:r>
+      <w:r>
+        <w:rPr>
+          <w:lang w:val="en-GB"/>
+        </w:rPr>
+        <w:t>11 1</w:t>
+      </w:r>
+      <w:r>
+        <w:rPr>
+          <w:lang w:val="en-GB"/>
+        </w:rPr>
+        <w:t>]</w:t>
+      </w:r>
+    </w:p>
+    <w:p>
+      <w:pPr>
+        <w:rPr>
+          <w:lang w:val="en-GB"/>
+        </w:rPr>
+      </w:pPr>
+      <w:r>
+        <w:rPr>
+          <w:lang w:val="en-GB"/>
+        </w:rPr>
+        <w:t xml:space="preserve">[ </w:t>
+      </w:r>
+      <w:r>
+        <w:rPr>
+          <w:lang w:val="en-GB"/>
+        </w:rPr>
+        <w:t>0 2 9</w:t>
+      </w:r>
+      <w:r>
+        <w:rPr>
+          <w:lang w:val="en-GB"/>
+        </w:rPr>
+        <w:t>]]</w:t>
+      </w:r>
+    </w:p>
+    <w:p>
+      <w:pPr>
+        <w:rPr>
+          <w:lang w:val="en-GB"/>
+        </w:rPr>
+      </w:pPr>
+    </w:p>
+    <w:p>
+      <w:pPr>
+        <w:rPr>
+          <w:lang w:val="en-GB"/>
+        </w:rPr>
+      </w:pPr>
+      <w:r>
+        <w:rPr>
+          <w:lang w:val="en-GB"/>
+        </w:rPr>
+        <w:t>Classification report:</w:t>
+      </w:r>
+    </w:p>
+    <w:p>
+      <w:pPr>
+        <w:rPr>
+          <w:lang w:val="en-GB"/>
+        </w:rPr>
+      </w:pPr>
+      <w:r>
+        <w:rPr>
+          <w:lang w:val="en-GB"/>
+        </w:rPr>
+        <w:t xml:space="preserve">                precision    </w:t>
+      </w:r>
+      <w:r>
+        <w:rPr>
+          <w:lang w:val="en-GB"/>
+        </w:rPr>
+        <w:t>recall f</w:t>
+      </w:r>
+      <w:r>
+        <w:rPr>
+          <w:lang w:val="en-GB"/>
+        </w:rPr>
+        <w:t>1-score   support</w:t>
+      </w:r>
+    </w:p>
+    <w:p>
+      <w:pPr>
+        <w:rPr>
+          <w:lang w:val="en-GB"/>
+        </w:rPr>
+      </w:pPr>
+    </w:p>
+    <w:p>
+      <w:pPr>
+        <w:rPr>
+          <w:lang w:val="en-GB"/>
+        </w:rPr>
+      </w:pPr>
+      <w:r>
+        <w:rPr>
+          <w:lang w:val="en-GB"/>
+        </w:rPr>
+        <w:t xml:space="preserve">    Iris-setosa       1.00      1.00      1.00         7</w:t>
+      </w:r>
+    </w:p>
+    <w:p>
+      <w:pPr>
+        <w:rPr>
+          <w:lang w:val="en-GB"/>
+        </w:rPr>
+      </w:pPr>
+      <w:r>
+        <w:rPr>
+          <w:lang w:val="en-GB"/>
+        </w:rPr>
+        <w:t>Iris-versicolor       0.85      0.92      0.88        12</w:t>
+      </w:r>
+    </w:p>
+    <w:p>
+      <w:pPr>
+        <w:rPr>
+          <w:lang w:val="en-GB"/>
+        </w:rPr>
+      </w:pPr>
+      <w:r>
+        <w:rPr>
+          <w:lang w:val="en-GB"/>
+        </w:rPr>
+        <w:t>Iris-virginica       0.90      0.82      0.86        11</w:t>
+      </w:r>
+    </w:p>
+    <w:p>
+      <w:pPr>
+        <w:rPr>
+          <w:lang w:val="en-GB"/>
+        </w:rPr>
+      </w:pPr>
+    </w:p>
+    <w:p>
+      <w:pPr>
+        <w:rPr>
+          <w:lang w:val="en-GB"/>
+        </w:rPr>
+      </w:pPr>
+      <w:r>
+        <w:rPr>
+          <w:lang w:val="en-GB"/>
+        </w:rPr>
+        <w:t xml:space="preserve">    accuracy                           0.90        30</w:t>
+      </w:r>
+    </w:p>
+    <w:p>
+      <w:pPr>
+        <w:rPr>
+          <w:lang w:val="en-GB"/>
+        </w:rPr>
+      </w:pPr>
+      <w:r>
+        <w:rPr>
+          <w:lang w:val="en-GB"/>
+        </w:rPr>
+        <w:t xml:space="preserve">    macro avg       0.92      0.91      0.91        30</w:t>
+      </w:r>
+    </w:p>
+    <w:p>
+      <w:pPr>
+        <w:rPr>
+          <w:lang w:val="en-GB"/>
+        </w:rPr>
+      </w:pPr>
+      <w:r>
+        <w:rPr>
+          <w:lang w:val="en-GB"/>
+        </w:rPr>
+        <w:t>weighted avg       0.90      0.90      0.90        30</w:t>
+      </w:r>
+    </w:p>
+    <w:p>
+      <w:pPr>
+        <w:rPr>
+          <w:lang w:val="en-GB"/>
+        </w:rPr>
+      </w:pPr>
+    </w:p>
+    <w:p>
+      <w:pPr>
         <w:pStyle w:val="Heading2"/>
       </w:pPr>
-      <w:bookmarkStart w:id="21" w:name="_Toc29649507"/>
-      <w:r>
-        <w:t>Results of Testing on Validation Dataset</w:t>
+      <w:bookmarkStart w:id="21" w:name="_Toc29649508"/>
+      <w:r>
+        <w:t>Results of Testing on Entire Dataset</w:t>
       </w:r>
       <w:bookmarkEnd w:id="21"/>
-    </w:p>
-    <w:p>
-      <w:pPr>
-        <w:rPr>
-          <w:lang w:val="en-GB"/>
-        </w:rPr>
-      </w:pPr>
-      <w:r>
-        <w:rPr>
-          <w:lang w:val="en-GB"/>
-        </w:rPr>
-        <w:t xml:space="preserve">Accuracy </w:t>
-      </w:r>
-      <w:r>
-        <w:rPr>
-          <w:lang w:val="en-GB"/>
-        </w:rPr>
-        <w:t>= 0.9</w:t>
-      </w:r>
-    </w:p>
-    <w:p>
-      <w:pPr>
-        <w:rPr>
-          <w:lang w:val="en-GB"/>
-        </w:rPr>
-      </w:pPr>
-    </w:p>
-    <w:p>
-      <w:pPr>
-        <w:rPr>
-          <w:lang w:val="en-GB"/>
-        </w:rPr>
-      </w:pPr>
-      <w:r>
-        <w:rPr>
-          <w:lang w:val="en-GB"/>
-        </w:rPr>
-        <w:t>Confusion Matrix:</w:t>
-      </w:r>
-    </w:p>
-    <w:p>
-      <w:pPr>
-        <w:rPr>
-          <w:lang w:val="en-GB"/>
-        </w:rPr>
-      </w:pPr>
-      <w:r>
-        <w:rPr>
-          <w:lang w:val="en-GB"/>
-        </w:rPr>
-        <w:t xml:space="preserve">[[ </w:t>
-      </w:r>
-      <w:r>
-        <w:rPr>
-          <w:lang w:val="en-GB"/>
-        </w:rPr>
-        <w:t>7 0 0</w:t>
-      </w:r>
-      <w:r>
-        <w:rPr>
-          <w:lang w:val="en-GB"/>
-        </w:rPr>
-        <w:t>]</w:t>
-      </w:r>
-    </w:p>
-    <w:p>
-      <w:pPr>
-        <w:rPr>
-          <w:lang w:val="en-GB"/>
-        </w:rPr>
-      </w:pPr>
-      <w:r>
-        <w:rPr>
-          <w:lang w:val="en-GB"/>
-        </w:rPr>
-        <w:t xml:space="preserve">[ 0 </w:t>
-      </w:r>
-      <w:r>
-        <w:rPr>
-          <w:lang w:val="en-GB"/>
-        </w:rPr>
-        <w:t>11 1</w:t>
-      </w:r>
-      <w:r>
-        <w:rPr>
-          <w:lang w:val="en-GB"/>
-        </w:rPr>
-        <w:t>]</w:t>
-      </w:r>
-    </w:p>
-    <w:p>
-      <w:pPr>
-        <w:rPr>
-          <w:lang w:val="en-GB"/>
-        </w:rPr>
-      </w:pPr>
-      <w:r>
-        <w:rPr>
-          <w:lang w:val="en-GB"/>
-        </w:rPr>
-        <w:t xml:space="preserve">[ </w:t>
-      </w:r>
-      <w:r>
-        <w:rPr>
-          <w:lang w:val="en-GB"/>
-        </w:rPr>
-        <w:t>0 2 9</w:t>
-      </w:r>
-      <w:r>
-        <w:rPr>
-          <w:lang w:val="en-GB"/>
-        </w:rPr>
-        <w:t>]]</w:t>
-      </w:r>
-    </w:p>
-    <w:p>
-      <w:pPr>
-        <w:rPr>
-          <w:lang w:val="en-GB"/>
-        </w:rPr>
-      </w:pPr>
-    </w:p>
-    <w:p>
-      <w:pPr>
-        <w:rPr>
-          <w:lang w:val="en-GB"/>
-        </w:rPr>
-      </w:pPr>
-      <w:r>
-        <w:rPr>
-          <w:lang w:val="en-GB"/>
-        </w:rPr>
-        <w:t>Classification report:</w:t>
-      </w:r>
-    </w:p>
-    <w:p>
-      <w:pPr>
-        <w:rPr>
-          <w:lang w:val="en-GB"/>
-        </w:rPr>
-      </w:pPr>
-      <w:r>
-        <w:rPr>
-          <w:lang w:val="en-GB"/>
-        </w:rPr>
-        <w:t xml:space="preserve">                precision    </w:t>
-      </w:r>
-      <w:r>
-        <w:rPr>
-          <w:lang w:val="en-GB"/>
-        </w:rPr>
-        <w:t>recall f</w:t>
-      </w:r>
-      <w:r>
-        <w:rPr>
-          <w:lang w:val="en-GB"/>
-        </w:rPr>
-        <w:t>1-score   support</w:t>
-      </w:r>
-    </w:p>
-    <w:p>
-      <w:pPr>
-        <w:rPr>
-          <w:lang w:val="en-GB"/>
-        </w:rPr>
-      </w:pPr>
-    </w:p>
-    <w:p>
-      <w:pPr>
-        <w:rPr>
-          <w:lang w:val="en-GB"/>
-        </w:rPr>
-      </w:pPr>
-      <w:r>
-        <w:rPr>
-          <w:lang w:val="en-GB"/>
-        </w:rPr>
-        <w:t xml:space="preserve">    Iris-setosa       1.00      1.00      1.00         7</w:t>
-      </w:r>
-    </w:p>
-    <w:p>
-      <w:pPr>
-        <w:rPr>
-          <w:lang w:val="en-GB"/>
-        </w:rPr>
-      </w:pPr>
-      <w:r>
-        <w:rPr>
-          <w:lang w:val="en-GB"/>
-        </w:rPr>
-        <w:t>Iris-versicolor       0.85      0.92      0.88        12</w:t>
-      </w:r>
-    </w:p>
-    <w:p>
-      <w:pPr>
-        <w:rPr>
-          <w:lang w:val="en-GB"/>
-        </w:rPr>
-      </w:pPr>
-      <w:r>
-        <w:rPr>
-          <w:lang w:val="en-GB"/>
-        </w:rPr>
-        <w:t>Iris-virginica       0.90      0.82      0.86        11</w:t>
-      </w:r>
-    </w:p>
-    <w:p>
-      <w:pPr>
-        <w:rPr>
-          <w:lang w:val="en-GB"/>
-        </w:rPr>
-      </w:pPr>
-    </w:p>
-    <w:p>
-      <w:pPr>
-        <w:rPr>
-          <w:lang w:val="en-GB"/>
-        </w:rPr>
-      </w:pPr>
-      <w:r>
-        <w:rPr>
-          <w:lang w:val="en-GB"/>
-        </w:rPr>
-        <w:t xml:space="preserve">    accuracy                           0.90        30</w:t>
-      </w:r>
-    </w:p>
-    <w:p>
-      <w:pPr>
-        <w:rPr>
-          <w:lang w:val="en-GB"/>
-        </w:rPr>
-      </w:pPr>
-      <w:r>
-        <w:rPr>
-          <w:lang w:val="en-GB"/>
-        </w:rPr>
-        <w:t xml:space="preserve">    macro avg       0.92      0.91      0.91        30</w:t>
-      </w:r>
-    </w:p>
-    <w:p>
-      <w:pPr>
-        <w:rPr>
-          <w:lang w:val="en-GB"/>
-        </w:rPr>
-      </w:pPr>
-      <w:r>
-        <w:rPr>
-          <w:lang w:val="en-GB"/>
-        </w:rPr>
-        <w:t>weighted avg       0.90      0.90      0.90        30</w:t>
-      </w:r>
-    </w:p>
-    <w:p>
-      <w:pPr>
-        <w:rPr>
-          <w:lang w:val="en-GB"/>
-        </w:rPr>
-      </w:pPr>
-    </w:p>
-    <w:p>
-      <w:pPr>
-        <w:pStyle w:val="Heading2"/>
-      </w:pPr>
-      <w:bookmarkStart w:id="22" w:name="_Toc29649508"/>
-      <w:r>
-        <w:t>Results of Testing on Entire Dataset</w:t>
-      </w:r>
-      <w:bookmarkEnd w:id="22"/>
     </w:p>
     <w:p>
       <w:pPr>
@@ -8429,12 +8340,12 @@
       <w:pPr>
         <w:pStyle w:val="Heading1"/>
       </w:pPr>
-      <w:bookmarkStart w:id="23" w:name="_Toc29649509"/>
+      <w:bookmarkStart w:id="22" w:name="_Toc29649509"/>
       <w:r>
         <w:lastRenderedPageBreak/>
         <w:t>Tests</w:t>
       </w:r>
-      <w:bookmarkEnd w:id="23"/>
+      <w:bookmarkEnd w:id="22"/>
     </w:p>
     <w:p>
       <w:pPr>
@@ -8464,19 +8375,7 @@
         <w:rPr>
           <w:lang w:val="en-GB"/>
         </w:rPr>
-        <w:t xml:space="preserve">Loading and </w:t>
-      </w:r>
-      <w:r>
-        <w:rPr>
-          <w:lang w:val="en-GB"/>
-        </w:rPr>
-        <w:t>partitioning</w:t>
-      </w:r>
-      <w:r>
-        <w:rPr>
-          <w:lang w:val="en-GB"/>
-        </w:rPr>
-        <w:t xml:space="preserve"> of data</w:t>
+        <w:t>Loading and partitioning of data</w:t>
       </w:r>
     </w:p>
     <w:p>
@@ -8494,23 +8393,19 @@
         <w:rPr>
           <w:lang w:val="en-GB"/>
         </w:rPr>
-        <w:t xml:space="preserve">Accuracy of finalized </w:t>
-      </w:r>
-      <w:r>
-        <w:rPr>
-          <w:lang w:val="en-GB"/>
-        </w:rPr>
-        <w:t>model</w:t>
+        <w:t>Accuracy of finalized model</w:t>
       </w:r>
     </w:p>
     <w:p>
       <w:pPr>
         <w:pStyle w:val="Heading2"/>
       </w:pPr>
-      <w:bookmarkStart w:id="24" w:name="_Toc29649510"/>
-      <w:r>
-        <w:t>Test Results:</w:t>
-      </w:r>
+      <w:bookmarkStart w:id="23" w:name="_Toc29649510"/>
+      <w:r>
+        <w:t>Test Results</w:t>
+      </w:r>
+      <w:bookmarkStart w:id="24" w:name="_GoBack"/>
+      <w:bookmarkEnd w:id="23"/>
       <w:bookmarkEnd w:id="24"/>
     </w:p>
     <w:p>
@@ -8541,7 +8436,7 @@
                     <pic:cNvPicPr/>
                   </pic:nvPicPr>
                   <pic:blipFill>
-                    <a:blip r:embed="rId11">
+                    <a:blip r:embed="rId13">
                       <a:extLst>
                         <a:ext uri="{28A0092B-C50C-407E-A947-70E740481C1C}">
                           <a14:useLocalDpi xmlns:a14="http://schemas.microsoft.com/office/drawing/2010/main" val="0"/>
@@ -8660,11 +8555,61 @@
 </w:document>
 </file>
 
+<file path=word/endnotes.xml><?xml version="1.0" encoding="utf-8"?>
+<w:endnotes xmlns:wpc="http://schemas.microsoft.com/office/word/2010/wordprocessingCanvas" xmlns:cx="http://schemas.microsoft.com/office/drawing/2014/chartex" xmlns:cx1="http://schemas.microsoft.com/office/drawing/2015/9/8/chartex" xmlns:cx2="http://schemas.microsoft.com/office/drawing/2015/10/21/chartex" xmlns:cx3="http://schemas.microsoft.com/office/drawing/2016/5/9/chartex" xmlns:cx4="http://schemas.microsoft.com/office/drawing/2016/5/10/chartex" xmlns:cx5="http://schemas.microsoft.com/office/drawing/2016/5/11/chartex" xmlns:cx6="http://schemas.microsoft.com/office/drawing/2016/5/12/chartex" xmlns:cx7="http://schemas.microsoft.com/office/drawing/2016/5/13/chartex" xmlns:cx8="http://schemas.microsoft.com/office/drawing/2016/5/14/chartex" xmlns:mc="http://schemas.openxmlformats.org/markup-compatibility/2006" xmlns:aink="http://schemas.microsoft.com/office/drawing/2016/ink" xmlns:am3d="http://schemas.microsoft.com/office/drawing/2017/model3d" xmlns:o="urn:schemas-microsoft-com:office:office" xmlns:r="http://schemas.openxmlformats.org/officeDocument/2006/relationships" xmlns:m="http://schemas.openxmlformats.org/officeDocument/2006/math" xmlns:v="urn:schemas-microsoft-com:vml" xmlns:wp14="http://schemas.microsoft.com/office/word/2010/wordprocessingDrawing" xmlns:wp="http://schemas.openxmlformats.org/drawingml/2006/wordprocessingDrawing" xmlns:w10="urn:schemas-microsoft-com:office:word" xmlns:w="http://schemas.openxmlformats.org/wordprocessingml/2006/main" xmlns:w14="http://schemas.microsoft.com/office/word/2010/wordml" xmlns:w15="http://schemas.microsoft.com/office/word/2012/wordml" xmlns:w16cid="http://schemas.microsoft.com/office/word/2016/wordml/cid" xmlns:w16se="http://schemas.microsoft.com/office/word/2015/wordml/symex" xmlns:wpg="http://schemas.microsoft.com/office/word/2010/wordprocessingGroup" xmlns:wpi="http://schemas.microsoft.com/office/word/2010/wordprocessingInk" xmlns:wne="http://schemas.microsoft.com/office/word/2006/wordml" xmlns:wps="http://schemas.microsoft.com/office/word/2010/wordprocessingShape" mc:Ignorable="w14 w15 w16se w16cid wp14">
+  <w:endnote w:type="separator" w:id="-1">
+    <w:p>
+      <w:pPr>
+        <w:spacing w:before="0" w:after="0"/>
+      </w:pPr>
+      <w:r>
+        <w:separator/>
+      </w:r>
+    </w:p>
+  </w:endnote>
+  <w:endnote w:type="continuationSeparator" w:id="0">
+    <w:p>
+      <w:pPr>
+        <w:spacing w:before="0" w:after="0"/>
+      </w:pPr>
+      <w:r>
+        <w:continuationSeparator/>
+      </w:r>
+    </w:p>
+  </w:endnote>
+</w:endnotes>
+</file>
+
+<file path=word/footnotes.xml><?xml version="1.0" encoding="utf-8"?>
+<w:footnotes xmlns:wpc="http://schemas.microsoft.com/office/word/2010/wordprocessingCanvas" xmlns:cx="http://schemas.microsoft.com/office/drawing/2014/chartex" xmlns:cx1="http://schemas.microsoft.com/office/drawing/2015/9/8/chartex" xmlns:cx2="http://schemas.microsoft.com/office/drawing/2015/10/21/chartex" xmlns:cx3="http://schemas.microsoft.com/office/drawing/2016/5/9/chartex" xmlns:cx4="http://schemas.microsoft.com/office/drawing/2016/5/10/chartex" xmlns:cx5="http://schemas.microsoft.com/office/drawing/2016/5/11/chartex" xmlns:cx6="http://schemas.microsoft.com/office/drawing/2016/5/12/chartex" xmlns:cx7="http://schemas.microsoft.com/office/drawing/2016/5/13/chartex" xmlns:cx8="http://schemas.microsoft.com/office/drawing/2016/5/14/chartex" xmlns:mc="http://schemas.openxmlformats.org/markup-compatibility/2006" xmlns:aink="http://schemas.microsoft.com/office/drawing/2016/ink" xmlns:am3d="http://schemas.microsoft.com/office/drawing/2017/model3d" xmlns:o="urn:schemas-microsoft-com:office:office" xmlns:r="http://schemas.openxmlformats.org/officeDocument/2006/relationships" xmlns:m="http://schemas.openxmlformats.org/officeDocument/2006/math" xmlns:v="urn:schemas-microsoft-com:vml" xmlns:wp14="http://schemas.microsoft.com/office/word/2010/wordprocessingDrawing" xmlns:wp="http://schemas.openxmlformats.org/drawingml/2006/wordprocessingDrawing" xmlns:w10="urn:schemas-microsoft-com:office:word" xmlns:w="http://schemas.openxmlformats.org/wordprocessingml/2006/main" xmlns:w14="http://schemas.microsoft.com/office/word/2010/wordml" xmlns:w15="http://schemas.microsoft.com/office/word/2012/wordml" xmlns:w16cid="http://schemas.microsoft.com/office/word/2016/wordml/cid" xmlns:w16se="http://schemas.microsoft.com/office/word/2015/wordml/symex" xmlns:wpg="http://schemas.microsoft.com/office/word/2010/wordprocessingGroup" xmlns:wpi="http://schemas.microsoft.com/office/word/2010/wordprocessingInk" xmlns:wne="http://schemas.microsoft.com/office/word/2006/wordml" xmlns:wps="http://schemas.microsoft.com/office/word/2010/wordprocessingShape" mc:Ignorable="w14 w15 w16se w16cid wp14">
+  <w:footnote w:type="separator" w:id="-1">
+    <w:p>
+      <w:pPr>
+        <w:spacing w:before="0" w:after="0"/>
+      </w:pPr>
+      <w:r>
+        <w:separator/>
+      </w:r>
+    </w:p>
+  </w:footnote>
+  <w:footnote w:type="continuationSeparator" w:id="0">
+    <w:p>
+      <w:pPr>
+        <w:spacing w:before="0" w:after="0"/>
+      </w:pPr>
+      <w:r>
+        <w:continuationSeparator/>
+      </w:r>
+    </w:p>
+  </w:footnote>
+</w:footnotes>
+</file>
+
 <file path=word/numbering.xml><?xml version="1.0" encoding="utf-8"?>
 <w:numbering xmlns:wpc="http://schemas.microsoft.com/office/word/2010/wordprocessingCanvas" xmlns:cx="http://schemas.microsoft.com/office/drawing/2014/chartex" xmlns:cx1="http://schemas.microsoft.com/office/drawing/2015/9/8/chartex" xmlns:cx2="http://schemas.microsoft.com/office/drawing/2015/10/21/chartex" xmlns:cx3="http://schemas.microsoft.com/office/drawing/2016/5/9/chartex" xmlns:cx4="http://schemas.microsoft.com/office/drawing/2016/5/10/chartex" xmlns:cx5="http://schemas.microsoft.com/office/drawing/2016/5/11/chartex" xmlns:cx6="http://schemas.microsoft.com/office/drawing/2016/5/12/chartex" xmlns:cx7="http://schemas.microsoft.com/office/drawing/2016/5/13/chartex" xmlns:cx8="http://schemas.microsoft.com/office/drawing/2016/5/14/chartex" xmlns:mc="http://schemas.openxmlformats.org/markup-compatibility/2006" xmlns:aink="http://schemas.microsoft.com/office/drawing/2016/ink" xmlns:am3d="http://schemas.microsoft.com/office/drawing/2017/model3d" xmlns:o="urn:schemas-microsoft-com:office:office" xmlns:r="http://schemas.openxmlformats.org/officeDocument/2006/relationships" xmlns:m="http://schemas.openxmlformats.org/officeDocument/2006/math" xmlns:v="urn:schemas-microsoft-com:vml" xmlns:wp14="http://schemas.microsoft.com/office/word/2010/wordprocessingDrawing" xmlns:wp="http://schemas.openxmlformats.org/drawingml/2006/wordprocessingDrawing" xmlns:w10="urn:schemas-microsoft-com:office:word" xmlns:w="http://schemas.openxmlformats.org/wordprocessingml/2006/main" xmlns:w14="http://schemas.microsoft.com/office/word/2010/wordml" xmlns:w15="http://schemas.microsoft.com/office/word/2012/wordml" xmlns:w16cid="http://schemas.microsoft.com/office/word/2016/wordml/cid" xmlns:w16se="http://schemas.microsoft.com/office/word/2015/wordml/symex" xmlns:wpg="http://schemas.microsoft.com/office/word/2010/wordprocessingGroup" xmlns:wpi="http://schemas.microsoft.com/office/word/2010/wordprocessingInk" xmlns:wne="http://schemas.microsoft.com/office/word/2006/wordml" xmlns:wps="http://schemas.microsoft.com/office/word/2010/wordprocessingShape" mc:Ignorable="w14 w15 w16se w16cid wp14">
   <w:numPicBullet w:numPicBulletId="0">
     <w:pict>
-      <v:shapetype w14:anchorId="6B744369" id="_x0000_t75" coordsize="21600,21600" o:spt="75" o:preferrelative="t" path="m@4@5l@4@11@9@11@9@5xe" filled="f" stroked="f">
+      <v:shapetype id="_x0000_t75" coordsize="21600,21600" o:spt="75" o:preferrelative="t" path="m@4@5l@4@11@9@11@9@5xe" filled="f" stroked="f">
         <v:stroke joinstyle="miter"/>
         <v:formulas>
           <v:f eqn="if lineDrawn pixelLineWidth 0"/>
@@ -8683,7 +8628,7 @@
         <v:path o:extrusionok="f" gradientshapeok="t" o:connecttype="rect"/>
         <o:lock v:ext="edit" aspectratio="t"/>
       </v:shapetype>
-      <v:shape id="_x0000_i1153" type="#_x0000_t75" style="width:11.25pt;height:11.25pt" o:bullet="t">
+      <v:shape id="_x0000_i1029" type="#_x0000_t75" style="width:11.25pt;height:11.25pt" o:bullet="t">
         <v:imagedata r:id="rId1" o:title="msoAFDD"/>
       </v:shape>
     </w:pict>
@@ -9179,6 +9124,7 @@
     <w:lvl w:ilvl="0" w:tplc="86525E9C">
       <w:start w:val="1"/>
       <w:numFmt w:val="bullet"/>
+      <w:pStyle w:val="Figure"/>
       <w:lvlText w:val=""/>
       <w:lvlJc w:val="left"/>
       <w:pPr>
@@ -10635,6 +10581,7 @@
   </w:style>
   <w:style w:type="character" w:customStyle="1" w:styleId="SubtitleChar">
     <w:name w:val="Subtitle Char"/>
+    <w:aliases w:val="Project Title Char"/>
     <w:basedOn w:val="DefaultParagraphFont"/>
     <w:link w:val="Subtitle"/>
     <w:rsid w:val="00975B8E"/>
@@ -11058,6 +11005,7 @@
   </w:style>
   <w:style w:type="character" w:customStyle="1" w:styleId="TitleChar">
     <w:name w:val="Title Char"/>
+    <w:aliases w:val="Report Type Char"/>
     <w:basedOn w:val="DefaultParagraphFont"/>
     <w:link w:val="Title"/>
     <w:rsid w:val="00975B8E"/>
@@ -11720,7 +11668,7 @@
 </file>
 
 <file path=customXml/itemProps2.xml><?xml version="1.0" encoding="utf-8"?>
-<ds:datastoreItem xmlns:ds="http://schemas.openxmlformats.org/officeDocument/2006/customXml" ds:itemID="{24EC64A1-5FD0-4A2A-9A05-50A971DCD459}">
+<ds:datastoreItem xmlns:ds="http://schemas.openxmlformats.org/officeDocument/2006/customXml" ds:itemID="{0B1EF906-E350-410D-91D3-F47FB1AA28DB}">
   <ds:schemaRefs>
     <ds:schemaRef ds:uri="http://schemas.openxmlformats.org/officeDocument/2006/bibliography"/>
   </ds:schemaRefs>

</xml_diff>

<commit_message>
Added git log to project Iris_Classification_report
</commit_message>
<xml_diff>
--- a/Part_III/Lesson19/Iris_Classification_report.docx
+++ b/Part_III/Lesson19/Iris_Classification_report.docx
@@ -7047,8 +7047,13 @@
       </w:r>
     </w:p>
     <w:p>
-      <w:r>
-        <w:t>dtype: int64</w:t>
+      <w:proofErr w:type="spellStart"/>
+      <w:r>
+        <w:t>dtype</w:t>
+      </w:r>
+      <w:proofErr w:type="spellEnd"/>
+      <w:r>
+        <w:t>: int64</w:t>
       </w:r>
     </w:p>
     <w:p>
@@ -7632,24 +7637,39 @@
       <w:pPr>
         <w:pStyle w:val="Code"/>
       </w:pPr>
-      <w:r>
-        <w:t>lr: 0.9666666666666666 (0.04082482904638632)</w:t>
+      <w:proofErr w:type="spellStart"/>
+      <w:r>
+        <w:t>lr</w:t>
+      </w:r>
+      <w:proofErr w:type="spellEnd"/>
+      <w:r>
+        <w:t>: 0.9666666666666666 (0.04082482904638632)</w:t>
       </w:r>
     </w:p>
     <w:p>
       <w:pPr>
         <w:pStyle w:val="Code"/>
       </w:pPr>
-      <w:r>
-        <w:t>lda: 0.975 (0.03818813079129868)</w:t>
+      <w:proofErr w:type="spellStart"/>
+      <w:r>
+        <w:t>lda</w:t>
+      </w:r>
+      <w:proofErr w:type="spellEnd"/>
+      <w:r>
+        <w:t>: 0.975 (0.03818813079129868)</w:t>
       </w:r>
     </w:p>
     <w:p>
       <w:pPr>
         <w:pStyle w:val="Code"/>
       </w:pPr>
-      <w:r>
-        <w:t>knn: 0.9833333333333332 (0.03333333333333335)</w:t>
+      <w:proofErr w:type="spellStart"/>
+      <w:r>
+        <w:t>knn</w:t>
+      </w:r>
+      <w:proofErr w:type="spellEnd"/>
+      <w:r>
+        <w:t>: 0.9833333333333332 (0.03333333333333335)</w:t>
       </w:r>
     </w:p>
     <w:p>
@@ -7664,16 +7684,26 @@
       <w:pPr>
         <w:pStyle w:val="Code"/>
       </w:pPr>
-      <w:r>
-        <w:t>nb: 0.975 (0.053359368645273735)</w:t>
+      <w:proofErr w:type="spellStart"/>
+      <w:r>
+        <w:t>nb</w:t>
+      </w:r>
+      <w:proofErr w:type="spellEnd"/>
+      <w:r>
+        <w:t>: 0.975 (0.053359368645273735)</w:t>
       </w:r>
     </w:p>
     <w:p>
       <w:pPr>
         <w:pStyle w:val="Code"/>
       </w:pPr>
-      <w:r>
-        <w:t>svm: 0.9916666666666666 (0.025000000000000012)</w:t>
+      <w:proofErr w:type="spellStart"/>
+      <w:r>
+        <w:t>svm</w:t>
+      </w:r>
+      <w:proofErr w:type="spellEnd"/>
+      <w:r>
+        <w:t>: 0.9916666666666666 (0.025000000000000012)</w:t>
       </w:r>
     </w:p>
     <w:p>
@@ -8009,20 +8039,48 @@
         <w:rPr>
           <w:lang w:val="en-GB"/>
         </w:rPr>
-        <w:t xml:space="preserve">    macro avg       0.92      0.91      0.91        30</w:t>
-      </w:r>
-    </w:p>
-    <w:p>
-      <w:pPr>
-        <w:rPr>
-          <w:lang w:val="en-GB"/>
-        </w:rPr>
-      </w:pPr>
-      <w:r>
-        <w:rPr>
-          <w:lang w:val="en-GB"/>
-        </w:rPr>
-        <w:t>weighted avg       0.90      0.90      0.90        30</w:t>
+        <w:t xml:space="preserve">    macro </w:t>
+      </w:r>
+      <w:proofErr w:type="spellStart"/>
+      <w:r>
+        <w:rPr>
+          <w:lang w:val="en-GB"/>
+        </w:rPr>
+        <w:t>avg</w:t>
+      </w:r>
+      <w:proofErr w:type="spellEnd"/>
+      <w:r>
+        <w:rPr>
+          <w:lang w:val="en-GB"/>
+        </w:rPr>
+        <w:t xml:space="preserve">       0.92      0.91      0.91        30</w:t>
+      </w:r>
+    </w:p>
+    <w:p>
+      <w:pPr>
+        <w:rPr>
+          <w:lang w:val="en-GB"/>
+        </w:rPr>
+      </w:pPr>
+      <w:r>
+        <w:rPr>
+          <w:lang w:val="en-GB"/>
+        </w:rPr>
+        <w:t xml:space="preserve">weighted </w:t>
+      </w:r>
+      <w:proofErr w:type="spellStart"/>
+      <w:r>
+        <w:rPr>
+          <w:lang w:val="en-GB"/>
+        </w:rPr>
+        <w:t>avg</w:t>
+      </w:r>
+      <w:proofErr w:type="spellEnd"/>
+      <w:r>
+        <w:rPr>
+          <w:lang w:val="en-GB"/>
+        </w:rPr>
+        <w:t xml:space="preserve">       0.90      0.90      0.90        30</w:t>
       </w:r>
     </w:p>
     <w:p>
@@ -8278,20 +8336,48 @@
         <w:rPr>
           <w:lang w:val="en-GB"/>
         </w:rPr>
-        <w:t xml:space="preserve">    macro avg       0.97      0.97      0.97       150</w:t>
-      </w:r>
-    </w:p>
-    <w:p>
-      <w:pPr>
-        <w:rPr>
-          <w:lang w:val="en-GB"/>
-        </w:rPr>
-      </w:pPr>
-      <w:r>
-        <w:rPr>
-          <w:lang w:val="en-GB"/>
-        </w:rPr>
-        <w:t>weighted avg       0.97      0.97      0.97       150</w:t>
+        <w:t xml:space="preserve">    macro </w:t>
+      </w:r>
+      <w:proofErr w:type="spellStart"/>
+      <w:r>
+        <w:rPr>
+          <w:lang w:val="en-GB"/>
+        </w:rPr>
+        <w:t>avg</w:t>
+      </w:r>
+      <w:proofErr w:type="spellEnd"/>
+      <w:r>
+        <w:rPr>
+          <w:lang w:val="en-GB"/>
+        </w:rPr>
+        <w:t xml:space="preserve">       0.97      0.97      0.97       150</w:t>
+      </w:r>
+    </w:p>
+    <w:p>
+      <w:pPr>
+        <w:rPr>
+          <w:lang w:val="en-GB"/>
+        </w:rPr>
+      </w:pPr>
+      <w:r>
+        <w:rPr>
+          <w:lang w:val="en-GB"/>
+        </w:rPr>
+        <w:t xml:space="preserve">weighted </w:t>
+      </w:r>
+      <w:proofErr w:type="spellStart"/>
+      <w:r>
+        <w:rPr>
+          <w:lang w:val="en-GB"/>
+        </w:rPr>
+        <w:t>avg</w:t>
+      </w:r>
+      <w:proofErr w:type="spellEnd"/>
+      <w:r>
+        <w:rPr>
+          <w:lang w:val="en-GB"/>
+        </w:rPr>
+        <w:t xml:space="preserve">       0.97      0.97      0.97       150</w:t>
       </w:r>
     </w:p>
     <w:p>
@@ -8404,9 +8490,7 @@
       <w:r>
         <w:t>Test Results</w:t>
       </w:r>
-      <w:bookmarkStart w:id="24" w:name="_GoBack"/>
       <w:bookmarkEnd w:id="23"/>
-      <w:bookmarkEnd w:id="24"/>
     </w:p>
     <w:p>
       <w:pPr>
@@ -8475,14 +8559,14 @@
       <w:pPr>
         <w:pStyle w:val="Heading2"/>
       </w:pPr>
-      <w:bookmarkStart w:id="25" w:name="_Toc29649511"/>
+      <w:bookmarkStart w:id="24" w:name="_Toc29649511"/>
       <w:r>
         <w:t>Test</w:t>
       </w:r>
       <w:r>
         <w:t xml:space="preserve"> Status</w:t>
       </w:r>
-      <w:bookmarkEnd w:id="25"/>
+      <w:bookmarkEnd w:id="24"/>
     </w:p>
     <w:p>
       <w:pPr>
@@ -8523,25 +8607,3315 @@
       <w:pPr>
         <w:pStyle w:val="Heading1"/>
       </w:pPr>
-      <w:bookmarkStart w:id="26" w:name="_Toc29649512"/>
+      <w:bookmarkStart w:id="25" w:name="_Toc29649512"/>
       <w:r>
         <w:lastRenderedPageBreak/>
         <w:t>Project Status</w:t>
       </w:r>
+      <w:bookmarkEnd w:id="25"/>
+    </w:p>
+    <w:p>
+      <w:pPr>
+        <w:rPr>
+          <w:lang w:val="en-GB"/>
+        </w:rPr>
+      </w:pPr>
+      <w:r>
+        <w:rPr>
+          <w:lang w:val="en-GB"/>
+        </w:rPr>
+        <w:t>Project has been successfully completed.</w:t>
+      </w:r>
+    </w:p>
+    <w:p>
+      <w:pPr>
+        <w:rPr>
+          <w:lang w:val="en-GB"/>
+        </w:rPr>
+      </w:pPr>
+    </w:p>
+    <w:p>
+      <w:pPr>
+        <w:spacing w:before="0" w:after="0"/>
+        <w:jc w:val="left"/>
+        <w:rPr>
+          <w:lang w:val="en-GB"/>
+        </w:rPr>
+      </w:pPr>
+      <w:r>
+        <w:rPr>
+          <w:lang w:val="en-GB"/>
+        </w:rPr>
+        <w:br w:type="page"/>
+      </w:r>
+    </w:p>
+    <w:p>
+      <w:pPr>
+        <w:pStyle w:val="Heading1"/>
+      </w:pPr>
+      <w:r>
+        <w:lastRenderedPageBreak/>
+        <w:t>Git log</w:t>
+      </w:r>
+    </w:p>
+    <w:p>
+      <w:pPr>
+        <w:rPr>
+          <w:lang w:val="en-GB"/>
+        </w:rPr>
+      </w:pPr>
+      <w:r>
+        <w:rPr>
+          <w:lang w:val="en-GB"/>
+        </w:rPr>
+        <w:t>commit 56d176f159f9be7b55a4bf199fa1445e80b83082 (HEAD -&gt; master, origin/master)</w:t>
+      </w:r>
+    </w:p>
+    <w:p>
+      <w:pPr>
+        <w:rPr>
+          <w:lang w:val="en-GB"/>
+        </w:rPr>
+      </w:pPr>
+      <w:r>
+        <w:rPr>
+          <w:lang w:val="en-GB"/>
+        </w:rPr>
+        <w:t>Author: D-Bhatta &lt;dbhatta1232@gmail.com&gt;</w:t>
+      </w:r>
+    </w:p>
+    <w:p>
+      <w:pPr>
+        <w:rPr>
+          <w:lang w:val="en-GB"/>
+        </w:rPr>
+      </w:pPr>
+      <w:r>
+        <w:rPr>
+          <w:lang w:val="en-GB"/>
+        </w:rPr>
+        <w:t>Date:   Sun Jan 12 13:38:12 2020 -0500</w:t>
+      </w:r>
+    </w:p>
+    <w:p>
+      <w:pPr>
+        <w:rPr>
+          <w:lang w:val="en-GB"/>
+        </w:rPr>
+      </w:pPr>
+    </w:p>
+    <w:p>
+      <w:pPr>
+        <w:rPr>
+          <w:lang w:val="en-GB"/>
+        </w:rPr>
+      </w:pPr>
+      <w:r>
+        <w:rPr>
+          <w:lang w:val="en-GB"/>
+        </w:rPr>
+        <w:t xml:space="preserve">    Created Slide deck for project</w:t>
+      </w:r>
+    </w:p>
+    <w:p>
+      <w:pPr>
+        <w:rPr>
+          <w:lang w:val="en-GB"/>
+        </w:rPr>
+      </w:pPr>
+    </w:p>
+    <w:p>
+      <w:pPr>
+        <w:rPr>
+          <w:lang w:val="en-GB"/>
+        </w:rPr>
+      </w:pPr>
+      <w:r>
+        <w:rPr>
+          <w:lang w:val="en-GB"/>
+        </w:rPr>
+        <w:t>commit 9a437e438d1d89c3e084a01a5fd68628d81a2276</w:t>
+      </w:r>
+    </w:p>
+    <w:p>
+      <w:pPr>
+        <w:rPr>
+          <w:lang w:val="en-GB"/>
+        </w:rPr>
+      </w:pPr>
+      <w:r>
+        <w:rPr>
+          <w:lang w:val="en-GB"/>
+        </w:rPr>
+        <w:t>Author: D-Bhatta &lt;dbhatta1232@gmail.com&gt;</w:t>
+      </w:r>
+    </w:p>
+    <w:p>
+      <w:pPr>
+        <w:rPr>
+          <w:lang w:val="en-GB"/>
+        </w:rPr>
+      </w:pPr>
+      <w:r>
+        <w:rPr>
+          <w:lang w:val="en-GB"/>
+        </w:rPr>
+        <w:t>Date:   Sat Jan 11 15:40:03 2020 -0500</w:t>
+      </w:r>
+    </w:p>
+    <w:p>
+      <w:pPr>
+        <w:rPr>
+          <w:lang w:val="en-GB"/>
+        </w:rPr>
+      </w:pPr>
+    </w:p>
+    <w:p>
+      <w:pPr>
+        <w:rPr>
+          <w:lang w:val="en-GB"/>
+        </w:rPr>
+      </w:pPr>
+      <w:r>
+        <w:rPr>
+          <w:lang w:val="en-GB"/>
+        </w:rPr>
+        <w:t xml:space="preserve">    Created Project Report</w:t>
+      </w:r>
+    </w:p>
+    <w:p>
+      <w:pPr>
+        <w:rPr>
+          <w:lang w:val="en-GB"/>
+        </w:rPr>
+      </w:pPr>
+    </w:p>
+    <w:p>
+      <w:pPr>
+        <w:rPr>
+          <w:lang w:val="en-GB"/>
+        </w:rPr>
+      </w:pPr>
+      <w:r>
+        <w:rPr>
+          <w:lang w:val="en-GB"/>
+        </w:rPr>
+        <w:t>commit 1a3c0d6b52a1813d7ab269bdea8b8f164f4b95e9</w:t>
+      </w:r>
+    </w:p>
+    <w:p>
+      <w:pPr>
+        <w:rPr>
+          <w:lang w:val="en-GB"/>
+        </w:rPr>
+      </w:pPr>
+      <w:r>
+        <w:rPr>
+          <w:lang w:val="en-GB"/>
+        </w:rPr>
+        <w:t>Author: D-Bhatta &lt;dbhatta1232@gmail.com&gt;</w:t>
+      </w:r>
+    </w:p>
+    <w:p>
+      <w:pPr>
+        <w:rPr>
+          <w:lang w:val="en-GB"/>
+        </w:rPr>
+      </w:pPr>
+      <w:r>
+        <w:rPr>
+          <w:lang w:val="en-GB"/>
+        </w:rPr>
+        <w:t>Date:   Sat Jan 11 14:54:23 2020 -0500</w:t>
+      </w:r>
+    </w:p>
+    <w:p>
+      <w:pPr>
+        <w:rPr>
+          <w:lang w:val="en-GB"/>
+        </w:rPr>
+      </w:pPr>
+    </w:p>
+    <w:p>
+      <w:pPr>
+        <w:rPr>
+          <w:lang w:val="en-GB"/>
+        </w:rPr>
+      </w:pPr>
+      <w:r>
+        <w:rPr>
+          <w:lang w:val="en-GB"/>
+        </w:rPr>
+        <w:t xml:space="preserve">    Updated README.md with project information</w:t>
+      </w:r>
+    </w:p>
+    <w:p>
+      <w:pPr>
+        <w:rPr>
+          <w:lang w:val="en-GB"/>
+        </w:rPr>
+      </w:pPr>
+    </w:p>
+    <w:p>
+      <w:pPr>
+        <w:rPr>
+          <w:lang w:val="en-GB"/>
+        </w:rPr>
+      </w:pPr>
+      <w:r>
+        <w:rPr>
+          <w:lang w:val="en-GB"/>
+        </w:rPr>
+        <w:t xml:space="preserve">    README.md has been updated with all the information from the project</w:t>
+      </w:r>
+    </w:p>
+    <w:p>
+      <w:pPr>
+        <w:rPr>
+          <w:lang w:val="en-GB"/>
+        </w:rPr>
+      </w:pPr>
+      <w:r>
+        <w:rPr>
+          <w:lang w:val="en-GB"/>
+        </w:rPr>
+        <w:t xml:space="preserve">    such as the output, images, </w:t>
+      </w:r>
+      <w:proofErr w:type="spellStart"/>
+      <w:r>
+        <w:rPr>
+          <w:lang w:val="en-GB"/>
+        </w:rPr>
+        <w:t>porject</w:t>
+      </w:r>
+      <w:proofErr w:type="spellEnd"/>
+      <w:r>
+        <w:rPr>
+          <w:lang w:val="en-GB"/>
+        </w:rPr>
+        <w:t xml:space="preserve"> status, etc.</w:t>
+      </w:r>
+    </w:p>
+    <w:p>
+      <w:pPr>
+        <w:rPr>
+          <w:lang w:val="en-GB"/>
+        </w:rPr>
+      </w:pPr>
+    </w:p>
+    <w:p>
+      <w:pPr>
+        <w:rPr>
+          <w:lang w:val="en-GB"/>
+        </w:rPr>
+      </w:pPr>
+      <w:r>
+        <w:rPr>
+          <w:lang w:val="en-GB"/>
+        </w:rPr>
+        <w:t xml:space="preserve">    This will now be used to create a project report.</w:t>
+      </w:r>
+    </w:p>
+    <w:p>
+      <w:pPr>
+        <w:rPr>
+          <w:lang w:val="en-GB"/>
+        </w:rPr>
+      </w:pPr>
+    </w:p>
+    <w:p>
+      <w:pPr>
+        <w:rPr>
+          <w:lang w:val="en-GB"/>
+        </w:rPr>
+      </w:pPr>
+      <w:r>
+        <w:rPr>
+          <w:lang w:val="en-GB"/>
+        </w:rPr>
+        <w:t>commit f4f5f42daca1e7151b6e5eead28f2ed1998444e3</w:t>
+      </w:r>
+    </w:p>
+    <w:p>
+      <w:pPr>
+        <w:rPr>
+          <w:lang w:val="en-GB"/>
+        </w:rPr>
+      </w:pPr>
+      <w:r>
+        <w:rPr>
+          <w:lang w:val="en-GB"/>
+        </w:rPr>
+        <w:lastRenderedPageBreak/>
+        <w:t>Author: D-Bhatta &lt;dbhatta1232@gmail.com&gt;</w:t>
+      </w:r>
+    </w:p>
+    <w:p>
+      <w:pPr>
+        <w:rPr>
+          <w:lang w:val="en-GB"/>
+        </w:rPr>
+      </w:pPr>
+      <w:r>
+        <w:rPr>
+          <w:lang w:val="en-GB"/>
+        </w:rPr>
+        <w:t>Date:   Sat Jan 11 14:15:42 2020 -0500</w:t>
+      </w:r>
+    </w:p>
+    <w:p>
+      <w:pPr>
+        <w:rPr>
+          <w:lang w:val="en-GB"/>
+        </w:rPr>
+      </w:pPr>
+    </w:p>
+    <w:p>
+      <w:pPr>
+        <w:rPr>
+          <w:lang w:val="en-GB"/>
+        </w:rPr>
+      </w:pPr>
+      <w:r>
+        <w:rPr>
+          <w:lang w:val="en-GB"/>
+        </w:rPr>
+        <w:t xml:space="preserve">    Testing the saved model</w:t>
+      </w:r>
+    </w:p>
+    <w:p>
+      <w:pPr>
+        <w:rPr>
+          <w:lang w:val="en-GB"/>
+        </w:rPr>
+      </w:pPr>
+    </w:p>
+    <w:p>
+      <w:pPr>
+        <w:rPr>
+          <w:lang w:val="en-GB"/>
+        </w:rPr>
+      </w:pPr>
+      <w:r>
+        <w:rPr>
+          <w:lang w:val="en-GB"/>
+        </w:rPr>
+        <w:t xml:space="preserve">    We used </w:t>
+      </w:r>
+      <w:proofErr w:type="spellStart"/>
+      <w:r>
+        <w:rPr>
+          <w:lang w:val="en-GB"/>
+        </w:rPr>
+        <w:t>joblib.load</w:t>
+      </w:r>
+      <w:proofErr w:type="spellEnd"/>
+      <w:r>
+        <w:rPr>
+          <w:lang w:val="en-GB"/>
+        </w:rPr>
+        <w:t xml:space="preserve"> to load the saved iris model and made predictions</w:t>
+      </w:r>
+    </w:p>
+    <w:p>
+      <w:pPr>
+        <w:rPr>
+          <w:lang w:val="en-GB"/>
+        </w:rPr>
+      </w:pPr>
+      <w:r>
+        <w:rPr>
+          <w:lang w:val="en-GB"/>
+        </w:rPr>
+        <w:t xml:space="preserve">    using it. These predictions were tested for accuracy using the</w:t>
+      </w:r>
+    </w:p>
+    <w:p>
+      <w:pPr>
+        <w:rPr>
+          <w:lang w:val="en-GB"/>
+        </w:rPr>
+      </w:pPr>
+      <w:r>
+        <w:rPr>
+          <w:lang w:val="en-GB"/>
+        </w:rPr>
+        <w:t xml:space="preserve">    </w:t>
+      </w:r>
+      <w:proofErr w:type="spellStart"/>
+      <w:r>
+        <w:rPr>
+          <w:lang w:val="en-GB"/>
+        </w:rPr>
+        <w:t>accuracy_score</w:t>
+      </w:r>
+      <w:proofErr w:type="spellEnd"/>
+      <w:r>
+        <w:rPr>
+          <w:lang w:val="en-GB"/>
+        </w:rPr>
+        <w:t xml:space="preserve"> function from </w:t>
+      </w:r>
+      <w:proofErr w:type="spellStart"/>
+      <w:r>
+        <w:rPr>
+          <w:lang w:val="en-GB"/>
+        </w:rPr>
+        <w:t>sklearn.metrics.accuracy_score</w:t>
+      </w:r>
+      <w:proofErr w:type="spellEnd"/>
+      <w:r>
+        <w:rPr>
+          <w:lang w:val="en-GB"/>
+        </w:rPr>
+        <w:t>.</w:t>
+      </w:r>
+    </w:p>
+    <w:p>
+      <w:pPr>
+        <w:rPr>
+          <w:lang w:val="en-GB"/>
+        </w:rPr>
+      </w:pPr>
+    </w:p>
+    <w:p>
+      <w:pPr>
+        <w:rPr>
+          <w:lang w:val="en-GB"/>
+        </w:rPr>
+      </w:pPr>
+      <w:r>
+        <w:rPr>
+          <w:lang w:val="en-GB"/>
+        </w:rPr>
+        <w:t xml:space="preserve">    It is necessary to test a saved model, to ensure it is operating</w:t>
+      </w:r>
+    </w:p>
+    <w:p>
+      <w:pPr>
+        <w:rPr>
+          <w:lang w:val="en-GB"/>
+        </w:rPr>
+      </w:pPr>
+      <w:r>
+        <w:rPr>
+          <w:lang w:val="en-GB"/>
+        </w:rPr>
+        <w:t xml:space="preserve">    correctly.</w:t>
+      </w:r>
+    </w:p>
+    <w:p>
+      <w:pPr>
+        <w:rPr>
+          <w:lang w:val="en-GB"/>
+        </w:rPr>
+      </w:pPr>
+    </w:p>
+    <w:p>
+      <w:pPr>
+        <w:rPr>
+          <w:lang w:val="en-GB"/>
+        </w:rPr>
+      </w:pPr>
+      <w:r>
+        <w:rPr>
+          <w:lang w:val="en-GB"/>
+        </w:rPr>
+        <w:t>commit 0ddc4ff57f68a6e3cbd43cf5844cf7c46fc63454</w:t>
+      </w:r>
+    </w:p>
+    <w:p>
+      <w:pPr>
+        <w:rPr>
+          <w:lang w:val="en-GB"/>
+        </w:rPr>
+      </w:pPr>
+      <w:r>
+        <w:rPr>
+          <w:lang w:val="en-GB"/>
+        </w:rPr>
+        <w:t>Author: D-Bhatta &lt;dbhatta1232@gmail.com&gt;</w:t>
+      </w:r>
+    </w:p>
+    <w:p>
+      <w:pPr>
+        <w:rPr>
+          <w:lang w:val="en-GB"/>
+        </w:rPr>
+      </w:pPr>
+      <w:r>
+        <w:rPr>
+          <w:lang w:val="en-GB"/>
+        </w:rPr>
+        <w:t>Date:   Sat Jan 11 13:58:00 2020 -0500</w:t>
+      </w:r>
+    </w:p>
+    <w:p>
+      <w:pPr>
+        <w:rPr>
+          <w:lang w:val="en-GB"/>
+        </w:rPr>
+      </w:pPr>
+    </w:p>
+    <w:p>
+      <w:pPr>
+        <w:rPr>
+          <w:lang w:val="en-GB"/>
+        </w:rPr>
+      </w:pPr>
+      <w:r>
+        <w:rPr>
+          <w:lang w:val="en-GB"/>
+        </w:rPr>
+        <w:t xml:space="preserve">    </w:t>
+      </w:r>
+      <w:proofErr w:type="spellStart"/>
+      <w:r>
+        <w:rPr>
+          <w:lang w:val="en-GB"/>
+        </w:rPr>
+        <w:t>Modfied</w:t>
+      </w:r>
+      <w:proofErr w:type="spellEnd"/>
+      <w:r>
+        <w:rPr>
+          <w:lang w:val="en-GB"/>
+        </w:rPr>
+        <w:t xml:space="preserve"> function </w:t>
+      </w:r>
+      <w:proofErr w:type="spellStart"/>
+      <w:r>
+        <w:rPr>
+          <w:lang w:val="en-GB"/>
+        </w:rPr>
+        <w:t>finalize_iris_model</w:t>
+      </w:r>
+      <w:proofErr w:type="spellEnd"/>
+      <w:r>
+        <w:rPr>
+          <w:lang w:val="en-GB"/>
+        </w:rPr>
+        <w:t>()</w:t>
+      </w:r>
+    </w:p>
+    <w:p>
+      <w:pPr>
+        <w:rPr>
+          <w:lang w:val="en-GB"/>
+        </w:rPr>
+      </w:pPr>
+    </w:p>
+    <w:p>
+      <w:pPr>
+        <w:rPr>
+          <w:lang w:val="en-GB"/>
+        </w:rPr>
+      </w:pPr>
+      <w:r>
+        <w:rPr>
+          <w:lang w:val="en-GB"/>
+        </w:rPr>
+        <w:t xml:space="preserve">    The function was modified to add code that recalculates results.</w:t>
+      </w:r>
+    </w:p>
+    <w:p>
+      <w:pPr>
+        <w:rPr>
+          <w:lang w:val="en-GB"/>
+        </w:rPr>
+      </w:pPr>
+    </w:p>
+    <w:p>
+      <w:pPr>
+        <w:rPr>
+          <w:lang w:val="en-GB"/>
+        </w:rPr>
+      </w:pPr>
+      <w:r>
+        <w:rPr>
+          <w:lang w:val="en-GB"/>
+        </w:rPr>
+        <w:t>commit f68da50e1436c3387f6df47306f3de516a9618c1</w:t>
+      </w:r>
+    </w:p>
+    <w:p>
+      <w:pPr>
+        <w:rPr>
+          <w:lang w:val="en-GB"/>
+        </w:rPr>
+      </w:pPr>
+      <w:r>
+        <w:rPr>
+          <w:lang w:val="en-GB"/>
+        </w:rPr>
+        <w:t>Author: D-Bhatta &lt;dbhatta1232@gmail.com&gt;</w:t>
+      </w:r>
+    </w:p>
+    <w:p>
+      <w:pPr>
+        <w:rPr>
+          <w:lang w:val="en-GB"/>
+        </w:rPr>
+      </w:pPr>
+      <w:r>
+        <w:rPr>
+          <w:lang w:val="en-GB"/>
+        </w:rPr>
+        <w:t>Date:   Sat Jan 11 13:39:00 2020 -0500</w:t>
+      </w:r>
+    </w:p>
+    <w:p>
+      <w:pPr>
+        <w:rPr>
+          <w:lang w:val="en-GB"/>
+        </w:rPr>
+      </w:pPr>
+    </w:p>
+    <w:p>
+      <w:pPr>
+        <w:rPr>
+          <w:lang w:val="en-GB"/>
+        </w:rPr>
+      </w:pPr>
+      <w:r>
+        <w:rPr>
+          <w:lang w:val="en-GB"/>
+        </w:rPr>
+        <w:t xml:space="preserve">    Saving the Pipelined Project</w:t>
+      </w:r>
+    </w:p>
+    <w:p>
+      <w:pPr>
+        <w:rPr>
+          <w:lang w:val="en-GB"/>
+        </w:rPr>
+      </w:pPr>
+    </w:p>
+    <w:p>
+      <w:pPr>
+        <w:rPr>
+          <w:lang w:val="en-GB"/>
+        </w:rPr>
+      </w:pPr>
+      <w:r>
+        <w:rPr>
+          <w:lang w:val="en-GB"/>
+        </w:rPr>
+        <w:lastRenderedPageBreak/>
+        <w:t xml:space="preserve">    We have used </w:t>
+      </w:r>
+      <w:proofErr w:type="spellStart"/>
+      <w:r>
+        <w:rPr>
+          <w:lang w:val="en-GB"/>
+        </w:rPr>
+        <w:t>joblib's</w:t>
+      </w:r>
+      <w:proofErr w:type="spellEnd"/>
+      <w:r>
+        <w:rPr>
+          <w:lang w:val="en-GB"/>
+        </w:rPr>
+        <w:t xml:space="preserve"> </w:t>
+      </w:r>
+      <w:proofErr w:type="spellStart"/>
+      <w:r>
+        <w:rPr>
+          <w:lang w:val="en-GB"/>
+        </w:rPr>
+        <w:t>dum</w:t>
+      </w:r>
+      <w:proofErr w:type="spellEnd"/>
+      <w:r>
+        <w:rPr>
+          <w:lang w:val="en-GB"/>
+        </w:rPr>
+        <w:t xml:space="preserve"> to save the finalized model</w:t>
+      </w:r>
+    </w:p>
+    <w:p>
+      <w:pPr>
+        <w:rPr>
+          <w:lang w:val="en-GB"/>
+        </w:rPr>
+      </w:pPr>
+    </w:p>
+    <w:p>
+      <w:pPr>
+        <w:rPr>
+          <w:lang w:val="en-GB"/>
+        </w:rPr>
+      </w:pPr>
+      <w:r>
+        <w:rPr>
+          <w:lang w:val="en-GB"/>
+        </w:rPr>
+        <w:t>commit c65d238006750eaf759c1354907bde7c3751768c</w:t>
+      </w:r>
+    </w:p>
+    <w:p>
+      <w:pPr>
+        <w:rPr>
+          <w:lang w:val="en-GB"/>
+        </w:rPr>
+      </w:pPr>
+      <w:r>
+        <w:rPr>
+          <w:lang w:val="en-GB"/>
+        </w:rPr>
+        <w:t>Author: D-Bhatta &lt;dbhatta1232@gmail.com&gt;</w:t>
+      </w:r>
+    </w:p>
+    <w:p>
+      <w:pPr>
+        <w:rPr>
+          <w:lang w:val="en-GB"/>
+        </w:rPr>
+      </w:pPr>
+      <w:r>
+        <w:rPr>
+          <w:lang w:val="en-GB"/>
+        </w:rPr>
+        <w:t>Date:   Sat Jan 11 13:29:02 2020 -0500</w:t>
+      </w:r>
+    </w:p>
+    <w:p>
+      <w:pPr>
+        <w:rPr>
+          <w:lang w:val="en-GB"/>
+        </w:rPr>
+      </w:pPr>
+    </w:p>
+    <w:p>
+      <w:pPr>
+        <w:rPr>
+          <w:lang w:val="en-GB"/>
+        </w:rPr>
+      </w:pPr>
+      <w:r>
+        <w:rPr>
+          <w:lang w:val="en-GB"/>
+        </w:rPr>
+        <w:t xml:space="preserve">    Making Predictions using Selected Model and Summarization of Results</w:t>
+      </w:r>
+    </w:p>
+    <w:p>
+      <w:pPr>
+        <w:rPr>
+          <w:lang w:val="en-GB"/>
+        </w:rPr>
+      </w:pPr>
+    </w:p>
+    <w:p>
+      <w:pPr>
+        <w:rPr>
+          <w:lang w:val="en-GB"/>
+        </w:rPr>
+      </w:pPr>
+      <w:r>
+        <w:rPr>
+          <w:lang w:val="en-GB"/>
+        </w:rPr>
+        <w:t xml:space="preserve">    We have fit the KNN model to the training data and made predictions</w:t>
+      </w:r>
+    </w:p>
+    <w:p>
+      <w:pPr>
+        <w:rPr>
+          <w:lang w:val="en-GB"/>
+        </w:rPr>
+      </w:pPr>
+      <w:r>
+        <w:rPr>
+          <w:lang w:val="en-GB"/>
+        </w:rPr>
+        <w:t xml:space="preserve">    using it on the test data. After that we have scored the accuracy,</w:t>
+      </w:r>
+    </w:p>
+    <w:p>
+      <w:pPr>
+        <w:rPr>
+          <w:lang w:val="en-GB"/>
+        </w:rPr>
+      </w:pPr>
+      <w:r>
+        <w:rPr>
+          <w:lang w:val="en-GB"/>
+        </w:rPr>
+        <w:t xml:space="preserve">    created a confusion matrix and a classification report using the</w:t>
+      </w:r>
+    </w:p>
+    <w:p>
+      <w:pPr>
+        <w:rPr>
+          <w:lang w:val="en-GB"/>
+        </w:rPr>
+      </w:pPr>
+      <w:r>
+        <w:rPr>
+          <w:lang w:val="en-GB"/>
+        </w:rPr>
+        <w:t xml:space="preserve">    validation dataset.</w:t>
+      </w:r>
+    </w:p>
+    <w:p>
+      <w:pPr>
+        <w:rPr>
+          <w:lang w:val="en-GB"/>
+        </w:rPr>
+      </w:pPr>
+    </w:p>
+    <w:p>
+      <w:pPr>
+        <w:rPr>
+          <w:lang w:val="en-GB"/>
+        </w:rPr>
+      </w:pPr>
+      <w:r>
+        <w:rPr>
+          <w:lang w:val="en-GB"/>
+        </w:rPr>
+        <w:t xml:space="preserve">    To ensure that we are getting as accurate a model as possible, we test</w:t>
+      </w:r>
+    </w:p>
+    <w:p>
+      <w:pPr>
+        <w:rPr>
+          <w:lang w:val="en-GB"/>
+        </w:rPr>
+      </w:pPr>
+      <w:r>
+        <w:rPr>
+          <w:lang w:val="en-GB"/>
+        </w:rPr>
+        <w:t xml:space="preserve">    the model using a validation dataset. After that, we can use various</w:t>
+      </w:r>
+    </w:p>
+    <w:p>
+      <w:pPr>
+        <w:rPr>
+          <w:lang w:val="en-GB"/>
+        </w:rPr>
+      </w:pPr>
+      <w:r>
+        <w:rPr>
+          <w:lang w:val="en-GB"/>
+        </w:rPr>
+        <w:t xml:space="preserve">    tools to record the results.</w:t>
+      </w:r>
+    </w:p>
+    <w:p>
+      <w:pPr>
+        <w:rPr>
+          <w:lang w:val="en-GB"/>
+        </w:rPr>
+      </w:pPr>
+    </w:p>
+    <w:p>
+      <w:pPr>
+        <w:rPr>
+          <w:lang w:val="en-GB"/>
+        </w:rPr>
+      </w:pPr>
+      <w:r>
+        <w:rPr>
+          <w:lang w:val="en-GB"/>
+        </w:rPr>
+        <w:t>commit 4005ff2ee0d2abb6b09fbf116893154313f83b35</w:t>
+      </w:r>
+    </w:p>
+    <w:p>
+      <w:pPr>
+        <w:rPr>
+          <w:lang w:val="en-GB"/>
+        </w:rPr>
+      </w:pPr>
+      <w:r>
+        <w:rPr>
+          <w:lang w:val="en-GB"/>
+        </w:rPr>
+        <w:t>Author: D-Bhatta &lt;dbhatta1232@gmail.com&gt;</w:t>
+      </w:r>
+    </w:p>
+    <w:p>
+      <w:pPr>
+        <w:rPr>
+          <w:lang w:val="en-GB"/>
+        </w:rPr>
+      </w:pPr>
+      <w:r>
+        <w:rPr>
+          <w:lang w:val="en-GB"/>
+        </w:rPr>
+        <w:t>Date:   Mon Jan 6 15:08:50 2020 -0500</w:t>
+      </w:r>
+    </w:p>
+    <w:p>
+      <w:pPr>
+        <w:rPr>
+          <w:lang w:val="en-GB"/>
+        </w:rPr>
+      </w:pPr>
+    </w:p>
+    <w:p>
+      <w:pPr>
+        <w:rPr>
+          <w:lang w:val="en-GB"/>
+        </w:rPr>
+      </w:pPr>
+      <w:r>
+        <w:rPr>
+          <w:lang w:val="en-GB"/>
+        </w:rPr>
+        <w:t xml:space="preserve">    Model Selection</w:t>
+      </w:r>
+    </w:p>
+    <w:p>
+      <w:pPr>
+        <w:rPr>
+          <w:lang w:val="en-GB"/>
+        </w:rPr>
+      </w:pPr>
+    </w:p>
+    <w:p>
+      <w:pPr>
+        <w:rPr>
+          <w:lang w:val="en-GB"/>
+        </w:rPr>
+      </w:pPr>
+      <w:r>
+        <w:rPr>
+          <w:lang w:val="en-GB"/>
+        </w:rPr>
+        <w:t xml:space="preserve">    We have created a 10k </w:t>
+      </w:r>
+      <w:proofErr w:type="spellStart"/>
+      <w:r>
+        <w:rPr>
+          <w:lang w:val="en-GB"/>
+        </w:rPr>
+        <w:t>Kfold</w:t>
+      </w:r>
+      <w:proofErr w:type="spellEnd"/>
+      <w:r>
+        <w:rPr>
+          <w:lang w:val="en-GB"/>
+        </w:rPr>
+        <w:t xml:space="preserve"> Test harness to spot check models for their</w:t>
+      </w:r>
+    </w:p>
+    <w:p>
+      <w:pPr>
+        <w:rPr>
+          <w:lang w:val="en-GB"/>
+        </w:rPr>
+      </w:pPr>
+      <w:r>
+        <w:rPr>
+          <w:lang w:val="en-GB"/>
+        </w:rPr>
+        <w:t xml:space="preserve">    accuracy. After evaluating the models and summarizing and visualization</w:t>
+      </w:r>
+    </w:p>
+    <w:p>
+      <w:pPr>
+        <w:rPr>
+          <w:lang w:val="en-GB"/>
+        </w:rPr>
+      </w:pPr>
+      <w:r>
+        <w:rPr>
+          <w:lang w:val="en-GB"/>
+        </w:rPr>
+        <w:t xml:space="preserve">    of results, we find the SVM Classifier model to have the highest</w:t>
+      </w:r>
+    </w:p>
+    <w:p>
+      <w:pPr>
+        <w:rPr>
+          <w:lang w:val="en-GB"/>
+        </w:rPr>
+      </w:pPr>
+      <w:r>
+        <w:rPr>
+          <w:lang w:val="en-GB"/>
+        </w:rPr>
+        <w:lastRenderedPageBreak/>
+        <w:t xml:space="preserve">    accuracy score.</w:t>
+      </w:r>
+    </w:p>
+    <w:p>
+      <w:pPr>
+        <w:rPr>
+          <w:lang w:val="en-GB"/>
+        </w:rPr>
+      </w:pPr>
+    </w:p>
+    <w:p>
+      <w:pPr>
+        <w:rPr>
+          <w:lang w:val="en-GB"/>
+        </w:rPr>
+      </w:pPr>
+      <w:r>
+        <w:rPr>
+          <w:lang w:val="en-GB"/>
+        </w:rPr>
+        <w:t xml:space="preserve">    Spot checking models is an important step in selecting a suitable model.</w:t>
+      </w:r>
+    </w:p>
+    <w:p>
+      <w:pPr>
+        <w:rPr>
+          <w:lang w:val="en-GB"/>
+        </w:rPr>
+      </w:pPr>
+      <w:r>
+        <w:rPr>
+          <w:lang w:val="en-GB"/>
+        </w:rPr>
+        <w:t xml:space="preserve">    It has the following benefits:</w:t>
+      </w:r>
+    </w:p>
+    <w:p>
+      <w:pPr>
+        <w:rPr>
+          <w:lang w:val="en-GB"/>
+        </w:rPr>
+      </w:pPr>
+      <w:r>
+        <w:rPr>
+          <w:lang w:val="en-GB"/>
+        </w:rPr>
+        <w:t xml:space="preserve">     - We find out which models perform well on our data</w:t>
+      </w:r>
+    </w:p>
+    <w:p>
+      <w:pPr>
+        <w:rPr>
+          <w:lang w:val="en-GB"/>
+        </w:rPr>
+      </w:pPr>
+      <w:r>
+        <w:rPr>
+          <w:lang w:val="en-GB"/>
+        </w:rPr>
+        <w:t xml:space="preserve">     - We can find out which models might suit our problem before proceeding</w:t>
+      </w:r>
+    </w:p>
+    <w:p>
+      <w:pPr>
+        <w:rPr>
+          <w:lang w:val="en-GB"/>
+        </w:rPr>
+      </w:pPr>
+      <w:r>
+        <w:rPr>
+          <w:lang w:val="en-GB"/>
+        </w:rPr>
+        <w:t xml:space="preserve">       with predictions</w:t>
+      </w:r>
+    </w:p>
+    <w:p>
+      <w:pPr>
+        <w:rPr>
+          <w:lang w:val="en-GB"/>
+        </w:rPr>
+      </w:pPr>
+      <w:r>
+        <w:rPr>
+          <w:lang w:val="en-GB"/>
+        </w:rPr>
+        <w:t xml:space="preserve">     - We can trial a number of models before committing to them</w:t>
+      </w:r>
+    </w:p>
+    <w:p>
+      <w:pPr>
+        <w:rPr>
+          <w:lang w:val="en-GB"/>
+        </w:rPr>
+      </w:pPr>
+    </w:p>
+    <w:p>
+      <w:pPr>
+        <w:rPr>
+          <w:lang w:val="en-GB"/>
+        </w:rPr>
+      </w:pPr>
+      <w:r>
+        <w:rPr>
+          <w:lang w:val="en-GB"/>
+        </w:rPr>
+        <w:t xml:space="preserve">    Here, we find that KNN and SVC have the highest accuracy score.</w:t>
+      </w:r>
+    </w:p>
+    <w:p>
+      <w:pPr>
+        <w:rPr>
+          <w:lang w:val="en-GB"/>
+        </w:rPr>
+      </w:pPr>
+    </w:p>
+    <w:p>
+      <w:pPr>
+        <w:rPr>
+          <w:lang w:val="en-GB"/>
+        </w:rPr>
+      </w:pPr>
+      <w:r>
+        <w:rPr>
+          <w:lang w:val="en-GB"/>
+        </w:rPr>
+        <w:t>commit 9ceb4963a7767204f6d15a9cbfedd0d9c450e9e4</w:t>
+      </w:r>
+    </w:p>
+    <w:p>
+      <w:pPr>
+        <w:rPr>
+          <w:lang w:val="en-GB"/>
+        </w:rPr>
+      </w:pPr>
+      <w:r>
+        <w:rPr>
+          <w:lang w:val="en-GB"/>
+        </w:rPr>
+        <w:t>Author: D-Bhatta &lt;dbhatta1232@gmail.com&gt;</w:t>
+      </w:r>
+    </w:p>
+    <w:p>
+      <w:pPr>
+        <w:rPr>
+          <w:lang w:val="en-GB"/>
+        </w:rPr>
+      </w:pPr>
+      <w:r>
+        <w:rPr>
+          <w:lang w:val="en-GB"/>
+        </w:rPr>
+        <w:t>Date:   Sat Jan 4 14:37:58 2020 -0500</w:t>
+      </w:r>
+    </w:p>
+    <w:p>
+      <w:pPr>
+        <w:rPr>
+          <w:lang w:val="en-GB"/>
+        </w:rPr>
+      </w:pPr>
+    </w:p>
+    <w:p>
+      <w:pPr>
+        <w:rPr>
+          <w:lang w:val="en-GB"/>
+        </w:rPr>
+      </w:pPr>
+      <w:r>
+        <w:rPr>
+          <w:lang w:val="en-GB"/>
+        </w:rPr>
+        <w:t xml:space="preserve">    Partitioning of dataset into Training dataset and Validation dataset</w:t>
+      </w:r>
+    </w:p>
+    <w:p>
+      <w:pPr>
+        <w:rPr>
+          <w:lang w:val="en-GB"/>
+        </w:rPr>
+      </w:pPr>
+    </w:p>
+    <w:p>
+      <w:pPr>
+        <w:rPr>
+          <w:lang w:val="en-GB"/>
+        </w:rPr>
+      </w:pPr>
+      <w:r>
+        <w:rPr>
+          <w:lang w:val="en-GB"/>
+        </w:rPr>
+        <w:t xml:space="preserve">    The data set has been transformed into an array of values, </w:t>
+      </w:r>
+      <w:proofErr w:type="spellStart"/>
+      <w:r>
+        <w:rPr>
+          <w:lang w:val="en-GB"/>
+        </w:rPr>
+        <w:t>seperated</w:t>
+      </w:r>
+      <w:proofErr w:type="spellEnd"/>
+    </w:p>
+    <w:p>
+      <w:pPr>
+        <w:rPr>
+          <w:lang w:val="en-GB"/>
+        </w:rPr>
+      </w:pPr>
+      <w:r>
+        <w:rPr>
+          <w:lang w:val="en-GB"/>
+        </w:rPr>
+        <w:t xml:space="preserve">    into x and y sets, and split into training and validation sets.</w:t>
+      </w:r>
+    </w:p>
+    <w:p>
+      <w:pPr>
+        <w:rPr>
+          <w:lang w:val="en-GB"/>
+        </w:rPr>
+      </w:pPr>
+    </w:p>
+    <w:p>
+      <w:pPr>
+        <w:rPr>
+          <w:lang w:val="en-GB"/>
+        </w:rPr>
+      </w:pPr>
+      <w:r>
+        <w:rPr>
+          <w:lang w:val="en-GB"/>
+        </w:rPr>
+        <w:t xml:space="preserve">    This will allow us to use the available dataset very efficiently, by</w:t>
+      </w:r>
+    </w:p>
+    <w:p>
+      <w:pPr>
+        <w:rPr>
+          <w:lang w:val="en-GB"/>
+        </w:rPr>
+      </w:pPr>
+      <w:r>
+        <w:rPr>
+          <w:lang w:val="en-GB"/>
+        </w:rPr>
+        <w:t xml:space="preserve">    allowing us to test future models on unseen data.</w:t>
+      </w:r>
+    </w:p>
+    <w:p>
+      <w:pPr>
+        <w:rPr>
+          <w:lang w:val="en-GB"/>
+        </w:rPr>
+      </w:pPr>
+    </w:p>
+    <w:p>
+      <w:pPr>
+        <w:rPr>
+          <w:lang w:val="en-GB"/>
+        </w:rPr>
+      </w:pPr>
+      <w:r>
+        <w:rPr>
+          <w:lang w:val="en-GB"/>
+        </w:rPr>
+        <w:t>commit 5d4768e2e00218512bf525d8cc742be0547183a2</w:t>
+      </w:r>
+    </w:p>
+    <w:p>
+      <w:pPr>
+        <w:rPr>
+          <w:lang w:val="en-GB"/>
+        </w:rPr>
+      </w:pPr>
+      <w:r>
+        <w:rPr>
+          <w:lang w:val="en-GB"/>
+        </w:rPr>
+        <w:t>Author: D-Bhatta &lt;dbhatta1232@gmail.com&gt;</w:t>
+      </w:r>
+    </w:p>
+    <w:p>
+      <w:pPr>
+        <w:rPr>
+          <w:lang w:val="en-GB"/>
+        </w:rPr>
+      </w:pPr>
+      <w:r>
+        <w:rPr>
+          <w:lang w:val="en-GB"/>
+        </w:rPr>
+        <w:t>Date:   Sat Jan 4 13:46:07 2020 -0500</w:t>
+      </w:r>
+    </w:p>
+    <w:p>
+      <w:pPr>
+        <w:rPr>
+          <w:lang w:val="en-GB"/>
+        </w:rPr>
+      </w:pPr>
+    </w:p>
+    <w:p>
+      <w:pPr>
+        <w:rPr>
+          <w:lang w:val="en-GB"/>
+        </w:rPr>
+      </w:pPr>
+      <w:r>
+        <w:rPr>
+          <w:lang w:val="en-GB"/>
+        </w:rPr>
+        <w:t xml:space="preserve">    Data Visualization-iris dataset</w:t>
+      </w:r>
+    </w:p>
+    <w:p>
+      <w:pPr>
+        <w:rPr>
+          <w:lang w:val="en-GB"/>
+        </w:rPr>
+      </w:pPr>
+    </w:p>
+    <w:p>
+      <w:pPr>
+        <w:rPr>
+          <w:lang w:val="en-GB"/>
+        </w:rPr>
+      </w:pPr>
+      <w:r>
+        <w:rPr>
+          <w:lang w:val="en-GB"/>
+        </w:rPr>
+        <w:t xml:space="preserve">    We have created visual representations of the data in the form of</w:t>
+      </w:r>
+    </w:p>
+    <w:p>
+      <w:pPr>
+        <w:rPr>
+          <w:lang w:val="en-GB"/>
+        </w:rPr>
+      </w:pPr>
+      <w:r>
+        <w:rPr>
+          <w:lang w:val="en-GB"/>
+        </w:rPr>
+        <w:t xml:space="preserve">    box and whisker plots, histograms, and scatter matrices.</w:t>
+      </w:r>
+    </w:p>
+    <w:p>
+      <w:pPr>
+        <w:rPr>
+          <w:lang w:val="en-GB"/>
+        </w:rPr>
+      </w:pPr>
+    </w:p>
+    <w:p>
+      <w:pPr>
+        <w:rPr>
+          <w:lang w:val="en-GB"/>
+        </w:rPr>
+      </w:pPr>
+      <w:r>
+        <w:rPr>
+          <w:lang w:val="en-GB"/>
+        </w:rPr>
+        <w:t xml:space="preserve">    We have gained a further understanding of the data, including but not</w:t>
+      </w:r>
+    </w:p>
+    <w:p>
+      <w:pPr>
+        <w:rPr>
+          <w:lang w:val="en-GB"/>
+        </w:rPr>
+      </w:pPr>
+      <w:r>
+        <w:rPr>
+          <w:lang w:val="en-GB"/>
+        </w:rPr>
+        <w:t xml:space="preserve">    limited to the following:</w:t>
+      </w:r>
+    </w:p>
+    <w:p>
+      <w:pPr>
+        <w:rPr>
+          <w:lang w:val="en-GB"/>
+        </w:rPr>
+      </w:pPr>
+      <w:r>
+        <w:rPr>
+          <w:lang w:val="en-GB"/>
+        </w:rPr>
+        <w:t xml:space="preserve">     - Petal length and width are both on the smaller side. Values in these</w:t>
+      </w:r>
+    </w:p>
+    <w:p>
+      <w:pPr>
+        <w:rPr>
+          <w:lang w:val="en-GB"/>
+        </w:rPr>
+      </w:pPr>
+      <w:r>
+        <w:rPr>
+          <w:lang w:val="en-GB"/>
+        </w:rPr>
+        <w:t xml:space="preserve">       2 columns are skewed to the left. Very </w:t>
+      </w:r>
+      <w:proofErr w:type="spellStart"/>
+      <w:r>
+        <w:rPr>
+          <w:lang w:val="en-GB"/>
+        </w:rPr>
+        <w:t>interesting.In</w:t>
+      </w:r>
+      <w:proofErr w:type="spellEnd"/>
+      <w:r>
+        <w:rPr>
+          <w:lang w:val="en-GB"/>
+        </w:rPr>
+        <w:t xml:space="preserve"> contrast,</w:t>
+      </w:r>
+    </w:p>
+    <w:p>
+      <w:pPr>
+        <w:rPr>
+          <w:lang w:val="en-GB"/>
+        </w:rPr>
+      </w:pPr>
+      <w:r>
+        <w:rPr>
+          <w:lang w:val="en-GB"/>
+        </w:rPr>
+        <w:t xml:space="preserve">       sepal length and width are much more 'normal'.</w:t>
+      </w:r>
+    </w:p>
+    <w:p>
+      <w:pPr>
+        <w:rPr>
+          <w:lang w:val="en-GB"/>
+        </w:rPr>
+      </w:pPr>
+      <w:r>
+        <w:rPr>
+          <w:lang w:val="en-GB"/>
+        </w:rPr>
+        <w:t xml:space="preserve">     - The data has some slight correlation.</w:t>
+      </w:r>
+    </w:p>
+    <w:p>
+      <w:pPr>
+        <w:rPr>
+          <w:lang w:val="en-GB"/>
+        </w:rPr>
+      </w:pPr>
+    </w:p>
+    <w:p>
+      <w:pPr>
+        <w:rPr>
+          <w:lang w:val="en-GB"/>
+        </w:rPr>
+      </w:pPr>
+      <w:r>
+        <w:rPr>
+          <w:lang w:val="en-GB"/>
+        </w:rPr>
+        <w:t>commit b707bad336a9732bcfb46a4b583aeb2f64a82e26</w:t>
+      </w:r>
+    </w:p>
+    <w:p>
+      <w:pPr>
+        <w:rPr>
+          <w:lang w:val="en-GB"/>
+        </w:rPr>
+      </w:pPr>
+      <w:r>
+        <w:rPr>
+          <w:lang w:val="en-GB"/>
+        </w:rPr>
+        <w:t>Author: D-Bhatta &lt;dbhatta1232@gmail.com&gt;</w:t>
+      </w:r>
+    </w:p>
+    <w:p>
+      <w:pPr>
+        <w:rPr>
+          <w:lang w:val="en-GB"/>
+        </w:rPr>
+      </w:pPr>
+      <w:r>
+        <w:rPr>
+          <w:lang w:val="en-GB"/>
+        </w:rPr>
+        <w:t>Date:   Fri Dec 27 13:55:57 2019 -0500</w:t>
+      </w:r>
+    </w:p>
+    <w:p>
+      <w:pPr>
+        <w:rPr>
+          <w:lang w:val="en-GB"/>
+        </w:rPr>
+      </w:pPr>
+    </w:p>
+    <w:p>
+      <w:pPr>
+        <w:rPr>
+          <w:lang w:val="en-GB"/>
+        </w:rPr>
+      </w:pPr>
+      <w:r>
+        <w:rPr>
+          <w:lang w:val="en-GB"/>
+        </w:rPr>
+        <w:t xml:space="preserve">    Create 2 sub functions under </w:t>
+      </w:r>
+      <w:proofErr w:type="spellStart"/>
+      <w:r>
+        <w:rPr>
+          <w:lang w:val="en-GB"/>
+        </w:rPr>
+        <w:t>summarize_iris_data</w:t>
+      </w:r>
+      <w:proofErr w:type="spellEnd"/>
+      <w:r>
+        <w:rPr>
+          <w:lang w:val="en-GB"/>
+        </w:rPr>
+        <w:t>()</w:t>
+      </w:r>
+    </w:p>
+    <w:p>
+      <w:pPr>
+        <w:rPr>
+          <w:lang w:val="en-GB"/>
+        </w:rPr>
+      </w:pPr>
+    </w:p>
+    <w:p>
+      <w:pPr>
+        <w:rPr>
+          <w:lang w:val="en-GB"/>
+        </w:rPr>
+      </w:pPr>
+      <w:r>
+        <w:rPr>
+          <w:lang w:val="en-GB"/>
+        </w:rPr>
+        <w:t xml:space="preserve">    2 sub functions were created under </w:t>
+      </w:r>
+      <w:proofErr w:type="spellStart"/>
+      <w:r>
+        <w:rPr>
+          <w:lang w:val="en-GB"/>
+        </w:rPr>
+        <w:t>summarize_iris_data</w:t>
+      </w:r>
+      <w:proofErr w:type="spellEnd"/>
+      <w:r>
+        <w:rPr>
+          <w:lang w:val="en-GB"/>
+        </w:rPr>
+        <w:t>() as</w:t>
+      </w:r>
+    </w:p>
+    <w:p>
+      <w:pPr>
+        <w:rPr>
+          <w:lang w:val="en-GB"/>
+        </w:rPr>
+      </w:pPr>
+      <w:r>
+        <w:rPr>
+          <w:lang w:val="en-GB"/>
+        </w:rPr>
+        <w:t xml:space="preserve">    </w:t>
+      </w:r>
+      <w:proofErr w:type="spellStart"/>
+      <w:r>
+        <w:rPr>
+          <w:lang w:val="en-GB"/>
+        </w:rPr>
+        <w:t>summarize_iris_data_stats</w:t>
+      </w:r>
+      <w:proofErr w:type="spellEnd"/>
+      <w:r>
+        <w:rPr>
+          <w:lang w:val="en-GB"/>
+        </w:rPr>
+        <w:t xml:space="preserve">() and </w:t>
+      </w:r>
+      <w:proofErr w:type="spellStart"/>
+      <w:r>
+        <w:rPr>
+          <w:lang w:val="en-GB"/>
+        </w:rPr>
+        <w:t>summarize_iris_data_visualtization</w:t>
+      </w:r>
+      <w:proofErr w:type="spellEnd"/>
+      <w:r>
+        <w:rPr>
+          <w:lang w:val="en-GB"/>
+        </w:rPr>
+        <w:t>().</w:t>
+      </w:r>
+    </w:p>
+    <w:p>
+      <w:pPr>
+        <w:rPr>
+          <w:lang w:val="en-GB"/>
+        </w:rPr>
+      </w:pPr>
+    </w:p>
+    <w:p>
+      <w:pPr>
+        <w:rPr>
+          <w:lang w:val="en-GB"/>
+        </w:rPr>
+      </w:pPr>
+      <w:r>
+        <w:rPr>
+          <w:lang w:val="en-GB"/>
+        </w:rPr>
+        <w:t xml:space="preserve">    The code now calls these 2 sub functions from the </w:t>
+      </w:r>
+      <w:proofErr w:type="spellStart"/>
+      <w:r>
+        <w:rPr>
+          <w:lang w:val="en-GB"/>
+        </w:rPr>
+        <w:t>hiher</w:t>
+      </w:r>
+      <w:proofErr w:type="spellEnd"/>
+      <w:r>
+        <w:rPr>
+          <w:lang w:val="en-GB"/>
+        </w:rPr>
+        <w:t xml:space="preserve"> level function,</w:t>
+      </w:r>
+    </w:p>
+    <w:p>
+      <w:pPr>
+        <w:rPr>
+          <w:lang w:val="en-GB"/>
+        </w:rPr>
+      </w:pPr>
+      <w:r>
+        <w:rPr>
+          <w:lang w:val="en-GB"/>
+        </w:rPr>
+        <w:t xml:space="preserve">    to fulfil the 2 goals of </w:t>
+      </w:r>
+      <w:proofErr w:type="spellStart"/>
+      <w:r>
+        <w:rPr>
+          <w:lang w:val="en-GB"/>
+        </w:rPr>
+        <w:t>summarize_iris_data</w:t>
+      </w:r>
+      <w:proofErr w:type="spellEnd"/>
+      <w:r>
+        <w:rPr>
+          <w:lang w:val="en-GB"/>
+        </w:rPr>
+        <w:t>():</w:t>
+      </w:r>
+    </w:p>
+    <w:p>
+      <w:pPr>
+        <w:rPr>
+          <w:lang w:val="en-GB"/>
+        </w:rPr>
+      </w:pPr>
+      <w:r>
+        <w:rPr>
+          <w:lang w:val="en-GB"/>
+        </w:rPr>
+        <w:t xml:space="preserve">    - Descriptive statistics such as summaries.</w:t>
+      </w:r>
+    </w:p>
+    <w:p>
+      <w:pPr>
+        <w:rPr>
+          <w:lang w:val="en-GB"/>
+        </w:rPr>
+      </w:pPr>
+      <w:r>
+        <w:rPr>
+          <w:lang w:val="en-GB"/>
+        </w:rPr>
+        <w:t xml:space="preserve">    - Data visualizations such as plots with Matplotlib, ideally using</w:t>
+      </w:r>
+    </w:p>
+    <w:p>
+      <w:pPr>
+        <w:rPr>
+          <w:lang w:val="en-GB"/>
+        </w:rPr>
+      </w:pPr>
+      <w:r>
+        <w:rPr>
+          <w:lang w:val="en-GB"/>
+        </w:rPr>
+        <w:lastRenderedPageBreak/>
+        <w:t xml:space="preserve">    convenience functions from Pandas.</w:t>
+      </w:r>
+    </w:p>
+    <w:p>
+      <w:pPr>
+        <w:rPr>
+          <w:lang w:val="en-GB"/>
+        </w:rPr>
+      </w:pPr>
+    </w:p>
+    <w:p>
+      <w:pPr>
+        <w:rPr>
+          <w:lang w:val="en-GB"/>
+        </w:rPr>
+      </w:pPr>
+      <w:r>
+        <w:rPr>
+          <w:lang w:val="en-GB"/>
+        </w:rPr>
+        <w:t xml:space="preserve">    This change was made to grant better narrative flow to the program,</w:t>
+      </w:r>
+    </w:p>
+    <w:p>
+      <w:pPr>
+        <w:rPr>
+          <w:lang w:val="en-GB"/>
+        </w:rPr>
+      </w:pPr>
+      <w:r>
+        <w:rPr>
+          <w:lang w:val="en-GB"/>
+        </w:rPr>
+        <w:t xml:space="preserve">    while keeping the output constant.</w:t>
+      </w:r>
+    </w:p>
+    <w:p>
+      <w:pPr>
+        <w:rPr>
+          <w:lang w:val="en-GB"/>
+        </w:rPr>
+      </w:pPr>
+    </w:p>
+    <w:p>
+      <w:pPr>
+        <w:rPr>
+          <w:lang w:val="en-GB"/>
+        </w:rPr>
+      </w:pPr>
+      <w:r>
+        <w:rPr>
+          <w:lang w:val="en-GB"/>
+        </w:rPr>
+        <w:t>commit 7c11c7c15a679a3ca356eb08cb3d5c5918fcfb62</w:t>
+      </w:r>
+    </w:p>
+    <w:p>
+      <w:pPr>
+        <w:rPr>
+          <w:lang w:val="en-GB"/>
+        </w:rPr>
+      </w:pPr>
+      <w:r>
+        <w:rPr>
+          <w:lang w:val="en-GB"/>
+        </w:rPr>
+        <w:t>Author: D-Bhatta &lt;dbhatta1232@gmail.com&gt;</w:t>
+      </w:r>
+    </w:p>
+    <w:p>
+      <w:pPr>
+        <w:rPr>
+          <w:lang w:val="en-GB"/>
+        </w:rPr>
+      </w:pPr>
+      <w:r>
+        <w:rPr>
+          <w:lang w:val="en-GB"/>
+        </w:rPr>
+        <w:t>Date:   Fri Dec 27 13:37:39 2019 -0500</w:t>
+      </w:r>
+    </w:p>
+    <w:p>
+      <w:pPr>
+        <w:rPr>
+          <w:lang w:val="en-GB"/>
+        </w:rPr>
+      </w:pPr>
+    </w:p>
+    <w:p>
+      <w:pPr>
+        <w:rPr>
+          <w:lang w:val="en-GB"/>
+        </w:rPr>
+      </w:pPr>
+      <w:r>
+        <w:rPr>
+          <w:lang w:val="en-GB"/>
+        </w:rPr>
+        <w:t xml:space="preserve">    Changed </w:t>
+      </w:r>
+      <w:proofErr w:type="spellStart"/>
+      <w:r>
+        <w:rPr>
+          <w:lang w:val="en-GB"/>
+        </w:rPr>
+        <w:t>summarize_iris_data</w:t>
+      </w:r>
+      <w:proofErr w:type="spellEnd"/>
+      <w:r>
+        <w:rPr>
+          <w:lang w:val="en-GB"/>
+        </w:rPr>
+        <w:t xml:space="preserve">() to </w:t>
+      </w:r>
+      <w:proofErr w:type="spellStart"/>
+      <w:r>
+        <w:rPr>
+          <w:lang w:val="en-GB"/>
+        </w:rPr>
+        <w:t>summarize_iris_data_stats</w:t>
+      </w:r>
+      <w:proofErr w:type="spellEnd"/>
+      <w:r>
+        <w:rPr>
+          <w:lang w:val="en-GB"/>
+        </w:rPr>
+        <w:t>()</w:t>
+      </w:r>
+    </w:p>
+    <w:p>
+      <w:pPr>
+        <w:rPr>
+          <w:lang w:val="en-GB"/>
+        </w:rPr>
+      </w:pPr>
+    </w:p>
+    <w:p>
+      <w:pPr>
+        <w:rPr>
+          <w:lang w:val="en-GB"/>
+        </w:rPr>
+      </w:pPr>
+      <w:r>
+        <w:rPr>
+          <w:lang w:val="en-GB"/>
+        </w:rPr>
+        <w:t>commit 9dae4e833bdf1b663d5f3c64523310eabe0209a2</w:t>
+      </w:r>
+    </w:p>
+    <w:p>
+      <w:pPr>
+        <w:rPr>
+          <w:lang w:val="en-GB"/>
+        </w:rPr>
+      </w:pPr>
+      <w:r>
+        <w:rPr>
+          <w:lang w:val="en-GB"/>
+        </w:rPr>
+        <w:t>Author: D-Bhatta &lt;dbhatta1232@gmail.com&gt;</w:t>
+      </w:r>
+    </w:p>
+    <w:p>
+      <w:pPr>
+        <w:rPr>
+          <w:lang w:val="en-GB"/>
+        </w:rPr>
+      </w:pPr>
+      <w:r>
+        <w:rPr>
+          <w:lang w:val="en-GB"/>
+        </w:rPr>
+        <w:t>Date:   Tue Dec 24 14:02:05 2019 -0500</w:t>
+      </w:r>
+    </w:p>
+    <w:p>
+      <w:pPr>
+        <w:rPr>
+          <w:lang w:val="en-GB"/>
+        </w:rPr>
+      </w:pPr>
+    </w:p>
+    <w:p>
+      <w:pPr>
+        <w:rPr>
+          <w:lang w:val="en-GB"/>
+        </w:rPr>
+      </w:pPr>
+      <w:r>
+        <w:rPr>
+          <w:lang w:val="en-GB"/>
+        </w:rPr>
+        <w:t xml:space="preserve">    Modified output at the end of the file for function </w:t>
+      </w:r>
+      <w:proofErr w:type="spellStart"/>
+      <w:r>
+        <w:rPr>
+          <w:lang w:val="en-GB"/>
+        </w:rPr>
+        <w:t>summarize_data</w:t>
+      </w:r>
+      <w:proofErr w:type="spellEnd"/>
+      <w:r>
+        <w:rPr>
+          <w:lang w:val="en-GB"/>
+        </w:rPr>
+        <w:t>()</w:t>
+      </w:r>
+    </w:p>
+    <w:p>
+      <w:pPr>
+        <w:rPr>
+          <w:lang w:val="en-GB"/>
+        </w:rPr>
+      </w:pPr>
+    </w:p>
+    <w:p>
+      <w:pPr>
+        <w:rPr>
+          <w:lang w:val="en-GB"/>
+        </w:rPr>
+      </w:pPr>
+      <w:r>
+        <w:rPr>
+          <w:lang w:val="en-GB"/>
+        </w:rPr>
+        <w:t>commit 72146e82a1c6f363ba47f55691bb8ff3b0f724dc</w:t>
+      </w:r>
+    </w:p>
+    <w:p>
+      <w:pPr>
+        <w:rPr>
+          <w:lang w:val="en-GB"/>
+        </w:rPr>
+      </w:pPr>
+      <w:r>
+        <w:rPr>
+          <w:lang w:val="en-GB"/>
+        </w:rPr>
+        <w:t>Author: D-Bhatta &lt;dbhatta1232@gmail.com&gt;</w:t>
+      </w:r>
+    </w:p>
+    <w:p>
+      <w:pPr>
+        <w:rPr>
+          <w:lang w:val="en-GB"/>
+        </w:rPr>
+      </w:pPr>
+      <w:r>
+        <w:rPr>
+          <w:lang w:val="en-GB"/>
+        </w:rPr>
+        <w:t>Date:   Tue Dec 24 13:22:07 2019 -0500</w:t>
+      </w:r>
+    </w:p>
+    <w:p>
+      <w:pPr>
+        <w:rPr>
+          <w:lang w:val="en-GB"/>
+        </w:rPr>
+      </w:pPr>
+    </w:p>
+    <w:p>
+      <w:pPr>
+        <w:rPr>
+          <w:lang w:val="en-GB"/>
+        </w:rPr>
+      </w:pPr>
+      <w:r>
+        <w:rPr>
+          <w:lang w:val="en-GB"/>
+        </w:rPr>
+        <w:t xml:space="preserve">    Data Summarization</w:t>
+      </w:r>
+    </w:p>
+    <w:p>
+      <w:pPr>
+        <w:rPr>
+          <w:lang w:val="en-GB"/>
+        </w:rPr>
+      </w:pPr>
+    </w:p>
+    <w:p>
+      <w:pPr>
+        <w:rPr>
+          <w:lang w:val="en-GB"/>
+        </w:rPr>
+      </w:pPr>
+      <w:r>
+        <w:rPr>
+          <w:lang w:val="en-GB"/>
+        </w:rPr>
+        <w:t xml:space="preserve">    A statistical </w:t>
+      </w:r>
+      <w:proofErr w:type="spellStart"/>
+      <w:r>
+        <w:rPr>
+          <w:lang w:val="en-GB"/>
+        </w:rPr>
+        <w:t>analyis</w:t>
+      </w:r>
+      <w:proofErr w:type="spellEnd"/>
+      <w:r>
+        <w:rPr>
+          <w:lang w:val="en-GB"/>
+        </w:rPr>
+        <w:t xml:space="preserve"> of the data has been conducted and the results</w:t>
+      </w:r>
+    </w:p>
+    <w:p>
+      <w:pPr>
+        <w:rPr>
+          <w:lang w:val="en-GB"/>
+        </w:rPr>
+      </w:pPr>
+      <w:r>
+        <w:rPr>
+          <w:lang w:val="en-GB"/>
+        </w:rPr>
+        <w:t xml:space="preserve">    summarized and printed to </w:t>
+      </w:r>
+      <w:proofErr w:type="spellStart"/>
+      <w:r>
+        <w:rPr>
+          <w:lang w:val="en-GB"/>
+        </w:rPr>
+        <w:t>stdout</w:t>
+      </w:r>
+      <w:proofErr w:type="spellEnd"/>
+      <w:r>
+        <w:rPr>
+          <w:lang w:val="en-GB"/>
+        </w:rPr>
+        <w:t>.</w:t>
+      </w:r>
+    </w:p>
+    <w:p>
+      <w:pPr>
+        <w:rPr>
+          <w:lang w:val="en-GB"/>
+        </w:rPr>
+      </w:pPr>
+    </w:p>
+    <w:p>
+      <w:pPr>
+        <w:rPr>
+          <w:lang w:val="en-GB"/>
+        </w:rPr>
+      </w:pPr>
+      <w:r>
+        <w:rPr>
+          <w:lang w:val="en-GB"/>
+        </w:rPr>
+        <w:lastRenderedPageBreak/>
+        <w:t xml:space="preserve">    To create an accurate model of the data, we must take a good look at</w:t>
+      </w:r>
+    </w:p>
+    <w:p>
+      <w:pPr>
+        <w:rPr>
+          <w:lang w:val="en-GB"/>
+        </w:rPr>
+      </w:pPr>
+      <w:r>
+        <w:rPr>
+          <w:lang w:val="en-GB"/>
+        </w:rPr>
+        <w:t xml:space="preserve">    the data and create a statistical summary of it. We now know the</w:t>
+      </w:r>
+    </w:p>
+    <w:p>
+      <w:pPr>
+        <w:rPr>
+          <w:lang w:val="en-GB"/>
+        </w:rPr>
+      </w:pPr>
+      <w:r>
+        <w:rPr>
+          <w:lang w:val="en-GB"/>
+        </w:rPr>
+        <w:t xml:space="preserve">    characteristics of the data and will be able to visualize it for</w:t>
+      </w:r>
+    </w:p>
+    <w:p>
+      <w:pPr>
+        <w:rPr>
+          <w:lang w:val="en-GB"/>
+        </w:rPr>
+      </w:pPr>
+      <w:r>
+        <w:rPr>
+          <w:lang w:val="en-GB"/>
+        </w:rPr>
+        <w:t xml:space="preserve">    further understanding.</w:t>
+      </w:r>
+    </w:p>
+    <w:p>
+      <w:pPr>
+        <w:rPr>
+          <w:lang w:val="en-GB"/>
+        </w:rPr>
+      </w:pPr>
+    </w:p>
+    <w:p>
+      <w:pPr>
+        <w:rPr>
+          <w:lang w:val="en-GB"/>
+        </w:rPr>
+      </w:pPr>
+      <w:r>
+        <w:rPr>
+          <w:lang w:val="en-GB"/>
+        </w:rPr>
+        <w:t>commit 0fd79bebdfa7d6215ee2b17527fe8928f60d218c</w:t>
+      </w:r>
+    </w:p>
+    <w:p>
+      <w:pPr>
+        <w:rPr>
+          <w:lang w:val="en-GB"/>
+        </w:rPr>
+      </w:pPr>
+      <w:r>
+        <w:rPr>
+          <w:lang w:val="en-GB"/>
+        </w:rPr>
+        <w:t>Author: D-Bhatta &lt;dbhatta1232@gmail.com&gt;</w:t>
+      </w:r>
+    </w:p>
+    <w:p>
+      <w:pPr>
+        <w:rPr>
+          <w:lang w:val="en-GB"/>
+        </w:rPr>
+      </w:pPr>
+      <w:r>
+        <w:rPr>
+          <w:lang w:val="en-GB"/>
+        </w:rPr>
+        <w:t>Date:   Tue Dec 24 12:40:20 2019 -0500</w:t>
+      </w:r>
+    </w:p>
+    <w:p>
+      <w:pPr>
+        <w:rPr>
+          <w:lang w:val="en-GB"/>
+        </w:rPr>
+      </w:pPr>
+    </w:p>
+    <w:p>
+      <w:pPr>
+        <w:rPr>
+          <w:lang w:val="en-GB"/>
+        </w:rPr>
+      </w:pPr>
+      <w:r>
+        <w:rPr>
+          <w:lang w:val="en-GB"/>
+        </w:rPr>
+        <w:t xml:space="preserve">    Moved datasets under datasets/iris</w:t>
+      </w:r>
+    </w:p>
+    <w:p>
+      <w:pPr>
+        <w:rPr>
+          <w:lang w:val="en-GB"/>
+        </w:rPr>
+      </w:pPr>
+    </w:p>
+    <w:p>
+      <w:pPr>
+        <w:rPr>
+          <w:lang w:val="en-GB"/>
+        </w:rPr>
+      </w:pPr>
+      <w:r>
+        <w:rPr>
+          <w:lang w:val="en-GB"/>
+        </w:rPr>
+        <w:t>commit 290d20f5cd29ce8ab0b48fb472b542faac20a097</w:t>
+      </w:r>
+    </w:p>
+    <w:p>
+      <w:pPr>
+        <w:rPr>
+          <w:lang w:val="en-GB"/>
+        </w:rPr>
+      </w:pPr>
+      <w:r>
+        <w:rPr>
+          <w:lang w:val="en-GB"/>
+        </w:rPr>
+        <w:t>Author: D-Bhatta &lt;dbhatta1232@gmail.com&gt;</w:t>
+      </w:r>
+    </w:p>
+    <w:p>
+      <w:pPr>
+        <w:rPr>
+          <w:lang w:val="en-GB"/>
+        </w:rPr>
+      </w:pPr>
+      <w:r>
+        <w:rPr>
+          <w:lang w:val="en-GB"/>
+        </w:rPr>
+        <w:t>Date:   Mon Dec 23 15:01:39 2019 -0500</w:t>
+      </w:r>
+    </w:p>
+    <w:p>
+      <w:pPr>
+        <w:rPr>
+          <w:lang w:val="en-GB"/>
+        </w:rPr>
+      </w:pPr>
+    </w:p>
+    <w:p>
+      <w:pPr>
+        <w:rPr>
+          <w:lang w:val="en-GB"/>
+        </w:rPr>
+      </w:pPr>
+      <w:r>
+        <w:rPr>
+          <w:lang w:val="en-GB"/>
+        </w:rPr>
+        <w:t xml:space="preserve">    Tick off 'Data Loading' in Project Steps in README.md</w:t>
+      </w:r>
+    </w:p>
+    <w:p>
+      <w:pPr>
+        <w:rPr>
+          <w:lang w:val="en-GB"/>
+        </w:rPr>
+      </w:pPr>
+    </w:p>
+    <w:p>
+      <w:pPr>
+        <w:rPr>
+          <w:lang w:val="en-GB"/>
+        </w:rPr>
+      </w:pPr>
+      <w:r>
+        <w:rPr>
+          <w:lang w:val="en-GB"/>
+        </w:rPr>
+        <w:t>commit 489f75490b4237d7ae4810b6188df34878a11821</w:t>
+      </w:r>
+    </w:p>
+    <w:p>
+      <w:pPr>
+        <w:rPr>
+          <w:lang w:val="en-GB"/>
+        </w:rPr>
+      </w:pPr>
+      <w:r>
+        <w:rPr>
+          <w:lang w:val="en-GB"/>
+        </w:rPr>
+        <w:t>Author: D-Bhatta &lt;dbhatta1232@gmail.com&gt;</w:t>
+      </w:r>
+    </w:p>
+    <w:p>
+      <w:pPr>
+        <w:rPr>
+          <w:lang w:val="en-GB"/>
+        </w:rPr>
+      </w:pPr>
+      <w:r>
+        <w:rPr>
+          <w:lang w:val="en-GB"/>
+        </w:rPr>
+        <w:t>Date:   Mon Dec 23 14:52:50 2019 -0500</w:t>
+      </w:r>
+    </w:p>
+    <w:p>
+      <w:pPr>
+        <w:rPr>
+          <w:lang w:val="en-GB"/>
+        </w:rPr>
+      </w:pPr>
+    </w:p>
+    <w:p>
+      <w:pPr>
+        <w:rPr>
+          <w:lang w:val="en-GB"/>
+        </w:rPr>
+      </w:pPr>
+      <w:r>
+        <w:rPr>
+          <w:lang w:val="en-GB"/>
+        </w:rPr>
+        <w:t xml:space="preserve">    Data Loading</w:t>
+      </w:r>
+    </w:p>
+    <w:p>
+      <w:pPr>
+        <w:rPr>
+          <w:lang w:val="en-GB"/>
+        </w:rPr>
+      </w:pPr>
+    </w:p>
+    <w:p>
+      <w:pPr>
+        <w:rPr>
+          <w:lang w:val="en-GB"/>
+        </w:rPr>
+      </w:pPr>
+      <w:r>
+        <w:rPr>
+          <w:lang w:val="en-GB"/>
+        </w:rPr>
+        <w:t xml:space="preserve">    I created a file called 'iris.py' to hold all the functional code for</w:t>
+      </w:r>
+    </w:p>
+    <w:p>
+      <w:pPr>
+        <w:rPr>
+          <w:lang w:val="en-GB"/>
+        </w:rPr>
+      </w:pPr>
+      <w:r>
+        <w:rPr>
+          <w:lang w:val="en-GB"/>
+        </w:rPr>
+        <w:t xml:space="preserve">    the project. The file contains a class 'iris' and it will be used as</w:t>
+      </w:r>
+    </w:p>
+    <w:p>
+      <w:pPr>
+        <w:rPr>
+          <w:lang w:val="en-GB"/>
+        </w:rPr>
+      </w:pPr>
+      <w:r>
+        <w:rPr>
+          <w:lang w:val="en-GB"/>
+        </w:rPr>
+        <w:t xml:space="preserve">    the primary object of this project.</w:t>
+      </w:r>
+    </w:p>
+    <w:p>
+      <w:pPr>
+        <w:rPr>
+          <w:lang w:val="en-GB"/>
+        </w:rPr>
+      </w:pPr>
+    </w:p>
+    <w:p>
+      <w:pPr>
+        <w:rPr>
+          <w:lang w:val="en-GB"/>
+        </w:rPr>
+      </w:pPr>
+      <w:r>
+        <w:rPr>
+          <w:lang w:val="en-GB"/>
+        </w:rPr>
+        <w:t xml:space="preserve">    The data has been loaded from the file '</w:t>
+      </w:r>
+      <w:proofErr w:type="spellStart"/>
+      <w:r>
+        <w:rPr>
+          <w:lang w:val="en-GB"/>
+        </w:rPr>
+        <w:t>iris.data</w:t>
+      </w:r>
+      <w:proofErr w:type="spellEnd"/>
+      <w:r>
+        <w:rPr>
+          <w:lang w:val="en-GB"/>
+        </w:rPr>
+        <w:t>' into a pandas</w:t>
+      </w:r>
+    </w:p>
+    <w:p>
+      <w:pPr>
+        <w:rPr>
+          <w:lang w:val="en-GB"/>
+        </w:rPr>
+      </w:pPr>
+      <w:r>
+        <w:rPr>
+          <w:lang w:val="en-GB"/>
+        </w:rPr>
+        <w:t xml:space="preserve">    </w:t>
+      </w:r>
+      <w:proofErr w:type="spellStart"/>
+      <w:r>
+        <w:rPr>
+          <w:lang w:val="en-GB"/>
+        </w:rPr>
+        <w:t>dataframe</w:t>
+      </w:r>
+      <w:proofErr w:type="spellEnd"/>
+      <w:r>
+        <w:rPr>
+          <w:lang w:val="en-GB"/>
+        </w:rPr>
+        <w:t xml:space="preserve"> in the class __</w:t>
+      </w:r>
+      <w:proofErr w:type="spellStart"/>
+      <w:r>
+        <w:rPr>
+          <w:lang w:val="en-GB"/>
+        </w:rPr>
+        <w:t>init</w:t>
+      </w:r>
+      <w:proofErr w:type="spellEnd"/>
+      <w:r>
+        <w:rPr>
+          <w:lang w:val="en-GB"/>
+        </w:rPr>
+        <w:t>__ function.</w:t>
+      </w:r>
+    </w:p>
+    <w:p>
+      <w:pPr>
+        <w:rPr>
+          <w:lang w:val="en-GB"/>
+        </w:rPr>
+      </w:pPr>
+    </w:p>
+    <w:p>
+      <w:pPr>
+        <w:rPr>
+          <w:lang w:val="en-GB"/>
+        </w:rPr>
+      </w:pPr>
+      <w:r>
+        <w:rPr>
+          <w:lang w:val="en-GB"/>
+        </w:rPr>
+        <w:t>commit 2f9e0f23bc7c96a880154e81c2d9ed9837550f22</w:t>
+      </w:r>
+    </w:p>
+    <w:p>
+      <w:pPr>
+        <w:rPr>
+          <w:lang w:val="en-GB"/>
+        </w:rPr>
+      </w:pPr>
+      <w:r>
+        <w:rPr>
+          <w:lang w:val="en-GB"/>
+        </w:rPr>
+        <w:t>Author: D-Bhatta &lt;dbhatta1232@gmail.com&gt;</w:t>
+      </w:r>
+    </w:p>
+    <w:p>
+      <w:pPr>
+        <w:rPr>
+          <w:lang w:val="en-GB"/>
+        </w:rPr>
+      </w:pPr>
+      <w:r>
+        <w:rPr>
+          <w:lang w:val="en-GB"/>
+        </w:rPr>
+        <w:t>Date:   Sat Dec 21 13:54:02 2019 -0500</w:t>
+      </w:r>
+    </w:p>
+    <w:p>
+      <w:pPr>
+        <w:rPr>
+          <w:lang w:val="en-GB"/>
+        </w:rPr>
+      </w:pPr>
+    </w:p>
+    <w:p>
+      <w:pPr>
+        <w:rPr>
+          <w:lang w:val="en-GB"/>
+        </w:rPr>
+      </w:pPr>
+      <w:r>
+        <w:rPr>
+          <w:lang w:val="en-GB"/>
+        </w:rPr>
+        <w:t xml:space="preserve">    Fix typos in README.md and update list of</w:t>
+      </w:r>
+    </w:p>
+    <w:p>
+      <w:pPr>
+        <w:rPr>
+          <w:lang w:val="en-GB"/>
+        </w:rPr>
+      </w:pPr>
+      <w:r>
+        <w:rPr>
+          <w:lang w:val="en-GB"/>
+        </w:rPr>
+        <w:t xml:space="preserve">    completed project tasks</w:t>
+      </w:r>
+    </w:p>
+    <w:p>
+      <w:pPr>
+        <w:rPr>
+          <w:lang w:val="en-GB"/>
+        </w:rPr>
+      </w:pPr>
+    </w:p>
+    <w:p>
+      <w:pPr>
+        <w:rPr>
+          <w:lang w:val="en-GB"/>
+        </w:rPr>
+      </w:pPr>
+      <w:r>
+        <w:rPr>
+          <w:lang w:val="en-GB"/>
+        </w:rPr>
+        <w:t xml:space="preserve">    Some typos were fixed in the README.md file. The list of completed</w:t>
+      </w:r>
+    </w:p>
+    <w:p>
+      <w:pPr>
+        <w:rPr>
+          <w:lang w:val="en-GB"/>
+        </w:rPr>
+      </w:pPr>
+      <w:r>
+        <w:rPr>
+          <w:lang w:val="en-GB"/>
+        </w:rPr>
+        <w:t xml:space="preserve">    project steps was updated to check off 'Data Download'.</w:t>
+      </w:r>
+    </w:p>
+    <w:p>
+      <w:pPr>
+        <w:rPr>
+          <w:lang w:val="en-GB"/>
+        </w:rPr>
+      </w:pPr>
+    </w:p>
+    <w:p>
+      <w:pPr>
+        <w:rPr>
+          <w:lang w:val="en-GB"/>
+        </w:rPr>
+      </w:pPr>
+      <w:r>
+        <w:rPr>
+          <w:lang w:val="en-GB"/>
+        </w:rPr>
+        <w:t>commit ff6b6236cb7f6047fe5b6318779d41c08991e3b7</w:t>
+      </w:r>
+    </w:p>
+    <w:p>
+      <w:pPr>
+        <w:rPr>
+          <w:lang w:val="en-GB"/>
+        </w:rPr>
+      </w:pPr>
+      <w:r>
+        <w:rPr>
+          <w:lang w:val="en-GB"/>
+        </w:rPr>
+        <w:t>Author: D-Bhatta &lt;dbhatta1232@gmail.com&gt;</w:t>
+      </w:r>
+    </w:p>
+    <w:p>
+      <w:pPr>
+        <w:rPr>
+          <w:lang w:val="en-GB"/>
+        </w:rPr>
+      </w:pPr>
+      <w:r>
+        <w:rPr>
+          <w:lang w:val="en-GB"/>
+        </w:rPr>
+        <w:t>Date:   Sat Dec 21 13:49:44 2019 -0500</w:t>
+      </w:r>
+    </w:p>
+    <w:p>
+      <w:pPr>
+        <w:rPr>
+          <w:lang w:val="en-GB"/>
+        </w:rPr>
+      </w:pPr>
+    </w:p>
+    <w:p>
+      <w:pPr>
+        <w:rPr>
+          <w:lang w:val="en-GB"/>
+        </w:rPr>
+      </w:pPr>
+      <w:r>
+        <w:rPr>
+          <w:lang w:val="en-GB"/>
+        </w:rPr>
+        <w:t xml:space="preserve">    Add section 'Project Status' to README.md</w:t>
+      </w:r>
+    </w:p>
+    <w:p>
+      <w:pPr>
+        <w:rPr>
+          <w:lang w:val="en-GB"/>
+        </w:rPr>
+      </w:pPr>
+    </w:p>
+    <w:p>
+      <w:pPr>
+        <w:rPr>
+          <w:lang w:val="en-GB"/>
+        </w:rPr>
+      </w:pPr>
+      <w:r>
+        <w:rPr>
+          <w:lang w:val="en-GB"/>
+        </w:rPr>
+        <w:t xml:space="preserve">    I have added a section entitled 'Project Status' to the README.md file.</w:t>
+      </w:r>
+    </w:p>
+    <w:p>
+      <w:pPr>
+        <w:rPr>
+          <w:lang w:val="en-GB"/>
+        </w:rPr>
+      </w:pPr>
+      <w:r>
+        <w:rPr>
+          <w:lang w:val="en-GB"/>
+        </w:rPr>
+        <w:t xml:space="preserve">    This section will be used to track the current status of the project.</w:t>
+      </w:r>
+    </w:p>
+    <w:p>
+      <w:pPr>
+        <w:rPr>
+          <w:lang w:val="en-GB"/>
+        </w:rPr>
+      </w:pPr>
+    </w:p>
+    <w:p>
+      <w:pPr>
+        <w:rPr>
+          <w:lang w:val="en-GB"/>
+        </w:rPr>
+      </w:pPr>
+      <w:r>
+        <w:rPr>
+          <w:lang w:val="en-GB"/>
+        </w:rPr>
+        <w:t>commit 37142783fa7c1afa5efbf63ce7fea411ca6daefa</w:t>
+      </w:r>
+    </w:p>
+    <w:p>
+      <w:pPr>
+        <w:rPr>
+          <w:lang w:val="en-GB"/>
+        </w:rPr>
+      </w:pPr>
+      <w:r>
+        <w:rPr>
+          <w:lang w:val="en-GB"/>
+        </w:rPr>
+        <w:t>Author: D-Bhatta &lt;dbhatta1232@gmail.com&gt;</w:t>
+      </w:r>
+    </w:p>
+    <w:p>
+      <w:pPr>
+        <w:rPr>
+          <w:lang w:val="en-GB"/>
+        </w:rPr>
+      </w:pPr>
+      <w:r>
+        <w:rPr>
+          <w:lang w:val="en-GB"/>
+        </w:rPr>
+        <w:t>Date:   Sat Dec 21 13:42:45 2019 -0500</w:t>
+      </w:r>
+    </w:p>
+    <w:p>
+      <w:pPr>
+        <w:rPr>
+          <w:lang w:val="en-GB"/>
+        </w:rPr>
+      </w:pPr>
+    </w:p>
+    <w:p>
+      <w:pPr>
+        <w:rPr>
+          <w:lang w:val="en-GB"/>
+        </w:rPr>
+      </w:pPr>
+      <w:r>
+        <w:rPr>
+          <w:lang w:val="en-GB"/>
+        </w:rPr>
+        <w:t xml:space="preserve">    Download Dataset</w:t>
+      </w:r>
+    </w:p>
+    <w:p>
+      <w:pPr>
+        <w:rPr>
+          <w:lang w:val="en-GB"/>
+        </w:rPr>
+      </w:pPr>
+    </w:p>
+    <w:p>
+      <w:pPr>
+        <w:rPr>
+          <w:lang w:val="en-GB"/>
+        </w:rPr>
+      </w:pPr>
+      <w:r>
+        <w:rPr>
+          <w:lang w:val="en-GB"/>
+        </w:rPr>
+        <w:t xml:space="preserve">    The dataset iris flowers has been downloaded and saved at</w:t>
+      </w:r>
+    </w:p>
+    <w:p>
+      <w:pPr>
+        <w:rPr>
+          <w:lang w:val="en-GB"/>
+        </w:rPr>
+      </w:pPr>
+      <w:r>
+        <w:rPr>
+          <w:lang w:val="en-GB"/>
+        </w:rPr>
+        <w:t xml:space="preserve">    </w:t>
+      </w:r>
+      <w:proofErr w:type="spellStart"/>
+      <w:r>
+        <w:rPr>
+          <w:lang w:val="en-GB"/>
+        </w:rPr>
+        <w:t>Part_III</w:t>
+      </w:r>
+      <w:proofErr w:type="spellEnd"/>
+      <w:r>
+        <w:rPr>
+          <w:lang w:val="en-GB"/>
+        </w:rPr>
+        <w:t>\Lesson19\datasets.</w:t>
+      </w:r>
+    </w:p>
+    <w:p>
+      <w:pPr>
+        <w:rPr>
+          <w:lang w:val="en-GB"/>
+        </w:rPr>
+      </w:pPr>
+    </w:p>
+    <w:p>
+      <w:pPr>
+        <w:rPr>
+          <w:lang w:val="en-GB"/>
+        </w:rPr>
+      </w:pPr>
+      <w:r>
+        <w:rPr>
+          <w:lang w:val="en-GB"/>
+        </w:rPr>
+        <w:t xml:space="preserve">    This dataset will be used to train and validate the model</w:t>
+      </w:r>
+    </w:p>
+    <w:p>
+      <w:pPr>
+        <w:rPr>
+          <w:lang w:val="en-GB"/>
+        </w:rPr>
+      </w:pPr>
+      <w:r>
+        <w:rPr>
+          <w:lang w:val="en-GB"/>
+        </w:rPr>
+        <w:t xml:space="preserve">    for this project. The </w:t>
+      </w:r>
+      <w:proofErr w:type="spellStart"/>
+      <w:r>
+        <w:rPr>
+          <w:lang w:val="en-GB"/>
+        </w:rPr>
+        <w:t>floder</w:t>
+      </w:r>
+      <w:proofErr w:type="spellEnd"/>
+      <w:r>
+        <w:rPr>
+          <w:lang w:val="en-GB"/>
+        </w:rPr>
+        <w:t xml:space="preserve"> contains 2 datasets, an index,</w:t>
+      </w:r>
+    </w:p>
+    <w:p>
+      <w:pPr>
+        <w:rPr>
+          <w:lang w:val="en-GB"/>
+        </w:rPr>
+      </w:pPr>
+      <w:r>
+        <w:rPr>
+          <w:lang w:val="en-GB"/>
+        </w:rPr>
+        <w:t xml:space="preserve">    and a names file</w:t>
+      </w:r>
+    </w:p>
+    <w:p>
+      <w:pPr>
+        <w:rPr>
+          <w:lang w:val="en-GB"/>
+        </w:rPr>
+      </w:pPr>
+    </w:p>
+    <w:p>
+      <w:pPr>
+        <w:rPr>
+          <w:lang w:val="en-GB"/>
+        </w:rPr>
+      </w:pPr>
+      <w:r>
+        <w:rPr>
+          <w:lang w:val="en-GB"/>
+        </w:rPr>
+        <w:t>commit 7c5b878c029a9c930f74e8e1a59bc126c9ce2ef6</w:t>
+      </w:r>
+    </w:p>
+    <w:p>
+      <w:pPr>
+        <w:rPr>
+          <w:lang w:val="en-GB"/>
+        </w:rPr>
+      </w:pPr>
+      <w:r>
+        <w:rPr>
+          <w:lang w:val="en-GB"/>
+        </w:rPr>
+        <w:t>Author: D-Bhatta &lt;dbhatta1232@gmail.com&gt;</w:t>
+      </w:r>
+    </w:p>
+    <w:p>
+      <w:pPr>
+        <w:rPr>
+          <w:lang w:val="en-GB"/>
+        </w:rPr>
+      </w:pPr>
+      <w:r>
+        <w:rPr>
+          <w:lang w:val="en-GB"/>
+        </w:rPr>
+        <w:t>Date:   Sat Dec 21 13:32:59 2019 -0500</w:t>
+      </w:r>
+    </w:p>
+    <w:p>
+      <w:pPr>
+        <w:rPr>
+          <w:lang w:val="en-GB"/>
+        </w:rPr>
+      </w:pPr>
+    </w:p>
+    <w:p>
+      <w:pPr>
+        <w:rPr>
+          <w:lang w:val="en-GB"/>
+        </w:rPr>
+      </w:pPr>
+      <w:r>
+        <w:rPr>
+          <w:lang w:val="en-GB"/>
+        </w:rPr>
+        <w:t xml:space="preserve">    Create README.md</w:t>
+      </w:r>
+    </w:p>
+    <w:p>
+      <w:pPr>
+        <w:rPr>
+          <w:lang w:val="en-GB"/>
+        </w:rPr>
+      </w:pPr>
+    </w:p>
+    <w:p>
+      <w:pPr>
+        <w:rPr>
+          <w:lang w:val="en-GB"/>
+        </w:rPr>
+      </w:pPr>
+      <w:r>
+        <w:rPr>
+          <w:lang w:val="en-GB"/>
+        </w:rPr>
+        <w:t xml:space="preserve">    I have created a README.md file for this project. This will serve as the primary documentation and reference as thee </w:t>
+      </w:r>
+      <w:proofErr w:type="spellStart"/>
+      <w:r>
+        <w:rPr>
+          <w:lang w:val="en-GB"/>
+        </w:rPr>
+        <w:t>rpoject</w:t>
+      </w:r>
+      <w:proofErr w:type="spellEnd"/>
+      <w:r>
+        <w:rPr>
+          <w:lang w:val="en-GB"/>
+        </w:rPr>
+        <w:t xml:space="preserve"> progresses.</w:t>
+      </w:r>
+    </w:p>
+    <w:p>
+      <w:pPr>
+        <w:rPr>
+          <w:lang w:val="en-GB"/>
+        </w:rPr>
+      </w:pPr>
+      <w:r>
+        <w:rPr>
+          <w:lang w:val="en-GB"/>
+        </w:rPr>
+        <w:t xml:space="preserve">    The file conforms to GitHub </w:t>
+      </w:r>
+      <w:proofErr w:type="spellStart"/>
+      <w:r>
+        <w:rPr>
+          <w:lang w:val="en-GB"/>
+        </w:rPr>
+        <w:t>Flavored</w:t>
+      </w:r>
+      <w:proofErr w:type="spellEnd"/>
+      <w:r>
+        <w:rPr>
+          <w:lang w:val="en-GB"/>
+        </w:rPr>
+        <w:t xml:space="preserve"> Markdown Spec (Version 0.29-gfm).</w:t>
+      </w:r>
+    </w:p>
+    <w:p>
+      <w:pPr>
+        <w:rPr>
+          <w:lang w:val="en-GB"/>
+        </w:rPr>
+      </w:pPr>
+    </w:p>
+    <w:p>
+      <w:pPr>
+        <w:rPr>
+          <w:lang w:val="en-GB"/>
+        </w:rPr>
+      </w:pPr>
+      <w:r>
+        <w:rPr>
+          <w:lang w:val="en-GB"/>
+        </w:rPr>
+        <w:t xml:space="preserve">    It contains the following sections about the </w:t>
+      </w:r>
+      <w:proofErr w:type="spellStart"/>
+      <w:r>
+        <w:rPr>
+          <w:lang w:val="en-GB"/>
+        </w:rPr>
+        <w:t>respository</w:t>
+      </w:r>
+      <w:proofErr w:type="spellEnd"/>
+      <w:r>
+        <w:rPr>
+          <w:lang w:val="en-GB"/>
+        </w:rPr>
+        <w:t xml:space="preserve">, the dataset, steps of the project, project files, future steps and images.  </w:t>
+      </w:r>
+    </w:p>
+    <w:p>
+      <w:pPr>
+        <w:rPr>
+          <w:lang w:val="en-GB"/>
+        </w:rPr>
+      </w:pPr>
+      <w:r>
+        <w:rPr>
+          <w:lang w:val="en-GB"/>
+        </w:rPr>
+        <w:t xml:space="preserve">    </w:t>
+      </w:r>
+      <w:proofErr w:type="spellStart"/>
+      <w:r>
+        <w:rPr>
+          <w:lang w:val="en-GB"/>
+        </w:rPr>
+        <w:t>Part_III</w:t>
+      </w:r>
+      <w:proofErr w:type="spellEnd"/>
+      <w:r>
+        <w:rPr>
+          <w:lang w:val="en-GB"/>
+        </w:rPr>
+        <w:t>\Lesson19\datasets.</w:t>
+      </w:r>
+    </w:p>
+    <w:p>
+      <w:pPr>
+        <w:rPr>
+          <w:lang w:val="en-GB"/>
+        </w:rPr>
+      </w:pPr>
+    </w:p>
+    <w:p>
+      <w:pPr>
+        <w:rPr>
+          <w:lang w:val="en-GB"/>
+        </w:rPr>
+      </w:pPr>
+      <w:r>
+        <w:rPr>
+          <w:lang w:val="en-GB"/>
+        </w:rPr>
+        <w:t xml:space="preserve">    This dataset will be used to train and validate the model</w:t>
+      </w:r>
+    </w:p>
+    <w:p>
+      <w:pPr>
+        <w:rPr>
+          <w:lang w:val="en-GB"/>
+        </w:rPr>
+      </w:pPr>
+      <w:r>
+        <w:rPr>
+          <w:lang w:val="en-GB"/>
+        </w:rPr>
+        <w:t xml:space="preserve">    for this project. The </w:t>
+      </w:r>
+      <w:proofErr w:type="spellStart"/>
+      <w:r>
+        <w:rPr>
+          <w:lang w:val="en-GB"/>
+        </w:rPr>
+        <w:t>floder</w:t>
+      </w:r>
+      <w:proofErr w:type="spellEnd"/>
+      <w:r>
+        <w:rPr>
+          <w:lang w:val="en-GB"/>
+        </w:rPr>
+        <w:t xml:space="preserve"> contains 2 datasets, an index,</w:t>
+      </w:r>
+    </w:p>
+    <w:p>
+      <w:pPr>
+        <w:rPr>
+          <w:lang w:val="en-GB"/>
+        </w:rPr>
+      </w:pPr>
+      <w:r>
+        <w:rPr>
+          <w:lang w:val="en-GB"/>
+        </w:rPr>
+        <w:t xml:space="preserve">    and a names file</w:t>
+      </w:r>
+    </w:p>
+    <w:p>
+      <w:pPr>
+        <w:rPr>
+          <w:lang w:val="en-GB"/>
+        </w:rPr>
+      </w:pPr>
+    </w:p>
+    <w:p>
+      <w:pPr>
+        <w:rPr>
+          <w:lang w:val="en-GB"/>
+        </w:rPr>
+      </w:pPr>
+      <w:r>
+        <w:rPr>
+          <w:lang w:val="en-GB"/>
+        </w:rPr>
+        <w:t>commit 7c5b878c029a9c930f74e8e1a59bc126c9ce2ef6</w:t>
+      </w:r>
+    </w:p>
+    <w:p>
+      <w:pPr>
+        <w:rPr>
+          <w:lang w:val="en-GB"/>
+        </w:rPr>
+      </w:pPr>
+      <w:r>
+        <w:rPr>
+          <w:lang w:val="en-GB"/>
+        </w:rPr>
+        <w:t>Author: D-Bhatta &lt;dbhatta1232@gmail.com&gt;</w:t>
+      </w:r>
+    </w:p>
+    <w:p>
+      <w:pPr>
+        <w:rPr>
+          <w:lang w:val="en-GB"/>
+        </w:rPr>
+      </w:pPr>
+      <w:r>
+        <w:rPr>
+          <w:lang w:val="en-GB"/>
+        </w:rPr>
+        <w:t>Date:   Sat Dec 21 13:32:59 2019 -0500</w:t>
+      </w:r>
+    </w:p>
+    <w:p>
+      <w:pPr>
+        <w:rPr>
+          <w:lang w:val="en-GB"/>
+        </w:rPr>
+      </w:pPr>
+    </w:p>
+    <w:p>
+      <w:pPr>
+        <w:rPr>
+          <w:lang w:val="en-GB"/>
+        </w:rPr>
+      </w:pPr>
+      <w:r>
+        <w:rPr>
+          <w:lang w:val="en-GB"/>
+        </w:rPr>
+        <w:t xml:space="preserve">    Create README.md</w:t>
+      </w:r>
+    </w:p>
+    <w:p>
+      <w:pPr>
+        <w:rPr>
+          <w:lang w:val="en-GB"/>
+        </w:rPr>
+      </w:pPr>
+    </w:p>
+    <w:p>
+      <w:pPr>
+        <w:rPr>
+          <w:lang w:val="en-GB"/>
+        </w:rPr>
+      </w:pPr>
+      <w:r>
+        <w:rPr>
+          <w:lang w:val="en-GB"/>
+        </w:rPr>
+        <w:t xml:space="preserve">    I have created a README.md file for this project. This will serve as the primary documentation and reference as thee </w:t>
+      </w:r>
+      <w:proofErr w:type="spellStart"/>
+      <w:r>
+        <w:rPr>
+          <w:lang w:val="en-GB"/>
+        </w:rPr>
+        <w:t>rpoject</w:t>
+      </w:r>
+      <w:proofErr w:type="spellEnd"/>
+      <w:r>
+        <w:rPr>
+          <w:lang w:val="en-GB"/>
+        </w:rPr>
+        <w:t xml:space="preserve"> progresses.</w:t>
+      </w:r>
+    </w:p>
+    <w:p>
+      <w:pPr>
+        <w:rPr>
+          <w:lang w:val="en-GB"/>
+        </w:rPr>
+      </w:pPr>
+      <w:r>
+        <w:rPr>
+          <w:lang w:val="en-GB"/>
+        </w:rPr>
+        <w:t xml:space="preserve">    The file conforms to GitHub </w:t>
+      </w:r>
+      <w:proofErr w:type="spellStart"/>
+      <w:r>
+        <w:rPr>
+          <w:lang w:val="en-GB"/>
+        </w:rPr>
+        <w:t>Flavored</w:t>
+      </w:r>
+      <w:proofErr w:type="spellEnd"/>
+      <w:r>
+        <w:rPr>
+          <w:lang w:val="en-GB"/>
+        </w:rPr>
+        <w:t xml:space="preserve"> Markdown Spec (Version 0.29-gfm).</w:t>
+      </w:r>
+    </w:p>
+    <w:p>
+      <w:pPr>
+        <w:rPr>
+          <w:lang w:val="en-GB"/>
+        </w:rPr>
+      </w:pPr>
+    </w:p>
+    <w:p>
+      <w:pPr>
+        <w:rPr>
+          <w:lang w:val="en-GB"/>
+        </w:rPr>
+      </w:pPr>
+      <w:r>
+        <w:rPr>
+          <w:lang w:val="en-GB"/>
+        </w:rPr>
+        <w:t xml:space="preserve">    It contains the following sections about the </w:t>
+      </w:r>
+      <w:proofErr w:type="spellStart"/>
+      <w:r>
+        <w:rPr>
+          <w:lang w:val="en-GB"/>
+        </w:rPr>
+        <w:t>respository</w:t>
+      </w:r>
+      <w:proofErr w:type="spellEnd"/>
+      <w:r>
+        <w:rPr>
+          <w:lang w:val="en-GB"/>
+        </w:rPr>
+        <w:t xml:space="preserve">, the dataset, steps of the project, project files, future steps and images.  </w:t>
+      </w:r>
+    </w:p>
+    <w:p>
+      <w:pPr>
+        <w:rPr>
+          <w:lang w:val="en-GB"/>
+        </w:rPr>
+      </w:pPr>
+    </w:p>
+    <w:p>
+      <w:pPr>
+        <w:rPr>
+          <w:lang w:val="en-GB"/>
+        </w:rPr>
+      </w:pPr>
+      <w:r>
+        <w:rPr>
+          <w:lang w:val="en-GB"/>
+        </w:rPr>
+        <w:t xml:space="preserve">    I hope to frequently update the README.md file throughout the project.</w:t>
+      </w:r>
+    </w:p>
+    <w:p>
+      <w:pPr>
+        <w:rPr>
+          <w:lang w:val="en-GB"/>
+        </w:rPr>
+      </w:pPr>
+    </w:p>
+    <w:p>
+      <w:pPr>
+        <w:rPr>
+          <w:lang w:val="en-GB"/>
+        </w:rPr>
+      </w:pPr>
+      <w:r>
+        <w:rPr>
+          <w:lang w:val="en-GB"/>
+        </w:rPr>
+        <w:t>commit a332344747b0bacc1ffa9e933b9b1304ed91b73c</w:t>
+      </w:r>
+    </w:p>
+    <w:p>
+      <w:pPr>
+        <w:rPr>
+          <w:lang w:val="en-GB"/>
+        </w:rPr>
+      </w:pPr>
+      <w:r>
+        <w:rPr>
+          <w:lang w:val="en-GB"/>
+        </w:rPr>
+        <w:t>Author: D-Bhatta &lt;dbhatta1232@gmail.com&gt;</w:t>
+      </w:r>
+    </w:p>
+    <w:p>
+      <w:pPr>
+        <w:rPr>
+          <w:lang w:val="en-GB"/>
+        </w:rPr>
+      </w:pPr>
+      <w:r>
+        <w:rPr>
+          <w:lang w:val="en-GB"/>
+        </w:rPr>
+        <w:t>Date:   Wed Dec 18 14:23:12 2019 -0500</w:t>
+      </w:r>
+      <w:bookmarkStart w:id="26" w:name="_GoBack"/>
       <w:bookmarkEnd w:id="26"/>
-    </w:p>
-    <w:p>
-      <w:pPr>
-        <w:rPr>
-          <w:lang w:val="en-GB"/>
-        </w:rPr>
-      </w:pPr>
-      <w:r>
-        <w:rPr>
-          <w:lang w:val="en-GB"/>
-        </w:rPr>
-        <w:t>Project has been successfully completed.</w:t>
-      </w:r>
     </w:p>
     <w:sectPr>
       <w:pgSz w:w="12240" w:h="15840"/>
@@ -8609,7 +11983,7 @@
 <w:numbering xmlns:wpc="http://schemas.microsoft.com/office/word/2010/wordprocessingCanvas" xmlns:cx="http://schemas.microsoft.com/office/drawing/2014/chartex" xmlns:cx1="http://schemas.microsoft.com/office/drawing/2015/9/8/chartex" xmlns:cx2="http://schemas.microsoft.com/office/drawing/2015/10/21/chartex" xmlns:cx3="http://schemas.microsoft.com/office/drawing/2016/5/9/chartex" xmlns:cx4="http://schemas.microsoft.com/office/drawing/2016/5/10/chartex" xmlns:cx5="http://schemas.microsoft.com/office/drawing/2016/5/11/chartex" xmlns:cx6="http://schemas.microsoft.com/office/drawing/2016/5/12/chartex" xmlns:cx7="http://schemas.microsoft.com/office/drawing/2016/5/13/chartex" xmlns:cx8="http://schemas.microsoft.com/office/drawing/2016/5/14/chartex" xmlns:mc="http://schemas.openxmlformats.org/markup-compatibility/2006" xmlns:aink="http://schemas.microsoft.com/office/drawing/2016/ink" xmlns:am3d="http://schemas.microsoft.com/office/drawing/2017/model3d" xmlns:o="urn:schemas-microsoft-com:office:office" xmlns:r="http://schemas.openxmlformats.org/officeDocument/2006/relationships" xmlns:m="http://schemas.openxmlformats.org/officeDocument/2006/math" xmlns:v="urn:schemas-microsoft-com:vml" xmlns:wp14="http://schemas.microsoft.com/office/word/2010/wordprocessingDrawing" xmlns:wp="http://schemas.openxmlformats.org/drawingml/2006/wordprocessingDrawing" xmlns:w10="urn:schemas-microsoft-com:office:word" xmlns:w="http://schemas.openxmlformats.org/wordprocessingml/2006/main" xmlns:w14="http://schemas.microsoft.com/office/word/2010/wordml" xmlns:w15="http://schemas.microsoft.com/office/word/2012/wordml" xmlns:w16cid="http://schemas.microsoft.com/office/word/2016/wordml/cid" xmlns:w16se="http://schemas.microsoft.com/office/word/2015/wordml/symex" xmlns:wpg="http://schemas.microsoft.com/office/word/2010/wordprocessingGroup" xmlns:wpi="http://schemas.microsoft.com/office/word/2010/wordprocessingInk" xmlns:wne="http://schemas.microsoft.com/office/word/2006/wordml" xmlns:wps="http://schemas.microsoft.com/office/word/2010/wordprocessingShape" mc:Ignorable="w14 w15 w16se w16cid wp14">
   <w:numPicBullet w:numPicBulletId="0">
     <w:pict>
-      <v:shapetype id="_x0000_t75" coordsize="21600,21600" o:spt="75" o:preferrelative="t" path="m@4@5l@4@11@9@11@9@5xe" filled="f" stroked="f">
+      <v:shapetype w14:anchorId="6B744369" id="_x0000_t75" coordsize="21600,21600" o:spt="75" o:preferrelative="t" path="m@4@5l@4@11@9@11@9@5xe" filled="f" stroked="f">
         <v:stroke joinstyle="miter"/>
         <v:formulas>
           <v:f eqn="if lineDrawn pixelLineWidth 0"/>
@@ -8628,7 +12002,7 @@
         <v:path o:extrusionok="f" gradientshapeok="t" o:connecttype="rect"/>
         <o:lock v:ext="edit" aspectratio="t"/>
       </v:shapetype>
-      <v:shape id="_x0000_i1029" type="#_x0000_t75" style="width:11.25pt;height:11.25pt" o:bullet="t">
+      <v:shape id="_x0000_i1030" type="#_x0000_t75" style="width:11.25pt;height:11.25pt" o:bullet="t">
         <v:imagedata r:id="rId1" o:title="msoAFDD"/>
       </v:shape>
     </w:pict>
@@ -11668,7 +15042,7 @@
 </file>
 
 <file path=customXml/itemProps2.xml><?xml version="1.0" encoding="utf-8"?>
-<ds:datastoreItem xmlns:ds="http://schemas.openxmlformats.org/officeDocument/2006/customXml" ds:itemID="{0B1EF906-E350-410D-91D3-F47FB1AA28DB}">
+<ds:datastoreItem xmlns:ds="http://schemas.openxmlformats.org/officeDocument/2006/customXml" ds:itemID="{FEC983D9-266B-4407-9861-0D67000A9BCA}">
   <ds:schemaRefs>
     <ds:schemaRef ds:uri="http://schemas.openxmlformats.org/officeDocument/2006/bibliography"/>
   </ds:schemaRefs>

</xml_diff>